<commit_message>
basic resume and pdf
</commit_message>
<xml_diff>
--- a/alexander-george-travis-resume.docx
+++ b/alexander-george-travis-resume.docx
@@ -3,8 +3,1685 @@
 <w:document xmlns:wpc="http://schemas.microsoft.com/office/word/2010/wordprocessingCanvas" xmlns:cx="http://schemas.microsoft.com/office/drawing/2014/chartex" xmlns:cx1="http://schemas.microsoft.com/office/drawing/2015/9/8/chartex" xmlns:cx2="http://schemas.microsoft.com/office/drawing/2015/10/21/chartex" xmlns:cx3="http://schemas.microsoft.com/office/drawing/2016/5/9/chartex" xmlns:cx4="http://schemas.microsoft.com/office/drawing/2016/5/10/chartex" xmlns:cx5="http://schemas.microsoft.com/office/drawing/2016/5/11/chartex" xmlns:cx6="http://schemas.microsoft.com/office/drawing/2016/5/12/chartex" xmlns:cx7="http://schemas.microsoft.com/office/drawing/2016/5/13/chartex" xmlns:cx8="http://schemas.microsoft.com/office/drawing/2016/5/14/chartex" xmlns:mc="http://schemas.openxmlformats.org/markup-compatibility/2006" xmlns:aink="http://schemas.microsoft.com/office/drawing/2016/ink" xmlns:am3d="http://schemas.microsoft.com/office/drawing/2017/model3d" xmlns:o="urn:schemas-microsoft-com:office:office" xmlns:r="http://schemas.openxmlformats.org/officeDocument/2006/relationships" xmlns:m="http://schemas.openxmlformats.org/officeDocument/2006/math" xmlns:v="urn:schemas-microsoft-com:vml" xmlns:wp14="http://schemas.microsoft.com/office/word/2010/wordprocessingDrawing" xmlns:wp="http://schemas.openxmlformats.org/drawingml/2006/wordprocessingDrawing" xmlns:w10="urn:schemas-microsoft-com:office:word" xmlns:w="http://schemas.openxmlformats.org/wordprocessingml/2006/main" xmlns:w14="http://schemas.microsoft.com/office/word/2010/wordml" xmlns:w15="http://schemas.microsoft.com/office/word/2012/wordml" xmlns:w16cid="http://schemas.microsoft.com/office/word/2016/wordml/cid" xmlns:w16se="http://schemas.microsoft.com/office/word/2015/wordml/symex" xmlns:wpg="http://schemas.microsoft.com/office/word/2010/wordprocessingGroup" xmlns:wpi="http://schemas.microsoft.com/office/word/2010/wordprocessingInk" xmlns:wne="http://schemas.microsoft.com/office/word/2006/wordml" xmlns:wps="http://schemas.microsoft.com/office/word/2010/wordprocessingShape" mc:Ignorable="w14 w15 w16se w16cid wp14">
   <w:body>
     <w:p>
-      <w:bookmarkStart w:id="0" w:name="_GoBack"/>
-      <w:bookmarkEnd w:id="0"/>
+      <w:r>
+        <w:rPr>
+          <w:noProof/>
+        </w:rPr>
+        <mc:AlternateContent>
+          <mc:Choice Requires="wps">
+            <w:drawing>
+              <wp:anchor distT="45720" distB="45720" distL="114300" distR="114300" simplePos="0" relativeHeight="251669504" behindDoc="0" locked="0" layoutInCell="1" allowOverlap="1" wp14:anchorId="5FC2AE77" wp14:editId="7D577D35">
+                <wp:simplePos x="0" y="0"/>
+                <wp:positionH relativeFrom="column">
+                  <wp:posOffset>-613996</wp:posOffset>
+                </wp:positionH>
+                <wp:positionV relativeFrom="page">
+                  <wp:posOffset>2150305</wp:posOffset>
+                </wp:positionV>
+                <wp:extent cx="7115175" cy="7577504"/>
+                <wp:effectExtent l="19050" t="19050" r="28575" b="23495"/>
+                <wp:wrapNone/>
+                <wp:docPr id="9" name="Text Box 2"/>
+                <wp:cNvGraphicFramePr>
+                  <a:graphicFrameLocks xmlns:a="http://schemas.openxmlformats.org/drawingml/2006/main"/>
+                </wp:cNvGraphicFramePr>
+                <a:graphic xmlns:a="http://schemas.openxmlformats.org/drawingml/2006/main">
+                  <a:graphicData uri="http://schemas.microsoft.com/office/word/2010/wordprocessingShape">
+                    <wps:wsp>
+                      <wps:cNvSpPr txBox="1">
+                        <a:spLocks noChangeArrowheads="1"/>
+                      </wps:cNvSpPr>
+                      <wps:spPr bwMode="auto">
+                        <a:xfrm>
+                          <a:off x="0" y="0"/>
+                          <a:ext cx="7115175" cy="7577504"/>
+                        </a:xfrm>
+                        <a:prstGeom prst="rect">
+                          <a:avLst/>
+                        </a:prstGeom>
+                        <a:solidFill>
+                          <a:srgbClr val="FFFFFF"/>
+                        </a:solidFill>
+                        <a:ln w="38100">
+                          <a:solidFill>
+                            <a:schemeClr val="accent4">
+                              <a:lumMod val="60000"/>
+                              <a:lumOff val="40000"/>
+                            </a:schemeClr>
+                          </a:solidFill>
+                          <a:miter lim="800000"/>
+                          <a:headEnd/>
+                          <a:tailEnd/>
+                        </a:ln>
+                      </wps:spPr>
+                      <wps:txbx>
+                        <w:txbxContent>
+                          <w:p>
+                            <w:pPr>
+                              <w:rPr>
+                                <w:color w:val="2F5496" w:themeColor="accent1" w:themeShade="BF"/>
+                                <w:sz w:val="36"/>
+                                <w:szCs w:val="36"/>
+                              </w:rPr>
+                            </w:pPr>
+                            <w:r>
+                              <w:rPr>
+                                <w:color w:val="2F5496" w:themeColor="accent1" w:themeShade="BF"/>
+                                <w:sz w:val="36"/>
+                                <w:szCs w:val="36"/>
+                              </w:rPr>
+                              <w:t>Profile:</w:t>
+                            </w:r>
+                          </w:p>
+                          <w:p>
+                            <w:pPr>
+                              <w:jc w:val="both"/>
+                              <w:rPr>
+                                <w:color w:val="2F5496" w:themeColor="accent1" w:themeShade="BF"/>
+                                <w:sz w:val="20"/>
+                                <w:szCs w:val="20"/>
+                              </w:rPr>
+                            </w:pPr>
+                            <w:r>
+                              <w:rPr>
+                                <w:color w:val="2F5496" w:themeColor="accent1" w:themeShade="BF"/>
+                                <w:sz w:val="20"/>
+                                <w:szCs w:val="20"/>
+                              </w:rPr>
+                              <w:t>Full-Stack Web Developer with a focus on Java</w:t>
+                            </w:r>
+                            <w:r>
+                              <w:rPr>
+                                <w:color w:val="2F5496" w:themeColor="accent1" w:themeShade="BF"/>
+                                <w:sz w:val="20"/>
+                                <w:szCs w:val="20"/>
+                              </w:rPr>
+                              <w:t>S</w:t>
+                            </w:r>
+                            <w:r>
+                              <w:rPr>
+                                <w:color w:val="2F5496" w:themeColor="accent1" w:themeShade="BF"/>
+                                <w:sz w:val="20"/>
+                                <w:szCs w:val="20"/>
+                              </w:rPr>
+                              <w:t xml:space="preserve">cript, Node.js, and a strong sense of rapport with SQL stemming from a personal interest in making things functional and then keeping them organized. Completed the University of Washington Professional and Continuing Education program for full-stack web development and computer coding, where I went above and beyond on every project and was a go-to help resource for </w:t>
+                            </w:r>
+                            <w:r>
+                              <w:rPr>
+                                <w:color w:val="2F5496" w:themeColor="accent1" w:themeShade="BF"/>
+                                <w:sz w:val="20"/>
+                                <w:szCs w:val="20"/>
+                              </w:rPr>
+                              <w:t>those around me</w:t>
+                            </w:r>
+                            <w:r>
+                              <w:rPr>
+                                <w:color w:val="2F5496" w:themeColor="accent1" w:themeShade="BF"/>
+                                <w:sz w:val="20"/>
+                                <w:szCs w:val="20"/>
+                              </w:rPr>
+                              <w:t xml:space="preserve">. </w:t>
+                            </w:r>
+                            <w:r>
+                              <w:rPr>
+                                <w:color w:val="2F5496" w:themeColor="accent1" w:themeShade="BF"/>
+                                <w:sz w:val="20"/>
+                                <w:szCs w:val="20"/>
+                              </w:rPr>
+                              <w:t>D</w:t>
+                            </w:r>
+                            <w:r>
+                              <w:rPr>
+                                <w:color w:val="2F5496" w:themeColor="accent1" w:themeShade="BF"/>
+                                <w:sz w:val="20"/>
+                                <w:szCs w:val="20"/>
+                              </w:rPr>
+                              <w:t>eployed attractive, fully functional, innovative, and user-friendly responsive apps. Always willing to approach any objective with lateral and creative thinking, my insight shapes the flow of work in many directions at the same time, whilst simultaneously streamlining and improving the code wherever possible. Thrilled at the prospect of being able to turn my skills outward to the professional world and create apps, software, or systems that could find their way into the public domain.</w:t>
+                            </w:r>
+                            <w:r>
+                              <w:rPr>
+                                <w:color w:val="2F5496" w:themeColor="accent1" w:themeShade="BF"/>
+                                <w:sz w:val="20"/>
+                                <w:szCs w:val="20"/>
+                              </w:rPr>
+                              <w:t xml:space="preserve"> Moved to USA from the United Kingdom in 2012.</w:t>
+                            </w:r>
+                          </w:p>
+                          <w:p/>
+                        </w:txbxContent>
+                      </wps:txbx>
+                      <wps:bodyPr rot="0" vert="horz" wrap="square" lIns="548640" tIns="274320" rIns="548640" bIns="548640" anchor="t" anchorCtr="0">
+                        <a:noAutofit/>
+                      </wps:bodyPr>
+                    </wps:wsp>
+                  </a:graphicData>
+                </a:graphic>
+                <wp14:sizeRelH relativeFrom="margin">
+                  <wp14:pctWidth>0</wp14:pctWidth>
+                </wp14:sizeRelH>
+                <wp14:sizeRelV relativeFrom="margin">
+                  <wp14:pctHeight>0</wp14:pctHeight>
+                </wp14:sizeRelV>
+              </wp:anchor>
+            </w:drawing>
+          </mc:Choice>
+          <mc:Fallback>
+            <w:pict>
+              <v:shapetype w14:anchorId="5FC2AE77" id="_x0000_t202" coordsize="21600,21600" o:spt="202" path="m,l,21600r21600,l21600,xe">
+                <v:stroke joinstyle="miter"/>
+                <v:path gradientshapeok="t" o:connecttype="rect"/>
+              </v:shapetype>
+              <v:shape id="Text Box 2" o:spid="_x0000_s1026" type="#_x0000_t202" style="position:absolute;margin-left:-48.35pt;margin-top:169.3pt;width:560.25pt;height:596.65pt;z-index:251669504;visibility:visible;mso-wrap-style:square;mso-width-percent:0;mso-height-percent:0;mso-wrap-distance-left:9pt;mso-wrap-distance-top:3.6pt;mso-wrap-distance-right:9pt;mso-wrap-distance-bottom:3.6pt;mso-position-horizontal:absolute;mso-position-horizontal-relative:text;mso-position-vertical:absolute;mso-position-vertical-relative:page;mso-width-percent:0;mso-height-percent:0;mso-width-relative:margin;mso-height-relative:margin;v-text-anchor:top" o:gfxdata="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" strokecolor="#ffd966 [1943]" strokeweight="3pt">
+                <v:textbox inset="43.2pt,21.6pt,43.2pt,43.2pt">
+                  <w:txbxContent>
+                    <w:p>
+                      <w:pPr>
+                        <w:rPr>
+                          <w:color w:val="2F5496" w:themeColor="accent1" w:themeShade="BF"/>
+                          <w:sz w:val="36"/>
+                          <w:szCs w:val="36"/>
+                        </w:rPr>
+                      </w:pPr>
+                      <w:r>
+                        <w:rPr>
+                          <w:color w:val="2F5496" w:themeColor="accent1" w:themeShade="BF"/>
+                          <w:sz w:val="36"/>
+                          <w:szCs w:val="36"/>
+                        </w:rPr>
+                        <w:t>Profile:</w:t>
+                      </w:r>
+                    </w:p>
+                    <w:p>
+                      <w:pPr>
+                        <w:jc w:val="both"/>
+                        <w:rPr>
+                          <w:color w:val="2F5496" w:themeColor="accent1" w:themeShade="BF"/>
+                          <w:sz w:val="20"/>
+                          <w:szCs w:val="20"/>
+                        </w:rPr>
+                      </w:pPr>
+                      <w:r>
+                        <w:rPr>
+                          <w:color w:val="2F5496" w:themeColor="accent1" w:themeShade="BF"/>
+                          <w:sz w:val="20"/>
+                          <w:szCs w:val="20"/>
+                        </w:rPr>
+                        <w:t>Full-Stack Web Developer with a focus on Java</w:t>
+                      </w:r>
+                      <w:r>
+                        <w:rPr>
+                          <w:color w:val="2F5496" w:themeColor="accent1" w:themeShade="BF"/>
+                          <w:sz w:val="20"/>
+                          <w:szCs w:val="20"/>
+                        </w:rPr>
+                        <w:t>S</w:t>
+                      </w:r>
+                      <w:r>
+                        <w:rPr>
+                          <w:color w:val="2F5496" w:themeColor="accent1" w:themeShade="BF"/>
+                          <w:sz w:val="20"/>
+                          <w:szCs w:val="20"/>
+                        </w:rPr>
+                        <w:t xml:space="preserve">cript, Node.js, and a strong sense of rapport with SQL stemming from a personal interest in making things functional and then keeping them organized. Completed the University of Washington Professional and Continuing Education program for full-stack web development and computer coding, where I went above and beyond on every project and was a go-to help resource for </w:t>
+                      </w:r>
+                      <w:r>
+                        <w:rPr>
+                          <w:color w:val="2F5496" w:themeColor="accent1" w:themeShade="BF"/>
+                          <w:sz w:val="20"/>
+                          <w:szCs w:val="20"/>
+                        </w:rPr>
+                        <w:t>those around me</w:t>
+                      </w:r>
+                      <w:r>
+                        <w:rPr>
+                          <w:color w:val="2F5496" w:themeColor="accent1" w:themeShade="BF"/>
+                          <w:sz w:val="20"/>
+                          <w:szCs w:val="20"/>
+                        </w:rPr>
+                        <w:t xml:space="preserve">. </w:t>
+                      </w:r>
+                      <w:r>
+                        <w:rPr>
+                          <w:color w:val="2F5496" w:themeColor="accent1" w:themeShade="BF"/>
+                          <w:sz w:val="20"/>
+                          <w:szCs w:val="20"/>
+                        </w:rPr>
+                        <w:t>D</w:t>
+                      </w:r>
+                      <w:r>
+                        <w:rPr>
+                          <w:color w:val="2F5496" w:themeColor="accent1" w:themeShade="BF"/>
+                          <w:sz w:val="20"/>
+                          <w:szCs w:val="20"/>
+                        </w:rPr>
+                        <w:t>eployed attractive, fully functional, innovative, and user-friendly responsive apps. Always willing to approach any objective with lateral and creative thinking, my insight shapes the flow of work in many directions at the same time, whilst simultaneously streamlining and improving the code wherever possible. Thrilled at the prospect of being able to turn my skills outward to the professional world and create apps, software, or systems that could find their way into the public domain.</w:t>
+                      </w:r>
+                      <w:r>
+                        <w:rPr>
+                          <w:color w:val="2F5496" w:themeColor="accent1" w:themeShade="BF"/>
+                          <w:sz w:val="20"/>
+                          <w:szCs w:val="20"/>
+                        </w:rPr>
+                        <w:t xml:space="preserve"> Moved to USA from the United Kingdom in 2012.</w:t>
+                      </w:r>
+                    </w:p>
+                    <w:p/>
+                  </w:txbxContent>
+                </v:textbox>
+                <w10:wrap anchory="page"/>
+              </v:shape>
+            </w:pict>
+          </mc:Fallback>
+        </mc:AlternateContent>
+      </w:r>
+      <w:r>
+        <w:rPr>
+          <w:noProof/>
+        </w:rPr>
+        <mc:AlternateContent>
+          <mc:Choice Requires="wps">
+            <w:drawing>
+              <wp:anchor distT="0" distB="0" distL="114300" distR="114300" simplePos="0" relativeHeight="251677696" behindDoc="0" locked="0" layoutInCell="1" allowOverlap="1" wp14:anchorId="431CA04F" wp14:editId="7685852F">
+                <wp:simplePos x="0" y="0"/>
+                <wp:positionH relativeFrom="margin">
+                  <wp:posOffset>-84406</wp:posOffset>
+                </wp:positionH>
+                <wp:positionV relativeFrom="margin">
+                  <wp:align>bottom</wp:align>
+                </wp:positionV>
+                <wp:extent cx="5999480" cy="1364566"/>
+                <wp:effectExtent l="0" t="0" r="0" b="7620"/>
+                <wp:wrapNone/>
+                <wp:docPr id="18" name="Text Box 18"/>
+                <wp:cNvGraphicFramePr/>
+                <a:graphic xmlns:a="http://schemas.openxmlformats.org/drawingml/2006/main">
+                  <a:graphicData uri="http://schemas.microsoft.com/office/word/2010/wordprocessingShape">
+                    <wps:wsp>
+                      <wps:cNvSpPr txBox="1"/>
+                      <wps:spPr>
+                        <a:xfrm>
+                          <a:off x="0" y="0"/>
+                          <a:ext cx="5999480" cy="1364566"/>
+                        </a:xfrm>
+                        <a:prstGeom prst="rect">
+                          <a:avLst/>
+                        </a:prstGeom>
+                        <a:noFill/>
+                        <a:ln w="6350">
+                          <a:noFill/>
+                        </a:ln>
+                      </wps:spPr>
+                      <wps:txbx>
+                        <w:txbxContent>
+                          <w:p>
+                            <w:pPr>
+                              <w:rPr>
+                                <w:color w:val="2F5496" w:themeColor="accent1" w:themeShade="BF"/>
+                                <w:sz w:val="28"/>
+                                <w:szCs w:val="28"/>
+                              </w:rPr>
+                            </w:pPr>
+                            <w:r>
+                              <w:rPr>
+                                <w:color w:val="2F5496" w:themeColor="accent1" w:themeShade="BF"/>
+                                <w:sz w:val="36"/>
+                                <w:szCs w:val="36"/>
+                              </w:rPr>
+                              <w:t>Education</w:t>
+                            </w:r>
+                            <w:r>
+                              <w:rPr>
+                                <w:color w:val="2F5496" w:themeColor="accent1" w:themeShade="BF"/>
+                                <w:sz w:val="28"/>
+                                <w:szCs w:val="28"/>
+                              </w:rPr>
+                              <w:t>:</w:t>
+                            </w:r>
+                            <w:r>
+                              <w:rPr>
+                                <w:color w:val="2F5496" w:themeColor="accent1" w:themeShade="BF"/>
+                                <w:sz w:val="28"/>
+                                <w:szCs w:val="28"/>
+                              </w:rPr>
+                              <w:t xml:space="preserve"> </w:t>
+                            </w:r>
+                          </w:p>
+                          <w:p>
+                            <w:pPr>
+                              <w:rPr>
+                                <w:color w:val="2F5496" w:themeColor="accent1" w:themeShade="BF"/>
+                                <w:sz w:val="20"/>
+                                <w:szCs w:val="20"/>
+                              </w:rPr>
+                            </w:pPr>
+                            <w:r>
+                              <w:rPr>
+                                <w:color w:val="2F5496" w:themeColor="accent1" w:themeShade="BF"/>
+                                <w:sz w:val="28"/>
+                                <w:szCs w:val="28"/>
+                              </w:rPr>
+                              <w:t>Washington University Full Stack Web Development Coding Bootcamp - 2020</w:t>
+                            </w:r>
+                          </w:p>
+                          <w:p>
+                            <w:pPr>
+                              <w:rPr>
+                                <w:color w:val="2F5496" w:themeColor="accent1" w:themeShade="BF"/>
+                                <w:sz w:val="20"/>
+                                <w:szCs w:val="20"/>
+                              </w:rPr>
+                            </w:pPr>
+                            <w:r>
+                              <w:rPr>
+                                <w:color w:val="2F5496" w:themeColor="accent1" w:themeShade="BF"/>
+                                <w:sz w:val="28"/>
+                                <w:szCs w:val="28"/>
+                              </w:rPr>
+                              <w:t>Brighton University</w:t>
+                            </w:r>
+                            <w:r>
+                              <w:rPr>
+                                <w:color w:val="2F5496" w:themeColor="accent1" w:themeShade="BF"/>
+                                <w:sz w:val="28"/>
+                                <w:szCs w:val="28"/>
+                              </w:rPr>
+                              <w:t>,</w:t>
+                            </w:r>
+                            <w:r>
+                              <w:rPr>
+                                <w:color w:val="2F5496" w:themeColor="accent1" w:themeShade="BF"/>
+                                <w:sz w:val="28"/>
+                                <w:szCs w:val="28"/>
+                              </w:rPr>
+                              <w:t xml:space="preserve"> </w:t>
+                            </w:r>
+                            <w:r>
+                              <w:rPr>
+                                <w:color w:val="2F5496" w:themeColor="accent1" w:themeShade="BF"/>
+                                <w:sz w:val="28"/>
+                                <w:szCs w:val="28"/>
+                              </w:rPr>
+                              <w:t>Music Production H</w:t>
+                            </w:r>
+                            <w:r>
+                              <w:rPr>
+                                <w:color w:val="2F5496" w:themeColor="accent1" w:themeShade="BF"/>
+                                <w:sz w:val="28"/>
+                                <w:szCs w:val="28"/>
+                              </w:rPr>
+                              <w:t xml:space="preserve">igher National Diploma </w:t>
+                            </w:r>
+                            <w:r>
+                              <w:rPr>
+                                <w:color w:val="2F5496" w:themeColor="accent1" w:themeShade="BF"/>
+                                <w:sz w:val="28"/>
+                                <w:szCs w:val="28"/>
+                              </w:rPr>
+                              <w:t xml:space="preserve">- </w:t>
+                            </w:r>
+                            <w:r>
+                              <w:rPr>
+                                <w:color w:val="2F5496" w:themeColor="accent1" w:themeShade="BF"/>
+                                <w:sz w:val="28"/>
+                                <w:szCs w:val="28"/>
+                              </w:rPr>
+                              <w:t>2004</w:t>
+                            </w:r>
+                          </w:p>
+                        </w:txbxContent>
+                      </wps:txbx>
+                      <wps:bodyPr rot="0" spcFirstLastPara="0" vertOverflow="overflow" horzOverflow="overflow" vert="horz" wrap="square" lIns="91440" tIns="45720" rIns="91440" bIns="45720" numCol="1" spcCol="0" rtlCol="0" fromWordArt="0" anchor="t" anchorCtr="0" forceAA="0" compatLnSpc="1">
+                        <a:prstTxWarp prst="textNoShape">
+                          <a:avLst/>
+                        </a:prstTxWarp>
+                        <a:noAutofit/>
+                      </wps:bodyPr>
+                    </wps:wsp>
+                  </a:graphicData>
+                </a:graphic>
+                <wp14:sizeRelH relativeFrom="margin">
+                  <wp14:pctWidth>0</wp14:pctWidth>
+                </wp14:sizeRelH>
+                <wp14:sizeRelV relativeFrom="margin">
+                  <wp14:pctHeight>0</wp14:pctHeight>
+                </wp14:sizeRelV>
+              </wp:anchor>
+            </w:drawing>
+          </mc:Choice>
+          <mc:Fallback>
+            <w:pict>
+              <v:shape w14:anchorId="431CA04F" id="Text Box 18" o:spid="_x0000_s1027" type="#_x0000_t202" style="position:absolute;margin-left:-6.65pt;margin-top:0;width:472.4pt;height:107.45pt;z-index:251677696;visibility:visible;mso-wrap-style:square;mso-width-percent:0;mso-height-percent:0;mso-wrap-distance-left:9pt;mso-wrap-distance-top:0;mso-wrap-distance-right:9pt;mso-wrap-distance-bottom:0;mso-position-horizontal:absolute;mso-position-horizontal-relative:margin;mso-position-vertical:bottom;mso-position-vertical-relative:margin;mso-width-percent:0;mso-height-percent:0;mso-width-relative:margin;mso-height-relative:margin;v-text-anchor:top" o:gfxdata="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" filled="f" stroked="f" strokeweight=".5pt">
+                <v:textbox>
+                  <w:txbxContent>
+                    <w:p>
+                      <w:pPr>
+                        <w:rPr>
+                          <w:color w:val="2F5496" w:themeColor="accent1" w:themeShade="BF"/>
+                          <w:sz w:val="28"/>
+                          <w:szCs w:val="28"/>
+                        </w:rPr>
+                      </w:pPr>
+                      <w:r>
+                        <w:rPr>
+                          <w:color w:val="2F5496" w:themeColor="accent1" w:themeShade="BF"/>
+                          <w:sz w:val="36"/>
+                          <w:szCs w:val="36"/>
+                        </w:rPr>
+                        <w:t>Education</w:t>
+                      </w:r>
+                      <w:r>
+                        <w:rPr>
+                          <w:color w:val="2F5496" w:themeColor="accent1" w:themeShade="BF"/>
+                          <w:sz w:val="28"/>
+                          <w:szCs w:val="28"/>
+                        </w:rPr>
+                        <w:t>:</w:t>
+                      </w:r>
+                      <w:r>
+                        <w:rPr>
+                          <w:color w:val="2F5496" w:themeColor="accent1" w:themeShade="BF"/>
+                          <w:sz w:val="28"/>
+                          <w:szCs w:val="28"/>
+                        </w:rPr>
+                        <w:t xml:space="preserve"> </w:t>
+                      </w:r>
+                    </w:p>
+                    <w:p>
+                      <w:pPr>
+                        <w:rPr>
+                          <w:color w:val="2F5496" w:themeColor="accent1" w:themeShade="BF"/>
+                          <w:sz w:val="20"/>
+                          <w:szCs w:val="20"/>
+                        </w:rPr>
+                      </w:pPr>
+                      <w:r>
+                        <w:rPr>
+                          <w:color w:val="2F5496" w:themeColor="accent1" w:themeShade="BF"/>
+                          <w:sz w:val="28"/>
+                          <w:szCs w:val="28"/>
+                        </w:rPr>
+                        <w:t>Washington University Full Stack Web Development Coding Bootcamp - 2020</w:t>
+                      </w:r>
+                    </w:p>
+                    <w:p>
+                      <w:pPr>
+                        <w:rPr>
+                          <w:color w:val="2F5496" w:themeColor="accent1" w:themeShade="BF"/>
+                          <w:sz w:val="20"/>
+                          <w:szCs w:val="20"/>
+                        </w:rPr>
+                      </w:pPr>
+                      <w:r>
+                        <w:rPr>
+                          <w:color w:val="2F5496" w:themeColor="accent1" w:themeShade="BF"/>
+                          <w:sz w:val="28"/>
+                          <w:szCs w:val="28"/>
+                        </w:rPr>
+                        <w:t>Brighton University</w:t>
+                      </w:r>
+                      <w:r>
+                        <w:rPr>
+                          <w:color w:val="2F5496" w:themeColor="accent1" w:themeShade="BF"/>
+                          <w:sz w:val="28"/>
+                          <w:szCs w:val="28"/>
+                        </w:rPr>
+                        <w:t>,</w:t>
+                      </w:r>
+                      <w:r>
+                        <w:rPr>
+                          <w:color w:val="2F5496" w:themeColor="accent1" w:themeShade="BF"/>
+                          <w:sz w:val="28"/>
+                          <w:szCs w:val="28"/>
+                        </w:rPr>
+                        <w:t xml:space="preserve"> </w:t>
+                      </w:r>
+                      <w:r>
+                        <w:rPr>
+                          <w:color w:val="2F5496" w:themeColor="accent1" w:themeShade="BF"/>
+                          <w:sz w:val="28"/>
+                          <w:szCs w:val="28"/>
+                        </w:rPr>
+                        <w:t>Music Production H</w:t>
+                      </w:r>
+                      <w:r>
+                        <w:rPr>
+                          <w:color w:val="2F5496" w:themeColor="accent1" w:themeShade="BF"/>
+                          <w:sz w:val="28"/>
+                          <w:szCs w:val="28"/>
+                        </w:rPr>
+                        <w:t xml:space="preserve">igher National Diploma </w:t>
+                      </w:r>
+                      <w:r>
+                        <w:rPr>
+                          <w:color w:val="2F5496" w:themeColor="accent1" w:themeShade="BF"/>
+                          <w:sz w:val="28"/>
+                          <w:szCs w:val="28"/>
+                        </w:rPr>
+                        <w:t xml:space="preserve">- </w:t>
+                      </w:r>
+                      <w:r>
+                        <w:rPr>
+                          <w:color w:val="2F5496" w:themeColor="accent1" w:themeShade="BF"/>
+                          <w:sz w:val="28"/>
+                          <w:szCs w:val="28"/>
+                        </w:rPr>
+                        <w:t>2004</w:t>
+                      </w:r>
+                    </w:p>
+                  </w:txbxContent>
+                </v:textbox>
+                <w10:wrap anchorx="margin" anchory="margin"/>
+              </v:shape>
+            </w:pict>
+          </mc:Fallback>
+        </mc:AlternateContent>
+      </w:r>
+      <w:r>
+        <w:rPr>
+          <w:noProof/>
+        </w:rPr>
+        <mc:AlternateContent>
+          <mc:Choice Requires="wps">
+            <w:drawing>
+              <wp:anchor distT="0" distB="0" distL="114300" distR="114300" simplePos="0" relativeHeight="251675648" behindDoc="0" locked="0" layoutInCell="1" allowOverlap="1" wp14:anchorId="2A324129" wp14:editId="27E890BA">
+                <wp:simplePos x="0" y="0"/>
+                <wp:positionH relativeFrom="margin">
+                  <wp:posOffset>-112542</wp:posOffset>
+                </wp:positionH>
+                <wp:positionV relativeFrom="page">
+                  <wp:posOffset>5641145</wp:posOffset>
+                </wp:positionV>
+                <wp:extent cx="5999480" cy="2194560"/>
+                <wp:effectExtent l="0" t="0" r="0" b="0"/>
+                <wp:wrapNone/>
+                <wp:docPr id="17" name="Text Box 17"/>
+                <wp:cNvGraphicFramePr/>
+                <a:graphic xmlns:a="http://schemas.openxmlformats.org/drawingml/2006/main">
+                  <a:graphicData uri="http://schemas.microsoft.com/office/word/2010/wordprocessingShape">
+                    <wps:wsp>
+                      <wps:cNvSpPr txBox="1"/>
+                      <wps:spPr>
+                        <a:xfrm>
+                          <a:off x="0" y="0"/>
+                          <a:ext cx="5999480" cy="2194560"/>
+                        </a:xfrm>
+                        <a:prstGeom prst="rect">
+                          <a:avLst/>
+                        </a:prstGeom>
+                        <a:noFill/>
+                        <a:ln w="6350">
+                          <a:noFill/>
+                        </a:ln>
+                      </wps:spPr>
+                      <wps:txbx>
+                        <w:txbxContent>
+                          <w:p>
+                            <w:pPr>
+                              <w:rPr>
+                                <w:color w:val="2F5496" w:themeColor="accent1" w:themeShade="BF"/>
+                                <w:sz w:val="28"/>
+                                <w:szCs w:val="28"/>
+                              </w:rPr>
+                            </w:pPr>
+                            <w:r>
+                              <w:rPr>
+                                <w:color w:val="2F5496" w:themeColor="accent1" w:themeShade="BF"/>
+                                <w:sz w:val="36"/>
+                                <w:szCs w:val="36"/>
+                              </w:rPr>
+                              <w:t>Work Experience</w:t>
+                            </w:r>
+                            <w:r>
+                              <w:rPr>
+                                <w:color w:val="2F5496" w:themeColor="accent1" w:themeShade="BF"/>
+                                <w:sz w:val="28"/>
+                                <w:szCs w:val="28"/>
+                              </w:rPr>
+                              <w:t>:</w:t>
+                            </w:r>
+                          </w:p>
+                          <w:p>
+                            <w:pPr>
+                              <w:rPr>
+                                <w:color w:val="2F5496" w:themeColor="accent1" w:themeShade="BF"/>
+                                <w:sz w:val="28"/>
+                                <w:szCs w:val="28"/>
+                              </w:rPr>
+                            </w:pPr>
+                            <w:r>
+                              <w:rPr>
+                                <w:color w:val="2F5496" w:themeColor="accent1" w:themeShade="BF"/>
+                                <w:sz w:val="28"/>
+                                <w:szCs w:val="28"/>
+                              </w:rPr>
+                              <w:t>Lowell’s Restaurant – General Manager (2013-current</w:t>
+                            </w:r>
+                            <w:r>
+                              <w:rPr>
+                                <w:color w:val="2F5496" w:themeColor="accent1" w:themeShade="BF"/>
+                                <w:sz w:val="28"/>
+                                <w:szCs w:val="28"/>
+                              </w:rPr>
+                              <w:t>, 7 years</w:t>
+                            </w:r>
+                            <w:r>
+                              <w:rPr>
+                                <w:color w:val="2F5496" w:themeColor="accent1" w:themeShade="BF"/>
+                                <w:sz w:val="28"/>
+                                <w:szCs w:val="28"/>
+                              </w:rPr>
+                              <w:t>)</w:t>
+                            </w:r>
+                          </w:p>
+                          <w:p>
+                            <w:pPr>
+                              <w:jc w:val="both"/>
+                              <w:rPr>
+                                <w:color w:val="2F5496" w:themeColor="accent1" w:themeShade="BF"/>
+                                <w:sz w:val="20"/>
+                                <w:szCs w:val="20"/>
+                              </w:rPr>
+                            </w:pPr>
+                            <w:r>
+                              <w:rPr>
+                                <w:color w:val="2F5496" w:themeColor="accent1" w:themeShade="BF"/>
+                                <w:sz w:val="20"/>
+                                <w:szCs w:val="20"/>
+                              </w:rPr>
+                              <w:t xml:space="preserve">Responsible for hiring and terminating employees, maintaining consistent drink and labor costs to target, ordering ingredients, creating and pricing menus, handling </w:t>
+                            </w:r>
+                            <w:r>
+                              <w:rPr>
+                                <w:color w:val="2F5496" w:themeColor="accent1" w:themeShade="BF"/>
+                                <w:sz w:val="20"/>
+                                <w:szCs w:val="20"/>
+                              </w:rPr>
+                              <w:t>guest</w:t>
+                            </w:r>
+                            <w:r>
+                              <w:rPr>
+                                <w:color w:val="2F5496" w:themeColor="accent1" w:themeShade="BF"/>
+                                <w:sz w:val="20"/>
+                                <w:szCs w:val="20"/>
+                              </w:rPr>
+                              <w:t xml:space="preserve"> complaints, maintaining guest expectations</w:t>
+                            </w:r>
+                            <w:r>
+                              <w:rPr>
+                                <w:color w:val="2F5496" w:themeColor="accent1" w:themeShade="BF"/>
+                                <w:sz w:val="20"/>
+                                <w:szCs w:val="20"/>
+                              </w:rPr>
+                              <w:t>, opening &amp; closing the restaurant, weekly inventory.</w:t>
+                            </w:r>
+                          </w:p>
+                          <w:p>
+                            <w:pPr>
+                              <w:rPr>
+                                <w:color w:val="2F5496" w:themeColor="accent1" w:themeShade="BF"/>
+                                <w:sz w:val="28"/>
+                                <w:szCs w:val="28"/>
+                              </w:rPr>
+                            </w:pPr>
+                            <w:r>
+                              <w:rPr>
+                                <w:color w:val="2F5496" w:themeColor="accent1" w:themeShade="BF"/>
+                                <w:sz w:val="28"/>
+                                <w:szCs w:val="28"/>
+                              </w:rPr>
+                              <w:t>This City – Musician (2005-2010)</w:t>
+                            </w:r>
+                          </w:p>
+                          <w:p>
+                            <w:pPr>
+                              <w:jc w:val="both"/>
+                              <w:rPr>
+                                <w:color w:val="2F5496" w:themeColor="accent1" w:themeShade="BF"/>
+                                <w:sz w:val="20"/>
+                                <w:szCs w:val="20"/>
+                              </w:rPr>
+                            </w:pPr>
+                            <w:r>
+                              <w:rPr>
+                                <w:color w:val="2F5496" w:themeColor="accent1" w:themeShade="BF"/>
+                                <w:sz w:val="20"/>
+                                <w:szCs w:val="20"/>
+                              </w:rPr>
+                              <w:t>Signed to Epitaph Records, toured Europe and travelled to North America to record. Full-time paying job for the last few years, gained experience travelling meeting people, discovering the industry from a business perspective.</w:t>
+                            </w:r>
+                          </w:p>
+                        </w:txbxContent>
+                      </wps:txbx>
+                      <wps:bodyPr rot="0" spcFirstLastPara="0" vertOverflow="overflow" horzOverflow="overflow" vert="horz" wrap="square" lIns="91440" tIns="45720" rIns="91440" bIns="45720" numCol="1" spcCol="0" rtlCol="0" fromWordArt="0" anchor="t" anchorCtr="0" forceAA="0" compatLnSpc="1">
+                        <a:prstTxWarp prst="textNoShape">
+                          <a:avLst/>
+                        </a:prstTxWarp>
+                        <a:noAutofit/>
+                      </wps:bodyPr>
+                    </wps:wsp>
+                  </a:graphicData>
+                </a:graphic>
+                <wp14:sizeRelH relativeFrom="margin">
+                  <wp14:pctWidth>0</wp14:pctWidth>
+                </wp14:sizeRelH>
+                <wp14:sizeRelV relativeFrom="margin">
+                  <wp14:pctHeight>0</wp14:pctHeight>
+                </wp14:sizeRelV>
+              </wp:anchor>
+            </w:drawing>
+          </mc:Choice>
+          <mc:Fallback>
+            <w:pict>
+              <v:shape w14:anchorId="2A324129" id="Text Box 17" o:spid="_x0000_s1028" type="#_x0000_t202" style="position:absolute;margin-left:-8.85pt;margin-top:444.2pt;width:472.4pt;height:172.8pt;z-index:251675648;visibility:visible;mso-wrap-style:square;mso-width-percent:0;mso-height-percent:0;mso-wrap-distance-left:9pt;mso-wrap-distance-top:0;mso-wrap-distance-right:9pt;mso-wrap-distance-bottom:0;mso-position-horizontal:absolute;mso-position-horizontal-relative:margin;mso-position-vertical:absolute;mso-position-vertical-relative:page;mso-width-percent:0;mso-height-percent:0;mso-width-relative:margin;mso-height-relative:margin;v-text-anchor:top" o:gfxdata="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" filled="f" stroked="f" strokeweight=".5pt">
+                <v:textbox>
+                  <w:txbxContent>
+                    <w:p>
+                      <w:pPr>
+                        <w:rPr>
+                          <w:color w:val="2F5496" w:themeColor="accent1" w:themeShade="BF"/>
+                          <w:sz w:val="28"/>
+                          <w:szCs w:val="28"/>
+                        </w:rPr>
+                      </w:pPr>
+                      <w:r>
+                        <w:rPr>
+                          <w:color w:val="2F5496" w:themeColor="accent1" w:themeShade="BF"/>
+                          <w:sz w:val="36"/>
+                          <w:szCs w:val="36"/>
+                        </w:rPr>
+                        <w:t>Work Experience</w:t>
+                      </w:r>
+                      <w:r>
+                        <w:rPr>
+                          <w:color w:val="2F5496" w:themeColor="accent1" w:themeShade="BF"/>
+                          <w:sz w:val="28"/>
+                          <w:szCs w:val="28"/>
+                        </w:rPr>
+                        <w:t>:</w:t>
+                      </w:r>
+                    </w:p>
+                    <w:p>
+                      <w:pPr>
+                        <w:rPr>
+                          <w:color w:val="2F5496" w:themeColor="accent1" w:themeShade="BF"/>
+                          <w:sz w:val="28"/>
+                          <w:szCs w:val="28"/>
+                        </w:rPr>
+                      </w:pPr>
+                      <w:r>
+                        <w:rPr>
+                          <w:color w:val="2F5496" w:themeColor="accent1" w:themeShade="BF"/>
+                          <w:sz w:val="28"/>
+                          <w:szCs w:val="28"/>
+                        </w:rPr>
+                        <w:t>Lowell’s Restaurant – General Manager (2013-current</w:t>
+                      </w:r>
+                      <w:r>
+                        <w:rPr>
+                          <w:color w:val="2F5496" w:themeColor="accent1" w:themeShade="BF"/>
+                          <w:sz w:val="28"/>
+                          <w:szCs w:val="28"/>
+                        </w:rPr>
+                        <w:t>, 7 years</w:t>
+                      </w:r>
+                      <w:r>
+                        <w:rPr>
+                          <w:color w:val="2F5496" w:themeColor="accent1" w:themeShade="BF"/>
+                          <w:sz w:val="28"/>
+                          <w:szCs w:val="28"/>
+                        </w:rPr>
+                        <w:t>)</w:t>
+                      </w:r>
+                    </w:p>
+                    <w:p>
+                      <w:pPr>
+                        <w:jc w:val="both"/>
+                        <w:rPr>
+                          <w:color w:val="2F5496" w:themeColor="accent1" w:themeShade="BF"/>
+                          <w:sz w:val="20"/>
+                          <w:szCs w:val="20"/>
+                        </w:rPr>
+                      </w:pPr>
+                      <w:r>
+                        <w:rPr>
+                          <w:color w:val="2F5496" w:themeColor="accent1" w:themeShade="BF"/>
+                          <w:sz w:val="20"/>
+                          <w:szCs w:val="20"/>
+                        </w:rPr>
+                        <w:t xml:space="preserve">Responsible for hiring and terminating employees, maintaining consistent drink and labor costs to target, ordering ingredients, creating and pricing menus, handling </w:t>
+                      </w:r>
+                      <w:r>
+                        <w:rPr>
+                          <w:color w:val="2F5496" w:themeColor="accent1" w:themeShade="BF"/>
+                          <w:sz w:val="20"/>
+                          <w:szCs w:val="20"/>
+                        </w:rPr>
+                        <w:t>guest</w:t>
+                      </w:r>
+                      <w:r>
+                        <w:rPr>
+                          <w:color w:val="2F5496" w:themeColor="accent1" w:themeShade="BF"/>
+                          <w:sz w:val="20"/>
+                          <w:szCs w:val="20"/>
+                        </w:rPr>
+                        <w:t xml:space="preserve"> complaints, maintaining guest expectations</w:t>
+                      </w:r>
+                      <w:r>
+                        <w:rPr>
+                          <w:color w:val="2F5496" w:themeColor="accent1" w:themeShade="BF"/>
+                          <w:sz w:val="20"/>
+                          <w:szCs w:val="20"/>
+                        </w:rPr>
+                        <w:t>, opening &amp; closing the restaurant, weekly inventory.</w:t>
+                      </w:r>
+                    </w:p>
+                    <w:p>
+                      <w:pPr>
+                        <w:rPr>
+                          <w:color w:val="2F5496" w:themeColor="accent1" w:themeShade="BF"/>
+                          <w:sz w:val="28"/>
+                          <w:szCs w:val="28"/>
+                        </w:rPr>
+                      </w:pPr>
+                      <w:r>
+                        <w:rPr>
+                          <w:color w:val="2F5496" w:themeColor="accent1" w:themeShade="BF"/>
+                          <w:sz w:val="28"/>
+                          <w:szCs w:val="28"/>
+                        </w:rPr>
+                        <w:t>This City – Musician (2005-2010)</w:t>
+                      </w:r>
+                    </w:p>
+                    <w:p>
+                      <w:pPr>
+                        <w:jc w:val="both"/>
+                        <w:rPr>
+                          <w:color w:val="2F5496" w:themeColor="accent1" w:themeShade="BF"/>
+                          <w:sz w:val="20"/>
+                          <w:szCs w:val="20"/>
+                        </w:rPr>
+                      </w:pPr>
+                      <w:r>
+                        <w:rPr>
+                          <w:color w:val="2F5496" w:themeColor="accent1" w:themeShade="BF"/>
+                          <w:sz w:val="20"/>
+                          <w:szCs w:val="20"/>
+                        </w:rPr>
+                        <w:t>Signed to Epitaph Records, toured Europe and travelled to North America to record. Full-time paying job for the last few years, gained experience travelling meeting people, discovering the industry from a business perspective.</w:t>
+                      </w:r>
+                    </w:p>
+                  </w:txbxContent>
+                </v:textbox>
+                <w10:wrap anchorx="margin" anchory="page"/>
+              </v:shape>
+            </w:pict>
+          </mc:Fallback>
+        </mc:AlternateContent>
+      </w:r>
+      <w:r>
+        <w:rPr>
+          <w:noProof/>
+        </w:rPr>
+        <mc:AlternateContent>
+          <mc:Choice Requires="wps">
+            <w:drawing>
+              <wp:anchor distT="0" distB="0" distL="114300" distR="114300" simplePos="0" relativeHeight="251673600" behindDoc="0" locked="0" layoutInCell="1" allowOverlap="1" wp14:anchorId="123AD76E" wp14:editId="2BB183ED">
+                <wp:simplePos x="0" y="0"/>
+                <wp:positionH relativeFrom="margin">
+                  <wp:posOffset>3059430</wp:posOffset>
+                </wp:positionH>
+                <wp:positionV relativeFrom="margin">
+                  <wp:posOffset>3510036</wp:posOffset>
+                </wp:positionV>
+                <wp:extent cx="2996419" cy="1266092"/>
+                <wp:effectExtent l="0" t="0" r="0" b="0"/>
+                <wp:wrapNone/>
+                <wp:docPr id="16" name="Text Box 16"/>
+                <wp:cNvGraphicFramePr/>
+                <a:graphic xmlns:a="http://schemas.openxmlformats.org/drawingml/2006/main">
+                  <a:graphicData uri="http://schemas.microsoft.com/office/word/2010/wordprocessingShape">
+                    <wps:wsp>
+                      <wps:cNvSpPr txBox="1"/>
+                      <wps:spPr>
+                        <a:xfrm>
+                          <a:off x="0" y="0"/>
+                          <a:ext cx="2996419" cy="1266092"/>
+                        </a:xfrm>
+                        <a:prstGeom prst="rect">
+                          <a:avLst/>
+                        </a:prstGeom>
+                        <a:noFill/>
+                        <a:ln w="6350">
+                          <a:noFill/>
+                        </a:ln>
+                      </wps:spPr>
+                      <wps:txbx>
+                        <w:txbxContent>
+                          <w:p>
+                            <w:pPr>
+                              <w:jc w:val="right"/>
+                              <w:rPr>
+                                <w:color w:val="2F5496" w:themeColor="accent1" w:themeShade="BF"/>
+                                <w:sz w:val="28"/>
+                                <w:szCs w:val="28"/>
+                              </w:rPr>
+                            </w:pPr>
+                            <w:r>
+                              <w:rPr>
+                                <w:color w:val="2F5496" w:themeColor="accent1" w:themeShade="BF"/>
+                                <w:sz w:val="28"/>
+                                <w:szCs w:val="28"/>
+                              </w:rPr>
+                              <w:t>Personal</w:t>
+                            </w:r>
+                            <w:r>
+                              <w:rPr>
+                                <w:color w:val="2F5496" w:themeColor="accent1" w:themeShade="BF"/>
+                                <w:sz w:val="28"/>
+                                <w:szCs w:val="28"/>
+                              </w:rPr>
+                              <w:t>:</w:t>
+                            </w:r>
+                          </w:p>
+                          <w:p>
+                            <w:pPr>
+                              <w:jc w:val="right"/>
+                              <w:rPr>
+                                <w:color w:val="2F5496" w:themeColor="accent1" w:themeShade="BF"/>
+                              </w:rPr>
+                            </w:pPr>
+                            <w:r>
+                              <w:rPr>
+                                <w:color w:val="2F5496" w:themeColor="accent1" w:themeShade="BF"/>
+                              </w:rPr>
+                              <w:t>Project Management, Team Leadership, Inter-Personal Relationship Manag</w:t>
+                            </w:r>
+                            <w:r>
+                              <w:rPr>
+                                <w:color w:val="2F5496" w:themeColor="accent1" w:themeShade="BF"/>
+                              </w:rPr>
+                              <w:t>e</w:t>
+                            </w:r>
+                            <w:r>
+                              <w:rPr>
+                                <w:color w:val="2F5496" w:themeColor="accent1" w:themeShade="BF"/>
+                              </w:rPr>
+                              <w:t>ment</w:t>
+                            </w:r>
+                            <w:r>
+                              <w:rPr>
+                                <w:color w:val="2F5496" w:themeColor="accent1" w:themeShade="BF"/>
+                              </w:rPr>
+                              <w:t>, Customer Service</w:t>
+                            </w:r>
+                            <w:r>
+                              <w:rPr>
+                                <w:color w:val="2F5496" w:themeColor="accent1" w:themeShade="BF"/>
+                              </w:rPr>
+                              <w:t>, Human Resources, Legal, Accounting &amp; Payroll, Recruitment &amp; Terminations</w:t>
+                            </w:r>
+                          </w:p>
+                        </w:txbxContent>
+                      </wps:txbx>
+                      <wps:bodyPr rot="0" spcFirstLastPara="0" vertOverflow="overflow" horzOverflow="overflow" vert="horz" wrap="square" lIns="91440" tIns="45720" rIns="91440" bIns="45720" numCol="1" spcCol="0" rtlCol="0" fromWordArt="0" anchor="t" anchorCtr="0" forceAA="0" compatLnSpc="1">
+                        <a:prstTxWarp prst="textNoShape">
+                          <a:avLst/>
+                        </a:prstTxWarp>
+                        <a:noAutofit/>
+                      </wps:bodyPr>
+                    </wps:wsp>
+                  </a:graphicData>
+                </a:graphic>
+                <wp14:sizeRelH relativeFrom="margin">
+                  <wp14:pctWidth>0</wp14:pctWidth>
+                </wp14:sizeRelH>
+                <wp14:sizeRelV relativeFrom="margin">
+                  <wp14:pctHeight>0</wp14:pctHeight>
+                </wp14:sizeRelV>
+              </wp:anchor>
+            </w:drawing>
+          </mc:Choice>
+          <mc:Fallback>
+            <w:pict>
+              <v:shape w14:anchorId="123AD76E" id="Text Box 16" o:spid="_x0000_s1029" type="#_x0000_t202" style="position:absolute;margin-left:240.9pt;margin-top:276.4pt;width:235.95pt;height:99.7pt;z-index:251673600;visibility:visible;mso-wrap-style:square;mso-width-percent:0;mso-height-percent:0;mso-wrap-distance-left:9pt;mso-wrap-distance-top:0;mso-wrap-distance-right:9pt;mso-wrap-distance-bottom:0;mso-position-horizontal:absolute;mso-position-horizontal-relative:margin;mso-position-vertical:absolute;mso-position-vertical-relative:margin;mso-width-percent:0;mso-height-percent:0;mso-width-relative:margin;mso-height-relative:margin;v-text-anchor:top" o:gfxdata="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" filled="f" stroked="f" strokeweight=".5pt">
+                <v:textbox>
+                  <w:txbxContent>
+                    <w:p>
+                      <w:pPr>
+                        <w:jc w:val="right"/>
+                        <w:rPr>
+                          <w:color w:val="2F5496" w:themeColor="accent1" w:themeShade="BF"/>
+                          <w:sz w:val="28"/>
+                          <w:szCs w:val="28"/>
+                        </w:rPr>
+                      </w:pPr>
+                      <w:r>
+                        <w:rPr>
+                          <w:color w:val="2F5496" w:themeColor="accent1" w:themeShade="BF"/>
+                          <w:sz w:val="28"/>
+                          <w:szCs w:val="28"/>
+                        </w:rPr>
+                        <w:t>Personal</w:t>
+                      </w:r>
+                      <w:r>
+                        <w:rPr>
+                          <w:color w:val="2F5496" w:themeColor="accent1" w:themeShade="BF"/>
+                          <w:sz w:val="28"/>
+                          <w:szCs w:val="28"/>
+                        </w:rPr>
+                        <w:t>:</w:t>
+                      </w:r>
+                    </w:p>
+                    <w:p>
+                      <w:pPr>
+                        <w:jc w:val="right"/>
+                        <w:rPr>
+                          <w:color w:val="2F5496" w:themeColor="accent1" w:themeShade="BF"/>
+                        </w:rPr>
+                      </w:pPr>
+                      <w:r>
+                        <w:rPr>
+                          <w:color w:val="2F5496" w:themeColor="accent1" w:themeShade="BF"/>
+                        </w:rPr>
+                        <w:t>Project Management, Team Leadership, Inter-Personal Relationship Manag</w:t>
+                      </w:r>
+                      <w:r>
+                        <w:rPr>
+                          <w:color w:val="2F5496" w:themeColor="accent1" w:themeShade="BF"/>
+                        </w:rPr>
+                        <w:t>e</w:t>
+                      </w:r>
+                      <w:r>
+                        <w:rPr>
+                          <w:color w:val="2F5496" w:themeColor="accent1" w:themeShade="BF"/>
+                        </w:rPr>
+                        <w:t>ment</w:t>
+                      </w:r>
+                      <w:r>
+                        <w:rPr>
+                          <w:color w:val="2F5496" w:themeColor="accent1" w:themeShade="BF"/>
+                        </w:rPr>
+                        <w:t>, Customer Service</w:t>
+                      </w:r>
+                      <w:r>
+                        <w:rPr>
+                          <w:color w:val="2F5496" w:themeColor="accent1" w:themeShade="BF"/>
+                        </w:rPr>
+                        <w:t>, Human Resources, Legal, Accounting &amp; Payroll, Recruitment &amp; Terminations</w:t>
+                      </w:r>
+                    </w:p>
+                  </w:txbxContent>
+                </v:textbox>
+                <w10:wrap anchorx="margin" anchory="margin"/>
+              </v:shape>
+            </w:pict>
+          </mc:Fallback>
+        </mc:AlternateContent>
+      </w:r>
+      <w:r>
+        <w:rPr>
+          <w:noProof/>
+        </w:rPr>
+        <mc:AlternateContent>
+          <mc:Choice Requires="wps">
+            <w:drawing>
+              <wp:anchor distT="0" distB="0" distL="114300" distR="114300" simplePos="0" relativeHeight="251670528" behindDoc="0" locked="0" layoutInCell="1" allowOverlap="1" wp14:anchorId="54E8B8D8" wp14:editId="0E62E8FD">
+                <wp:simplePos x="0" y="0"/>
+                <wp:positionH relativeFrom="margin">
+                  <wp:align>center</wp:align>
+                </wp:positionH>
+                <wp:positionV relativeFrom="paragraph">
+                  <wp:posOffset>3415714</wp:posOffset>
+                </wp:positionV>
+                <wp:extent cx="741872" cy="491706"/>
+                <wp:effectExtent l="0" t="0" r="1270" b="3810"/>
+                <wp:wrapNone/>
+                <wp:docPr id="12" name="Text Box 12"/>
+                <wp:cNvGraphicFramePr/>
+                <a:graphic xmlns:a="http://schemas.openxmlformats.org/drawingml/2006/main">
+                  <a:graphicData uri="http://schemas.microsoft.com/office/word/2010/wordprocessingShape">
+                    <wps:wsp>
+                      <wps:cNvSpPr txBox="1"/>
+                      <wps:spPr>
+                        <a:xfrm>
+                          <a:off x="0" y="0"/>
+                          <a:ext cx="741872" cy="491706"/>
+                        </a:xfrm>
+                        <a:prstGeom prst="rect">
+                          <a:avLst/>
+                        </a:prstGeom>
+                        <a:solidFill>
+                          <a:schemeClr val="lt1"/>
+                        </a:solidFill>
+                        <a:ln w="6350">
+                          <a:noFill/>
+                        </a:ln>
+                      </wps:spPr>
+                      <wps:txbx>
+                        <w:txbxContent>
+                          <w:p>
+                            <w:pPr>
+                              <w:rPr>
+                                <w:color w:val="2F5496" w:themeColor="accent1" w:themeShade="BF"/>
+                                <w:sz w:val="36"/>
+                                <w:szCs w:val="36"/>
+                              </w:rPr>
+                            </w:pPr>
+                            <w:r>
+                              <w:rPr>
+                                <w:color w:val="2F5496" w:themeColor="accent1" w:themeShade="BF"/>
+                                <w:sz w:val="36"/>
+                                <w:szCs w:val="36"/>
+                              </w:rPr>
+                              <w:t>Skills</w:t>
+                            </w:r>
+                          </w:p>
+                          <w:p/>
+                        </w:txbxContent>
+                      </wps:txbx>
+                      <wps:bodyPr rot="0" spcFirstLastPara="0" vertOverflow="overflow" horzOverflow="overflow" vert="horz" wrap="square" lIns="91440" tIns="45720" rIns="91440" bIns="45720" numCol="1" spcCol="0" rtlCol="0" fromWordArt="0" anchor="t" anchorCtr="0" forceAA="0" compatLnSpc="1">
+                        <a:prstTxWarp prst="textNoShape">
+                          <a:avLst/>
+                        </a:prstTxWarp>
+                        <a:noAutofit/>
+                      </wps:bodyPr>
+                    </wps:wsp>
+                  </a:graphicData>
+                </a:graphic>
+                <wp14:sizeRelH relativeFrom="margin">
+                  <wp14:pctWidth>0</wp14:pctWidth>
+                </wp14:sizeRelH>
+              </wp:anchor>
+            </w:drawing>
+          </mc:Choice>
+          <mc:Fallback>
+            <w:pict>
+              <v:shape w14:anchorId="54E8B8D8" id="Text Box 12" o:spid="_x0000_s1030" type="#_x0000_t202" style="position:absolute;margin-left:0;margin-top:268.95pt;width:58.4pt;height:38.7pt;z-index:251670528;visibility:visible;mso-wrap-style:square;mso-width-percent:0;mso-wrap-distance-left:9pt;mso-wrap-distance-top:0;mso-wrap-distance-right:9pt;mso-wrap-distance-bottom:0;mso-position-horizontal:center;mso-position-horizontal-relative:margin;mso-position-vertical:absolute;mso-position-vertical-relative:text;mso-width-percent:0;mso-width-relative:margin;v-text-anchor:top" o:gfxdata="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" fillcolor="white [3201]" stroked="f" strokeweight=".5pt">
+                <v:textbox>
+                  <w:txbxContent>
+                    <w:p>
+                      <w:pPr>
+                        <w:rPr>
+                          <w:color w:val="2F5496" w:themeColor="accent1" w:themeShade="BF"/>
+                          <w:sz w:val="36"/>
+                          <w:szCs w:val="36"/>
+                        </w:rPr>
+                      </w:pPr>
+                      <w:r>
+                        <w:rPr>
+                          <w:color w:val="2F5496" w:themeColor="accent1" w:themeShade="BF"/>
+                          <w:sz w:val="36"/>
+                          <w:szCs w:val="36"/>
+                        </w:rPr>
+                        <w:t>Skills</w:t>
+                      </w:r>
+                    </w:p>
+                    <w:p/>
+                  </w:txbxContent>
+                </v:textbox>
+                <w10:wrap anchorx="margin"/>
+              </v:shape>
+            </w:pict>
+          </mc:Fallback>
+        </mc:AlternateContent>
+      </w:r>
+      <w:r>
+        <w:rPr>
+          <w:noProof/>
+        </w:rPr>
+        <mc:AlternateContent>
+          <mc:Choice Requires="wps">
+            <w:drawing>
+              <wp:anchor distT="0" distB="0" distL="114300" distR="114300" simplePos="0" relativeHeight="251671552" behindDoc="0" locked="0" layoutInCell="1" allowOverlap="1" wp14:anchorId="5E7ED4DC" wp14:editId="30CDD9C3">
+                <wp:simplePos x="0" y="0"/>
+                <wp:positionH relativeFrom="margin">
+                  <wp:posOffset>-105312</wp:posOffset>
+                </wp:positionH>
+                <wp:positionV relativeFrom="margin">
+                  <wp:align>center</wp:align>
+                </wp:positionV>
+                <wp:extent cx="2931355" cy="1138555"/>
+                <wp:effectExtent l="0" t="0" r="0" b="4445"/>
+                <wp:wrapNone/>
+                <wp:docPr id="13" name="Text Box 13"/>
+                <wp:cNvGraphicFramePr/>
+                <a:graphic xmlns:a="http://schemas.openxmlformats.org/drawingml/2006/main">
+                  <a:graphicData uri="http://schemas.microsoft.com/office/word/2010/wordprocessingShape">
+                    <wps:wsp>
+                      <wps:cNvSpPr txBox="1"/>
+                      <wps:spPr>
+                        <a:xfrm>
+                          <a:off x="0" y="0"/>
+                          <a:ext cx="2931355" cy="1138555"/>
+                        </a:xfrm>
+                        <a:prstGeom prst="rect">
+                          <a:avLst/>
+                        </a:prstGeom>
+                        <a:noFill/>
+                        <a:ln w="6350">
+                          <a:noFill/>
+                        </a:ln>
+                      </wps:spPr>
+                      <wps:txbx>
+                        <w:txbxContent>
+                          <w:p>
+                            <w:pPr>
+                              <w:rPr>
+                                <w:color w:val="2F5496" w:themeColor="accent1" w:themeShade="BF"/>
+                                <w:sz w:val="28"/>
+                                <w:szCs w:val="28"/>
+                              </w:rPr>
+                            </w:pPr>
+                            <w:r>
+                              <w:rPr>
+                                <w:color w:val="2F5496" w:themeColor="accent1" w:themeShade="BF"/>
+                                <w:sz w:val="28"/>
+                                <w:szCs w:val="28"/>
+                              </w:rPr>
+                              <w:t>Technical</w:t>
+                            </w:r>
+                            <w:r>
+                              <w:rPr>
+                                <w:color w:val="2F5496" w:themeColor="accent1" w:themeShade="BF"/>
+                                <w:sz w:val="28"/>
+                                <w:szCs w:val="28"/>
+                              </w:rPr>
+                              <w:t>:</w:t>
+                            </w:r>
+                          </w:p>
+                          <w:p>
+                            <w:pPr>
+                              <w:rPr>
+                                <w:color w:val="2F5496" w:themeColor="accent1" w:themeShade="BF"/>
+                              </w:rPr>
+                            </w:pPr>
+                            <w:r>
+                              <w:rPr>
+                                <w:color w:val="2F5496" w:themeColor="accent1" w:themeShade="BF"/>
+                              </w:rPr>
+                              <w:t>SQL, MongoDB, Node.JS, JavaScript</w:t>
+                            </w:r>
+                            <w:r>
+                              <w:rPr>
+                                <w:color w:val="2F5496" w:themeColor="accent1" w:themeShade="BF"/>
+                              </w:rPr>
+                              <w:t>,</w:t>
+                            </w:r>
+                            <w:r>
+                              <w:rPr>
+                                <w:color w:val="2F5496" w:themeColor="accent1" w:themeShade="BF"/>
+                              </w:rPr>
+                              <w:t xml:space="preserve"> ES6, jQuery, HTML</w:t>
+                            </w:r>
+                            <w:r>
+                              <w:rPr>
+                                <w:color w:val="2F5496" w:themeColor="accent1" w:themeShade="BF"/>
+                              </w:rPr>
+                              <w:t>5</w:t>
+                            </w:r>
+                            <w:r>
+                              <w:rPr>
+                                <w:color w:val="2F5496" w:themeColor="accent1" w:themeShade="BF"/>
+                              </w:rPr>
+                              <w:t xml:space="preserve">, CSS, </w:t>
+                            </w:r>
+                            <w:r>
+                              <w:rPr>
+                                <w:color w:val="2F5496" w:themeColor="accent1" w:themeShade="BF"/>
+                              </w:rPr>
+                              <w:t xml:space="preserve">CSS Frameworks, </w:t>
+                            </w:r>
+                            <w:r>
+                              <w:rPr>
+                                <w:color w:val="2F5496" w:themeColor="accent1" w:themeShade="BF"/>
+                              </w:rPr>
+                              <w:t>VS Code, Git, GitHub, Version Control, RESTful APIs (JSON/AJAX)</w:t>
+                            </w:r>
+                          </w:p>
+                        </w:txbxContent>
+                      </wps:txbx>
+                      <wps:bodyPr rot="0" spcFirstLastPara="0" vertOverflow="overflow" horzOverflow="overflow" vert="horz" wrap="square" lIns="91440" tIns="45720" rIns="91440" bIns="45720" numCol="1" spcCol="0" rtlCol="0" fromWordArt="0" anchor="t" anchorCtr="0" forceAA="0" compatLnSpc="1">
+                        <a:prstTxWarp prst="textNoShape">
+                          <a:avLst/>
+                        </a:prstTxWarp>
+                        <a:noAutofit/>
+                      </wps:bodyPr>
+                    </wps:wsp>
+                  </a:graphicData>
+                </a:graphic>
+                <wp14:sizeRelH relativeFrom="margin">
+                  <wp14:pctWidth>0</wp14:pctWidth>
+                </wp14:sizeRelH>
+              </wp:anchor>
+            </w:drawing>
+          </mc:Choice>
+          <mc:Fallback>
+            <w:pict>
+              <v:shape w14:anchorId="5E7ED4DC" id="Text Box 13" o:spid="_x0000_s1031" type="#_x0000_t202" style="position:absolute;margin-left:-8.3pt;margin-top:0;width:230.8pt;height:89.65pt;z-index:251671552;visibility:visible;mso-wrap-style:square;mso-width-percent:0;mso-wrap-distance-left:9pt;mso-wrap-distance-top:0;mso-wrap-distance-right:9pt;mso-wrap-distance-bottom:0;mso-position-horizontal:absolute;mso-position-horizontal-relative:margin;mso-position-vertical:center;mso-position-vertical-relative:margin;mso-width-percent:0;mso-width-relative:margin;v-text-anchor:top" o:gfxdata="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" filled="f" stroked="f" strokeweight=".5pt">
+                <v:textbox>
+                  <w:txbxContent>
+                    <w:p>
+                      <w:pPr>
+                        <w:rPr>
+                          <w:color w:val="2F5496" w:themeColor="accent1" w:themeShade="BF"/>
+                          <w:sz w:val="28"/>
+                          <w:szCs w:val="28"/>
+                        </w:rPr>
+                      </w:pPr>
+                      <w:r>
+                        <w:rPr>
+                          <w:color w:val="2F5496" w:themeColor="accent1" w:themeShade="BF"/>
+                          <w:sz w:val="28"/>
+                          <w:szCs w:val="28"/>
+                        </w:rPr>
+                        <w:t>Technical</w:t>
+                      </w:r>
+                      <w:r>
+                        <w:rPr>
+                          <w:color w:val="2F5496" w:themeColor="accent1" w:themeShade="BF"/>
+                          <w:sz w:val="28"/>
+                          <w:szCs w:val="28"/>
+                        </w:rPr>
+                        <w:t>:</w:t>
+                      </w:r>
+                    </w:p>
+                    <w:p>
+                      <w:pPr>
+                        <w:rPr>
+                          <w:color w:val="2F5496" w:themeColor="accent1" w:themeShade="BF"/>
+                        </w:rPr>
+                      </w:pPr>
+                      <w:r>
+                        <w:rPr>
+                          <w:color w:val="2F5496" w:themeColor="accent1" w:themeShade="BF"/>
+                        </w:rPr>
+                        <w:t>SQL, MongoDB, Node.JS, JavaScript</w:t>
+                      </w:r>
+                      <w:r>
+                        <w:rPr>
+                          <w:color w:val="2F5496" w:themeColor="accent1" w:themeShade="BF"/>
+                        </w:rPr>
+                        <w:t>,</w:t>
+                      </w:r>
+                      <w:r>
+                        <w:rPr>
+                          <w:color w:val="2F5496" w:themeColor="accent1" w:themeShade="BF"/>
+                        </w:rPr>
+                        <w:t xml:space="preserve"> ES6, jQuery, HTML</w:t>
+                      </w:r>
+                      <w:r>
+                        <w:rPr>
+                          <w:color w:val="2F5496" w:themeColor="accent1" w:themeShade="BF"/>
+                        </w:rPr>
+                        <w:t>5</w:t>
+                      </w:r>
+                      <w:r>
+                        <w:rPr>
+                          <w:color w:val="2F5496" w:themeColor="accent1" w:themeShade="BF"/>
+                        </w:rPr>
+                        <w:t xml:space="preserve">, CSS, </w:t>
+                      </w:r>
+                      <w:r>
+                        <w:rPr>
+                          <w:color w:val="2F5496" w:themeColor="accent1" w:themeShade="BF"/>
+                        </w:rPr>
+                        <w:t xml:space="preserve">CSS Frameworks, </w:t>
+                      </w:r>
+                      <w:r>
+                        <w:rPr>
+                          <w:color w:val="2F5496" w:themeColor="accent1" w:themeShade="BF"/>
+                        </w:rPr>
+                        <w:t>VS Code, Git, GitHub, Version Control, RESTful APIs (JSON/AJAX)</w:t>
+                      </w:r>
+                    </w:p>
+                  </w:txbxContent>
+                </v:textbox>
+                <w10:wrap anchorx="margin" anchory="margin"/>
+              </v:shape>
+            </w:pict>
+          </mc:Fallback>
+        </mc:AlternateContent>
+      </w:r>
+      <w:r>
+        <w:rPr>
+          <w:noProof/>
+        </w:rPr>
+        <mc:AlternateContent>
+          <mc:Choice Requires="wps">
+            <w:drawing>
+              <wp:anchor distT="0" distB="0" distL="114300" distR="114300" simplePos="0" relativeHeight="251659264" behindDoc="0" locked="0" layoutInCell="1" allowOverlap="1" wp14:anchorId="2100697C" wp14:editId="009B4046">
+                <wp:simplePos x="0" y="0"/>
+                <wp:positionH relativeFrom="column">
+                  <wp:posOffset>-1289406</wp:posOffset>
+                </wp:positionH>
+                <wp:positionV relativeFrom="paragraph">
+                  <wp:posOffset>-1150706</wp:posOffset>
+                </wp:positionV>
+                <wp:extent cx="8141806" cy="2083000"/>
+                <wp:effectExtent l="0" t="0" r="0" b="0"/>
+                <wp:wrapNone/>
+                <wp:docPr id="3" name="Rectangle 3"/>
+                <wp:cNvGraphicFramePr/>
+                <a:graphic xmlns:a="http://schemas.openxmlformats.org/drawingml/2006/main">
+                  <a:graphicData uri="http://schemas.microsoft.com/office/word/2010/wordprocessingShape">
+                    <wps:wsp>
+                      <wps:cNvSpPr/>
+                      <wps:spPr>
+                        <a:xfrm>
+                          <a:off x="0" y="0"/>
+                          <a:ext cx="8141806" cy="2083000"/>
+                        </a:xfrm>
+                        <a:prstGeom prst="rect">
+                          <a:avLst/>
+                        </a:prstGeom>
+                        <a:solidFill>
+                          <a:schemeClr val="accent1">
+                            <a:lumMod val="40000"/>
+                            <a:lumOff val="60000"/>
+                          </a:schemeClr>
+                        </a:solidFill>
+                        <a:ln>
+                          <a:noFill/>
+                        </a:ln>
+                      </wps:spPr>
+                      <wps:style>
+                        <a:lnRef idx="2">
+                          <a:schemeClr val="accent1">
+                            <a:shade val="50000"/>
+                          </a:schemeClr>
+                        </a:lnRef>
+                        <a:fillRef idx="1">
+                          <a:schemeClr val="accent1"/>
+                        </a:fillRef>
+                        <a:effectRef idx="0">
+                          <a:schemeClr val="accent1"/>
+                        </a:effectRef>
+                        <a:fontRef idx="minor">
+                          <a:schemeClr val="lt1"/>
+                        </a:fontRef>
+                      </wps:style>
+                      <wps:bodyPr rot="0" spcFirstLastPara="0" vertOverflow="overflow" horzOverflow="overflow" vert="horz" wrap="square" lIns="91440" tIns="45720" rIns="91440" bIns="45720" numCol="1" spcCol="0" rtlCol="0" fromWordArt="0" anchor="ctr" anchorCtr="0" forceAA="0" compatLnSpc="1">
+                        <a:prstTxWarp prst="textNoShape">
+                          <a:avLst/>
+                        </a:prstTxWarp>
+                        <a:noAutofit/>
+                      </wps:bodyPr>
+                    </wps:wsp>
+                  </a:graphicData>
+                </a:graphic>
+                <wp14:sizeRelH relativeFrom="margin">
+                  <wp14:pctWidth>0</wp14:pctWidth>
+                </wp14:sizeRelH>
+                <wp14:sizeRelV relativeFrom="margin">
+                  <wp14:pctHeight>0</wp14:pctHeight>
+                </wp14:sizeRelV>
+              </wp:anchor>
+            </w:drawing>
+          </mc:Choice>
+          <mc:Fallback>
+            <w:pict>
+              <v:rect w14:anchorId="46D17D2E" id="Rectangle 3" o:spid="_x0000_s1026" style="position:absolute;margin-left:-101.55pt;margin-top:-90.6pt;width:641.1pt;height:164pt;z-index:251659264;visibility:visible;mso-wrap-style:square;mso-width-percent:0;mso-height-percent:0;mso-wrap-distance-left:9pt;mso-wrap-distance-top:0;mso-wrap-distance-right:9pt;mso-wrap-distance-bottom:0;mso-position-horizontal:absolute;mso-position-horizontal-relative:text;mso-position-vertical:absolute;mso-position-vertical-relative:text;mso-width-percent:0;mso-height-percent:0;mso-width-relative:margin;mso-height-relative:margin;v-text-anchor:middle" o:gfxdata="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" fillcolor="#b4c6e7 [1300]" stroked="f" strokeweight="1pt"/>
+            </w:pict>
+          </mc:Fallback>
+        </mc:AlternateContent>
+      </w:r>
+      <w:r>
+        <w:rPr>
+          <w:noProof/>
+        </w:rPr>
+        <mc:AlternateContent>
+          <mc:Choice Requires="wps">
+            <w:drawing>
+              <wp:anchor distT="0" distB="0" distL="114300" distR="114300" simplePos="0" relativeHeight="251667456" behindDoc="0" locked="0" layoutInCell="1" allowOverlap="1" wp14:anchorId="01A5717D" wp14:editId="45A80535">
+                <wp:simplePos x="0" y="0"/>
+                <wp:positionH relativeFrom="column">
+                  <wp:posOffset>-914400</wp:posOffset>
+                </wp:positionH>
+                <wp:positionV relativeFrom="paragraph">
+                  <wp:posOffset>1012004</wp:posOffset>
+                </wp:positionV>
+                <wp:extent cx="7772400" cy="45719"/>
+                <wp:effectExtent l="0" t="0" r="0" b="0"/>
+                <wp:wrapNone/>
+                <wp:docPr id="8" name="Rectangle 8"/>
+                <wp:cNvGraphicFramePr/>
+                <a:graphic xmlns:a="http://schemas.openxmlformats.org/drawingml/2006/main">
+                  <a:graphicData uri="http://schemas.microsoft.com/office/word/2010/wordprocessingShape">
+                    <wps:wsp>
+                      <wps:cNvSpPr/>
+                      <wps:spPr>
+                        <a:xfrm>
+                          <a:off x="0" y="0"/>
+                          <a:ext cx="7772400" cy="45719"/>
+                        </a:xfrm>
+                        <a:prstGeom prst="rect">
+                          <a:avLst/>
+                        </a:prstGeom>
+                        <a:solidFill>
+                          <a:schemeClr val="accent4">
+                            <a:lumMod val="60000"/>
+                            <a:lumOff val="40000"/>
+                          </a:schemeClr>
+                        </a:solidFill>
+                        <a:ln>
+                          <a:noFill/>
+                        </a:ln>
+                      </wps:spPr>
+                      <wps:style>
+                        <a:lnRef idx="2">
+                          <a:schemeClr val="accent1">
+                            <a:shade val="50000"/>
+                          </a:schemeClr>
+                        </a:lnRef>
+                        <a:fillRef idx="1">
+                          <a:schemeClr val="accent1"/>
+                        </a:fillRef>
+                        <a:effectRef idx="0">
+                          <a:schemeClr val="accent1"/>
+                        </a:effectRef>
+                        <a:fontRef idx="minor">
+                          <a:schemeClr val="lt1"/>
+                        </a:fontRef>
+                      </wps:style>
+                      <wps:bodyPr rot="0" spcFirstLastPara="0" vertOverflow="overflow" horzOverflow="overflow" vert="horz" wrap="square" lIns="91440" tIns="45720" rIns="91440" bIns="45720" numCol="1" spcCol="0" rtlCol="0" fromWordArt="0" anchor="ctr" anchorCtr="0" forceAA="0" compatLnSpc="1">
+                        <a:prstTxWarp prst="textNoShape">
+                          <a:avLst/>
+                        </a:prstTxWarp>
+                        <a:noAutofit/>
+                      </wps:bodyPr>
+                    </wps:wsp>
+                  </a:graphicData>
+                </a:graphic>
+              </wp:anchor>
+            </w:drawing>
+          </mc:Choice>
+          <mc:Fallback>
+            <w:pict>
+              <v:rect w14:anchorId="6EEFDAC3" id="Rectangle 8" o:spid="_x0000_s1026" style="position:absolute;margin-left:-1in;margin-top:79.7pt;width:612pt;height:3.6pt;z-index:251667456;visibility:visible;mso-wrap-style:square;mso-wrap-distance-left:9pt;mso-wrap-distance-top:0;mso-wrap-distance-right:9pt;mso-wrap-distance-bottom:0;mso-position-horizontal:absolute;mso-position-horizontal-relative:text;mso-position-vertical:absolute;mso-position-vertical-relative:text;v-text-anchor:middle" o:gfxdata="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" fillcolor="#ffd966 [1943]" stroked="f" strokeweight="1pt"/>
+            </w:pict>
+          </mc:Fallback>
+        </mc:AlternateContent>
+      </w:r>
+      <w:r>
+        <w:rPr>
+          <w:noProof/>
+        </w:rPr>
+        <mc:AlternateContent>
+          <mc:Choice Requires="wps">
+            <w:drawing>
+              <wp:anchor distT="0" distB="0" distL="114300" distR="114300" simplePos="0" relativeHeight="251666432" behindDoc="0" locked="0" layoutInCell="1" allowOverlap="1" wp14:anchorId="2B0B4A86" wp14:editId="74D65F1D">
+                <wp:simplePos x="0" y="0"/>
+                <wp:positionH relativeFrom="column">
+                  <wp:posOffset>-66745</wp:posOffset>
+                </wp:positionH>
+                <wp:positionV relativeFrom="paragraph">
+                  <wp:posOffset>-771873</wp:posOffset>
+                </wp:positionV>
+                <wp:extent cx="1252072" cy="1609859"/>
+                <wp:effectExtent l="19050" t="19050" r="24765" b="28575"/>
+                <wp:wrapNone/>
+                <wp:docPr id="1" name="Rectangle 1"/>
+                <wp:cNvGraphicFramePr/>
+                <a:graphic xmlns:a="http://schemas.openxmlformats.org/drawingml/2006/main">
+                  <a:graphicData uri="http://schemas.microsoft.com/office/word/2010/wordprocessingShape">
+                    <wps:wsp>
+                      <wps:cNvSpPr/>
+                      <wps:spPr>
+                        <a:xfrm>
+                          <a:off x="0" y="0"/>
+                          <a:ext cx="1252072" cy="1609859"/>
+                        </a:xfrm>
+                        <a:prstGeom prst="rect">
+                          <a:avLst/>
+                        </a:prstGeom>
+                        <a:noFill/>
+                        <a:ln w="38100">
+                          <a:solidFill>
+                            <a:schemeClr val="accent4">
+                              <a:lumMod val="60000"/>
+                              <a:lumOff val="40000"/>
+                            </a:schemeClr>
+                          </a:solidFill>
+                        </a:ln>
+                      </wps:spPr>
+                      <wps:style>
+                        <a:lnRef idx="2">
+                          <a:schemeClr val="accent1">
+                            <a:shade val="50000"/>
+                          </a:schemeClr>
+                        </a:lnRef>
+                        <a:fillRef idx="1">
+                          <a:schemeClr val="accent1"/>
+                        </a:fillRef>
+                        <a:effectRef idx="0">
+                          <a:schemeClr val="accent1"/>
+                        </a:effectRef>
+                        <a:fontRef idx="minor">
+                          <a:schemeClr val="lt1"/>
+                        </a:fontRef>
+                      </wps:style>
+                      <wps:bodyPr rot="0" spcFirstLastPara="0" vertOverflow="overflow" horzOverflow="overflow" vert="horz" wrap="square" lIns="91440" tIns="45720" rIns="91440" bIns="45720" numCol="1" spcCol="0" rtlCol="0" fromWordArt="0" anchor="ctr" anchorCtr="0" forceAA="0" compatLnSpc="1">
+                        <a:prstTxWarp prst="textNoShape">
+                          <a:avLst/>
+                        </a:prstTxWarp>
+                        <a:noAutofit/>
+                      </wps:bodyPr>
+                    </wps:wsp>
+                  </a:graphicData>
+                </a:graphic>
+                <wp14:sizeRelH relativeFrom="margin">
+                  <wp14:pctWidth>0</wp14:pctWidth>
+                </wp14:sizeRelH>
+              </wp:anchor>
+            </w:drawing>
+          </mc:Choice>
+          <mc:Fallback>
+            <w:pict>
+              <v:rect w14:anchorId="3065E510" id="Rectangle 1" o:spid="_x0000_s1026" style="position:absolute;margin-left:-5.25pt;margin-top:-60.8pt;width:98.6pt;height:126.75pt;z-index:251666432;visibility:visible;mso-wrap-style:square;mso-width-percent:0;mso-wrap-distance-left:9pt;mso-wrap-distance-top:0;mso-wrap-distance-right:9pt;mso-wrap-distance-bottom:0;mso-position-horizontal:absolute;mso-position-horizontal-relative:text;mso-position-vertical:absolute;mso-position-vertical-relative:text;mso-width-percent:0;mso-width-relative:margin;v-text-anchor:middle" o:gfxdata="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" filled="f" strokecolor="#ffd966 [1943]" strokeweight="3pt"/>
+            </w:pict>
+          </mc:Fallback>
+        </mc:AlternateContent>
+      </w:r>
       <w:r>
         <w:rPr>
           <w:noProof/>
@@ -124,8 +1801,6 @@
                               <w:jc w:val="right"/>
                               <w:rPr>
                                 <w:color w:val="D9E2F3" w:themeColor="accent1" w:themeTint="33"/>
-                                <w:sz w:val="28"/>
-                                <w:szCs w:val="28"/>
                               </w:rPr>
                             </w:pPr>
                             <w:hyperlink r:id="rId7" w:history="1">
@@ -133,8 +1808,6 @@
                                 <w:rPr>
                                   <w:rStyle w:val="Hyperlink"/>
                                   <w:color w:val="D9E2F3" w:themeColor="accent1" w:themeTint="33"/>
-                                  <w:sz w:val="28"/>
-                                  <w:szCs w:val="28"/>
                                   <w:u w:val="none"/>
                                 </w:rPr>
                                 <w:t>agtravis85@gmail.com</w:t>
@@ -143,18 +1816,16 @@
                             <w:r>
                               <w:rPr>
                                 <w:color w:val="D9E2F3" w:themeColor="accent1" w:themeTint="33"/>
-                                <w:sz w:val="28"/>
-                                <w:szCs w:val="28"/>
-                              </w:rPr>
-                              <w:t xml:space="preserve"> | (206) 465-5911 | </w:t>
-                            </w:r>
+                              </w:rPr>
+                              <w:t xml:space="preserve"> | (206) 465-5911 | agtravis.github.</w:t>
+                            </w:r>
+                            <w:bookmarkStart w:id="0" w:name="_GoBack"/>
+                            <w:bookmarkEnd w:id="0"/>
                             <w:r>
                               <w:rPr>
                                 <w:color w:val="D9E2F3" w:themeColor="accent1" w:themeTint="33"/>
-                                <w:sz w:val="28"/>
-                                <w:szCs w:val="28"/>
-                              </w:rPr>
-                              <w:t>agtravis.github.io</w:t>
+                              </w:rPr>
+                              <w:t>io</w:t>
                             </w:r>
                           </w:p>
                           <w:p>
@@ -163,15 +1834,11 @@
                               <w:jc w:val="right"/>
                               <w:rPr>
                                 <w:color w:val="D9E2F3" w:themeColor="accent1" w:themeTint="33"/>
-                                <w:sz w:val="28"/>
-                                <w:szCs w:val="28"/>
                               </w:rPr>
                             </w:pPr>
                             <w:r>
                               <w:rPr>
                                 <w:color w:val="D9E2F3" w:themeColor="accent1" w:themeTint="33"/>
-                                <w:sz w:val="28"/>
-                                <w:szCs w:val="28"/>
                               </w:rPr>
                               <w:t>4627 SW Frontenac ST, Seattle, WA, 98136</w:t>
                             </w:r>
@@ -180,8 +1847,6 @@
                             <w:pPr>
                               <w:rPr>
                                 <w:color w:val="D9E2F3" w:themeColor="accent1" w:themeTint="33"/>
-                                <w:sz w:val="28"/>
-                                <w:szCs w:val="28"/>
                               </w:rPr>
                             </w:pPr>
                           </w:p>
@@ -204,11 +1869,7 @@
           </mc:Choice>
           <mc:Fallback>
             <w:pict>
-              <v:shapetype w14:anchorId="5E2FB903" id="_x0000_t202" coordsize="21600,21600" o:spt="202" path="m,l,21600r21600,l21600,xe">
-                <v:stroke joinstyle="miter"/>
-                <v:path gradientshapeok="t" o:connecttype="rect"/>
-              </v:shapetype>
-              <v:shape id="Text Box 2" o:spid="_x0000_s1026" type="#_x0000_t202" style="position:absolute;margin-left:307.75pt;margin-top:-9.6pt;width:358.95pt;height:50.7pt;z-index:251665408;visibility:visible;mso-wrap-style:square;mso-width-percent:0;mso-height-percent:0;mso-wrap-distance-left:9pt;mso-wrap-distance-top:3.6pt;mso-wrap-distance-right:9pt;mso-wrap-distance-bottom:3.6pt;mso-position-horizontal:right;mso-position-horizontal-relative:margin;mso-position-vertical:absolute;mso-position-vertical-relative:margin;mso-width-percent:0;mso-height-percent:0;mso-width-relative:margin;mso-height-relative:margin;v-text-anchor:top" o:gfxdata="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" filled="f" stroked="f">
+              <v:shape w14:anchorId="5E2FB903" id="_x0000_s1032" type="#_x0000_t202" style="position:absolute;margin-left:307.75pt;margin-top:-9.6pt;width:358.95pt;height:50.7pt;z-index:251665408;visibility:visible;mso-wrap-style:square;mso-width-percent:0;mso-height-percent:0;mso-wrap-distance-left:9pt;mso-wrap-distance-top:3.6pt;mso-wrap-distance-right:9pt;mso-wrap-distance-bottom:3.6pt;mso-position-horizontal:right;mso-position-horizontal-relative:margin;mso-position-vertical:absolute;mso-position-vertical-relative:margin;mso-width-percent:0;mso-height-percent:0;mso-width-relative:margin;mso-height-relative:margin;v-text-anchor:top" o:gfxdata="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" filled="f" stroked="f">
                 <v:textbox>
                   <w:txbxContent>
                     <w:p>
@@ -217,8 +1878,6 @@
                         <w:jc w:val="right"/>
                         <w:rPr>
                           <w:color w:val="D9E2F3" w:themeColor="accent1" w:themeTint="33"/>
-                          <w:sz w:val="28"/>
-                          <w:szCs w:val="28"/>
                         </w:rPr>
                       </w:pPr>
                       <w:hyperlink r:id="rId8" w:history="1">
@@ -226,8 +1885,6 @@
                           <w:rPr>
                             <w:rStyle w:val="Hyperlink"/>
                             <w:color w:val="D9E2F3" w:themeColor="accent1" w:themeTint="33"/>
-                            <w:sz w:val="28"/>
-                            <w:szCs w:val="28"/>
                             <w:u w:val="none"/>
                           </w:rPr>
                           <w:t>agtravis85@gmail.com</w:t>
@@ -236,18 +1893,16 @@
                       <w:r>
                         <w:rPr>
                           <w:color w:val="D9E2F3" w:themeColor="accent1" w:themeTint="33"/>
-                          <w:sz w:val="28"/>
-                          <w:szCs w:val="28"/>
-                        </w:rPr>
-                        <w:t xml:space="preserve"> | (206) 465-5911 | </w:t>
-                      </w:r>
+                        </w:rPr>
+                        <w:t xml:space="preserve"> | (206) 465-5911 | agtravis.github.</w:t>
+                      </w:r>
+                      <w:bookmarkStart w:id="1" w:name="_GoBack"/>
+                      <w:bookmarkEnd w:id="1"/>
                       <w:r>
                         <w:rPr>
                           <w:color w:val="D9E2F3" w:themeColor="accent1" w:themeTint="33"/>
-                          <w:sz w:val="28"/>
-                          <w:szCs w:val="28"/>
-                        </w:rPr>
-                        <w:t>agtravis.github.io</w:t>
+                        </w:rPr>
+                        <w:t>io</w:t>
                       </w:r>
                     </w:p>
                     <w:p>
@@ -256,15 +1911,11 @@
                         <w:jc w:val="right"/>
                         <w:rPr>
                           <w:color w:val="D9E2F3" w:themeColor="accent1" w:themeTint="33"/>
-                          <w:sz w:val="28"/>
-                          <w:szCs w:val="28"/>
                         </w:rPr>
                       </w:pPr>
                       <w:r>
                         <w:rPr>
                           <w:color w:val="D9E2F3" w:themeColor="accent1" w:themeTint="33"/>
-                          <w:sz w:val="28"/>
-                          <w:szCs w:val="28"/>
                         </w:rPr>
                         <w:t>4627 SW Frontenac ST, Seattle, WA, 98136</w:t>
                       </w:r>
@@ -273,8 +1924,6 @@
                       <w:pPr>
                         <w:rPr>
                           <w:color w:val="D9E2F3" w:themeColor="accent1" w:themeTint="33"/>
-                          <w:sz w:val="28"/>
-                          <w:szCs w:val="28"/>
                         </w:rPr>
                       </w:pPr>
                     </w:p>
@@ -403,7 +2052,7 @@
         <mc:AlternateContent>
           <mc:Choice Requires="wps">
             <w:drawing>
-              <wp:anchor distT="0" distB="0" distL="114300" distR="114300" simplePos="0" relativeHeight="251660288" behindDoc="0" locked="0" layoutInCell="1" allowOverlap="1" wp14:anchorId="6A7D4FA5" wp14:editId="4C22211D">
+              <wp:anchor distT="0" distB="0" distL="114300" distR="114300" simplePos="0" relativeHeight="251660288" behindDoc="0" locked="0" layoutInCell="1" allowOverlap="1" wp14:anchorId="6A7D4FA5" wp14:editId="0BC8028F">
                 <wp:simplePos x="0" y="0"/>
                 <wp:positionH relativeFrom="column">
                   <wp:posOffset>-598868</wp:posOffset>
@@ -465,87 +2114,7 @@
           </mc:Choice>
           <mc:Fallback>
             <w:pict>
-              <v:rect w14:anchorId="670C8F4A" id="Rectangle 4" o:spid="_x0000_s1026" style="position:absolute;margin-left:-47.15pt;margin-top:-46.65pt;width:560.3pt;height:93.3pt;z-index:251660288;visibility:visible;mso-wrap-style:square;mso-wrap-distance-left:9pt;mso-wrap-distance-top:0;mso-wrap-distance-right:9pt;mso-wrap-distance-bottom:0;mso-position-horizontal:absolute;mso-position-horizontal-relative:text;mso-position-vertical:absolute;mso-position-vertical-relative:text;v-text-anchor:middle" o:gfxdata="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" fillcolor="#4472c4 [3204]" stroked="f" strokeweight="1pt"/>
-            </w:pict>
-          </mc:Fallback>
-        </mc:AlternateContent>
-      </w:r>
-      <w:r>
-        <w:rPr>
-          <w:noProof/>
-        </w:rPr>
-        <mc:AlternateContent>
-          <mc:Choice Requires="wps">
-            <w:drawing>
-              <wp:anchor distT="0" distB="0" distL="114300" distR="114300" simplePos="0" relativeHeight="251659264" behindDoc="0" locked="0" layoutInCell="1" allowOverlap="1" wp14:anchorId="2100697C" wp14:editId="550F9197">
-                <wp:simplePos x="0" y="0"/>
-                <wp:positionH relativeFrom="column">
-                  <wp:posOffset>-906651</wp:posOffset>
-                </wp:positionH>
-                <wp:positionV relativeFrom="paragraph">
-                  <wp:posOffset>-906652</wp:posOffset>
-                </wp:positionV>
-                <wp:extent cx="7756902" cy="1836549"/>
-                <wp:effectExtent l="0" t="0" r="0" b="0"/>
-                <wp:wrapNone/>
-                <wp:docPr id="3" name="Rectangle 3"/>
-                <wp:cNvGraphicFramePr/>
-                <a:graphic xmlns:a="http://schemas.openxmlformats.org/drawingml/2006/main">
-                  <a:graphicData uri="http://schemas.microsoft.com/office/word/2010/wordprocessingShape">
-                    <wps:wsp>
-                      <wps:cNvSpPr/>
-                      <wps:spPr>
-                        <a:xfrm>
-                          <a:off x="0" y="0"/>
-                          <a:ext cx="7756902" cy="1836549"/>
-                        </a:xfrm>
-                        <a:prstGeom prst="rect">
-                          <a:avLst/>
-                        </a:prstGeom>
-                        <a:solidFill>
-                          <a:schemeClr val="accent1">
-                            <a:lumMod val="40000"/>
-                            <a:lumOff val="60000"/>
-                          </a:schemeClr>
-                        </a:solidFill>
-                        <a:ln>
-                          <a:noFill/>
-                        </a:ln>
-                      </wps:spPr>
-                      <wps:style>
-                        <a:lnRef idx="2">
-                          <a:schemeClr val="accent1">
-                            <a:shade val="50000"/>
-                          </a:schemeClr>
-                        </a:lnRef>
-                        <a:fillRef idx="1">
-                          <a:schemeClr val="accent1"/>
-                        </a:fillRef>
-                        <a:effectRef idx="0">
-                          <a:schemeClr val="accent1"/>
-                        </a:effectRef>
-                        <a:fontRef idx="minor">
-                          <a:schemeClr val="lt1"/>
-                        </a:fontRef>
-                      </wps:style>
-                      <wps:bodyPr rot="0" spcFirstLastPara="0" vertOverflow="overflow" horzOverflow="overflow" vert="horz" wrap="square" lIns="91440" tIns="45720" rIns="91440" bIns="45720" numCol="1" spcCol="0" rtlCol="0" fromWordArt="0" anchor="ctr" anchorCtr="0" forceAA="0" compatLnSpc="1">
-                        <a:prstTxWarp prst="textNoShape">
-                          <a:avLst/>
-                        </a:prstTxWarp>
-                        <a:noAutofit/>
-                      </wps:bodyPr>
-                    </wps:wsp>
-                  </a:graphicData>
-                </a:graphic>
-                <wp14:sizeRelV relativeFrom="margin">
-                  <wp14:pctHeight>0</wp14:pctHeight>
-                </wp14:sizeRelV>
-              </wp:anchor>
-            </w:drawing>
-          </mc:Choice>
-          <mc:Fallback>
-            <w:pict>
-              <v:rect w14:anchorId="51412469" id="Rectangle 3" o:spid="_x0000_s1026" style="position:absolute;margin-left:-71.4pt;margin-top:-71.4pt;width:610.8pt;height:144.6pt;z-index:251659264;visibility:visible;mso-wrap-style:square;mso-height-percent:0;mso-wrap-distance-left:9pt;mso-wrap-distance-top:0;mso-wrap-distance-right:9pt;mso-wrap-distance-bottom:0;mso-position-horizontal:absolute;mso-position-horizontal-relative:text;mso-position-vertical:absolute;mso-position-vertical-relative:text;mso-height-percent:0;mso-height-relative:margin;v-text-anchor:middle" o:gfxdata="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" fillcolor="#b4c6e7 [1300]" stroked="f" strokeweight="1pt"/>
+              <v:rect w14:anchorId="355F3F46" id="Rectangle 4" o:spid="_x0000_s1026" style="position:absolute;margin-left:-47.15pt;margin-top:-46.65pt;width:560.3pt;height:93.3pt;z-index:251660288;visibility:visible;mso-wrap-style:square;mso-wrap-distance-left:9pt;mso-wrap-distance-top:0;mso-wrap-distance-right:9pt;mso-wrap-distance-bottom:0;mso-position-horizontal:absolute;mso-position-horizontal-relative:text;mso-position-vertical:absolute;mso-position-vertical-relative:text;v-text-anchor:middle" o:gfxdata="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" fillcolor="#4472c4 [3204]" stroked="f" strokeweight="1pt"/>
             </w:pict>
           </mc:Fallback>
         </mc:AlternateContent>
@@ -1009,7 +2578,7 @@
   <w:style w:type="paragraph" w:default="1" w:styleId="Normal">
     <w:name w:val="Normal"/>
     <w:qFormat/>
-    <w:rsid w:val="006B11D6"/>
+    <w:rsid w:val="00B6338A"/>
   </w:style>
   <w:style w:type="character" w:default="1" w:styleId="DefaultParagraphFont">
     <w:name w:val="Default Paragraph Font"/>

</xml_diff>

<commit_message>
removed some white edges
</commit_message>
<xml_diff>
--- a/alexander-george-travis-resume.docx
+++ b/alexander-george-travis-resume.docx
@@ -10,1128 +10,13 @@
         <mc:AlternateContent>
           <mc:Choice Requires="wps">
             <w:drawing>
-              <wp:anchor distT="45720" distB="45720" distL="114300" distR="114300" simplePos="0" relativeHeight="251669504" behindDoc="0" locked="0" layoutInCell="1" allowOverlap="1" wp14:anchorId="5FC2AE77" wp14:editId="7D577D35">
-                <wp:simplePos x="0" y="0"/>
-                <wp:positionH relativeFrom="column">
-                  <wp:posOffset>-613996</wp:posOffset>
-                </wp:positionH>
-                <wp:positionV relativeFrom="page">
-                  <wp:posOffset>2150305</wp:posOffset>
-                </wp:positionV>
-                <wp:extent cx="7115175" cy="7577504"/>
-                <wp:effectExtent l="19050" t="19050" r="28575" b="23495"/>
-                <wp:wrapNone/>
-                <wp:docPr id="9" name="Text Box 2"/>
-                <wp:cNvGraphicFramePr>
-                  <a:graphicFrameLocks xmlns:a="http://schemas.openxmlformats.org/drawingml/2006/main"/>
-                </wp:cNvGraphicFramePr>
-                <a:graphic xmlns:a="http://schemas.openxmlformats.org/drawingml/2006/main">
-                  <a:graphicData uri="http://schemas.microsoft.com/office/word/2010/wordprocessingShape">
-                    <wps:wsp>
-                      <wps:cNvSpPr txBox="1">
-                        <a:spLocks noChangeArrowheads="1"/>
-                      </wps:cNvSpPr>
-                      <wps:spPr bwMode="auto">
-                        <a:xfrm>
-                          <a:off x="0" y="0"/>
-                          <a:ext cx="7115175" cy="7577504"/>
-                        </a:xfrm>
-                        <a:prstGeom prst="rect">
-                          <a:avLst/>
-                        </a:prstGeom>
-                        <a:solidFill>
-                          <a:srgbClr val="FFFFFF"/>
-                        </a:solidFill>
-                        <a:ln w="38100">
-                          <a:solidFill>
-                            <a:schemeClr val="accent4">
-                              <a:lumMod val="60000"/>
-                              <a:lumOff val="40000"/>
-                            </a:schemeClr>
-                          </a:solidFill>
-                          <a:miter lim="800000"/>
-                          <a:headEnd/>
-                          <a:tailEnd/>
-                        </a:ln>
-                      </wps:spPr>
-                      <wps:txbx>
-                        <w:txbxContent>
-                          <w:p>
-                            <w:pPr>
-                              <w:rPr>
-                                <w:color w:val="2F5496" w:themeColor="accent1" w:themeShade="BF"/>
-                                <w:sz w:val="36"/>
-                                <w:szCs w:val="36"/>
-                              </w:rPr>
-                            </w:pPr>
-                            <w:r>
-                              <w:rPr>
-                                <w:color w:val="2F5496" w:themeColor="accent1" w:themeShade="BF"/>
-                                <w:sz w:val="36"/>
-                                <w:szCs w:val="36"/>
-                              </w:rPr>
-                              <w:t>Profile:</w:t>
-                            </w:r>
-                          </w:p>
-                          <w:p>
-                            <w:pPr>
-                              <w:jc w:val="both"/>
-                              <w:rPr>
-                                <w:color w:val="2F5496" w:themeColor="accent1" w:themeShade="BF"/>
-                                <w:sz w:val="20"/>
-                                <w:szCs w:val="20"/>
-                              </w:rPr>
-                            </w:pPr>
-                            <w:r>
-                              <w:rPr>
-                                <w:color w:val="2F5496" w:themeColor="accent1" w:themeShade="BF"/>
-                                <w:sz w:val="20"/>
-                                <w:szCs w:val="20"/>
-                              </w:rPr>
-                              <w:t>Full-Stack Web Developer with a focus on Java</w:t>
-                            </w:r>
-                            <w:r>
-                              <w:rPr>
-                                <w:color w:val="2F5496" w:themeColor="accent1" w:themeShade="BF"/>
-                                <w:sz w:val="20"/>
-                                <w:szCs w:val="20"/>
-                              </w:rPr>
-                              <w:t>S</w:t>
-                            </w:r>
-                            <w:r>
-                              <w:rPr>
-                                <w:color w:val="2F5496" w:themeColor="accent1" w:themeShade="BF"/>
-                                <w:sz w:val="20"/>
-                                <w:szCs w:val="20"/>
-                              </w:rPr>
-                              <w:t xml:space="preserve">cript, Node.js, and a strong sense of rapport with SQL stemming from a personal interest in making things functional and then keeping them organized. Completed the University of Washington Professional and Continuing Education program for full-stack web development and computer coding, where I went above and beyond on every project and was a go-to help resource for </w:t>
-                            </w:r>
-                            <w:r>
-                              <w:rPr>
-                                <w:color w:val="2F5496" w:themeColor="accent1" w:themeShade="BF"/>
-                                <w:sz w:val="20"/>
-                                <w:szCs w:val="20"/>
-                              </w:rPr>
-                              <w:t>those around me</w:t>
-                            </w:r>
-                            <w:r>
-                              <w:rPr>
-                                <w:color w:val="2F5496" w:themeColor="accent1" w:themeShade="BF"/>
-                                <w:sz w:val="20"/>
-                                <w:szCs w:val="20"/>
-                              </w:rPr>
-                              <w:t xml:space="preserve">. </w:t>
-                            </w:r>
-                            <w:r>
-                              <w:rPr>
-                                <w:color w:val="2F5496" w:themeColor="accent1" w:themeShade="BF"/>
-                                <w:sz w:val="20"/>
-                                <w:szCs w:val="20"/>
-                              </w:rPr>
-                              <w:t>D</w:t>
-                            </w:r>
-                            <w:r>
-                              <w:rPr>
-                                <w:color w:val="2F5496" w:themeColor="accent1" w:themeShade="BF"/>
-                                <w:sz w:val="20"/>
-                                <w:szCs w:val="20"/>
-                              </w:rPr>
-                              <w:t>eployed attractive, fully functional, innovative, and user-friendly responsive apps. Always willing to approach any objective with lateral and creative thinking, my insight shapes the flow of work in many directions at the same time, whilst simultaneously streamlining and improving the code wherever possible. Thrilled at the prospect of being able to turn my skills outward to the professional world and create apps, software, or systems that could find their way into the public domain.</w:t>
-                            </w:r>
-                            <w:r>
-                              <w:rPr>
-                                <w:color w:val="2F5496" w:themeColor="accent1" w:themeShade="BF"/>
-                                <w:sz w:val="20"/>
-                                <w:szCs w:val="20"/>
-                              </w:rPr>
-                              <w:t xml:space="preserve"> Moved to USA from the United Kingdom in 2012.</w:t>
-                            </w:r>
-                          </w:p>
-                          <w:p/>
-                        </w:txbxContent>
-                      </wps:txbx>
-                      <wps:bodyPr rot="0" vert="horz" wrap="square" lIns="548640" tIns="274320" rIns="548640" bIns="548640" anchor="t" anchorCtr="0">
-                        <a:noAutofit/>
-                      </wps:bodyPr>
-                    </wps:wsp>
-                  </a:graphicData>
-                </a:graphic>
-                <wp14:sizeRelH relativeFrom="margin">
-                  <wp14:pctWidth>0</wp14:pctWidth>
-                </wp14:sizeRelH>
-                <wp14:sizeRelV relativeFrom="margin">
-                  <wp14:pctHeight>0</wp14:pctHeight>
-                </wp14:sizeRelV>
-              </wp:anchor>
-            </w:drawing>
-          </mc:Choice>
-          <mc:Fallback>
-            <w:pict>
-              <v:shapetype w14:anchorId="5FC2AE77" id="_x0000_t202" coordsize="21600,21600" o:spt="202" path="m,l,21600r21600,l21600,xe">
-                <v:stroke joinstyle="miter"/>
-                <v:path gradientshapeok="t" o:connecttype="rect"/>
-              </v:shapetype>
-              <v:shape id="Text Box 2" o:spid="_x0000_s1026" type="#_x0000_t202" style="position:absolute;margin-left:-48.35pt;margin-top:169.3pt;width:560.25pt;height:596.65pt;z-index:251669504;visibility:visible;mso-wrap-style:square;mso-width-percent:0;mso-height-percent:0;mso-wrap-distance-left:9pt;mso-wrap-distance-top:3.6pt;mso-wrap-distance-right:9pt;mso-wrap-distance-bottom:3.6pt;mso-position-horizontal:absolute;mso-position-horizontal-relative:text;mso-position-vertical:absolute;mso-position-vertical-relative:page;mso-width-percent:0;mso-height-percent:0;mso-width-relative:margin;mso-height-relative:margin;v-text-anchor:top" o:gfxdata="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" strokecolor="#ffd966 [1943]" strokeweight="3pt">
-                <v:textbox inset="43.2pt,21.6pt,43.2pt,43.2pt">
-                  <w:txbxContent>
-                    <w:p>
-                      <w:pPr>
-                        <w:rPr>
-                          <w:color w:val="2F5496" w:themeColor="accent1" w:themeShade="BF"/>
-                          <w:sz w:val="36"/>
-                          <w:szCs w:val="36"/>
-                        </w:rPr>
-                      </w:pPr>
-                      <w:r>
-                        <w:rPr>
-                          <w:color w:val="2F5496" w:themeColor="accent1" w:themeShade="BF"/>
-                          <w:sz w:val="36"/>
-                          <w:szCs w:val="36"/>
-                        </w:rPr>
-                        <w:t>Profile:</w:t>
-                      </w:r>
-                    </w:p>
-                    <w:p>
-                      <w:pPr>
-                        <w:jc w:val="both"/>
-                        <w:rPr>
-                          <w:color w:val="2F5496" w:themeColor="accent1" w:themeShade="BF"/>
-                          <w:sz w:val="20"/>
-                          <w:szCs w:val="20"/>
-                        </w:rPr>
-                      </w:pPr>
-                      <w:r>
-                        <w:rPr>
-                          <w:color w:val="2F5496" w:themeColor="accent1" w:themeShade="BF"/>
-                          <w:sz w:val="20"/>
-                          <w:szCs w:val="20"/>
-                        </w:rPr>
-                        <w:t>Full-Stack Web Developer with a focus on Java</w:t>
-                      </w:r>
-                      <w:r>
-                        <w:rPr>
-                          <w:color w:val="2F5496" w:themeColor="accent1" w:themeShade="BF"/>
-                          <w:sz w:val="20"/>
-                          <w:szCs w:val="20"/>
-                        </w:rPr>
-                        <w:t>S</w:t>
-                      </w:r>
-                      <w:r>
-                        <w:rPr>
-                          <w:color w:val="2F5496" w:themeColor="accent1" w:themeShade="BF"/>
-                          <w:sz w:val="20"/>
-                          <w:szCs w:val="20"/>
-                        </w:rPr>
-                        <w:t xml:space="preserve">cript, Node.js, and a strong sense of rapport with SQL stemming from a personal interest in making things functional and then keeping them organized. Completed the University of Washington Professional and Continuing Education program for full-stack web development and computer coding, where I went above and beyond on every project and was a go-to help resource for </w:t>
-                      </w:r>
-                      <w:r>
-                        <w:rPr>
-                          <w:color w:val="2F5496" w:themeColor="accent1" w:themeShade="BF"/>
-                          <w:sz w:val="20"/>
-                          <w:szCs w:val="20"/>
-                        </w:rPr>
-                        <w:t>those around me</w:t>
-                      </w:r>
-                      <w:r>
-                        <w:rPr>
-                          <w:color w:val="2F5496" w:themeColor="accent1" w:themeShade="BF"/>
-                          <w:sz w:val="20"/>
-                          <w:szCs w:val="20"/>
-                        </w:rPr>
-                        <w:t xml:space="preserve">. </w:t>
-                      </w:r>
-                      <w:r>
-                        <w:rPr>
-                          <w:color w:val="2F5496" w:themeColor="accent1" w:themeShade="BF"/>
-                          <w:sz w:val="20"/>
-                          <w:szCs w:val="20"/>
-                        </w:rPr>
-                        <w:t>D</w:t>
-                      </w:r>
-                      <w:r>
-                        <w:rPr>
-                          <w:color w:val="2F5496" w:themeColor="accent1" w:themeShade="BF"/>
-                          <w:sz w:val="20"/>
-                          <w:szCs w:val="20"/>
-                        </w:rPr>
-                        <w:t>eployed attractive, fully functional, innovative, and user-friendly responsive apps. Always willing to approach any objective with lateral and creative thinking, my insight shapes the flow of work in many directions at the same time, whilst simultaneously streamlining and improving the code wherever possible. Thrilled at the prospect of being able to turn my skills outward to the professional world and create apps, software, or systems that could find their way into the public domain.</w:t>
-                      </w:r>
-                      <w:r>
-                        <w:rPr>
-                          <w:color w:val="2F5496" w:themeColor="accent1" w:themeShade="BF"/>
-                          <w:sz w:val="20"/>
-                          <w:szCs w:val="20"/>
-                        </w:rPr>
-                        <w:t xml:space="preserve"> Moved to USA from the United Kingdom in 2012.</w:t>
-                      </w:r>
-                    </w:p>
-                    <w:p/>
-                  </w:txbxContent>
-                </v:textbox>
-                <w10:wrap anchory="page"/>
-              </v:shape>
-            </w:pict>
-          </mc:Fallback>
-        </mc:AlternateContent>
-      </w:r>
-      <w:r>
-        <w:rPr>
-          <w:noProof/>
-        </w:rPr>
-        <mc:AlternateContent>
-          <mc:Choice Requires="wps">
-            <w:drawing>
-              <wp:anchor distT="0" distB="0" distL="114300" distR="114300" simplePos="0" relativeHeight="251677696" behindDoc="0" locked="0" layoutInCell="1" allowOverlap="1" wp14:anchorId="431CA04F" wp14:editId="7685852F">
-                <wp:simplePos x="0" y="0"/>
-                <wp:positionH relativeFrom="margin">
-                  <wp:posOffset>-84406</wp:posOffset>
-                </wp:positionH>
-                <wp:positionV relativeFrom="margin">
-                  <wp:align>bottom</wp:align>
-                </wp:positionV>
-                <wp:extent cx="5999480" cy="1364566"/>
-                <wp:effectExtent l="0" t="0" r="0" b="7620"/>
-                <wp:wrapNone/>
-                <wp:docPr id="18" name="Text Box 18"/>
-                <wp:cNvGraphicFramePr/>
-                <a:graphic xmlns:a="http://schemas.openxmlformats.org/drawingml/2006/main">
-                  <a:graphicData uri="http://schemas.microsoft.com/office/word/2010/wordprocessingShape">
-                    <wps:wsp>
-                      <wps:cNvSpPr txBox="1"/>
-                      <wps:spPr>
-                        <a:xfrm>
-                          <a:off x="0" y="0"/>
-                          <a:ext cx="5999480" cy="1364566"/>
-                        </a:xfrm>
-                        <a:prstGeom prst="rect">
-                          <a:avLst/>
-                        </a:prstGeom>
-                        <a:noFill/>
-                        <a:ln w="6350">
-                          <a:noFill/>
-                        </a:ln>
-                      </wps:spPr>
-                      <wps:txbx>
-                        <w:txbxContent>
-                          <w:p>
-                            <w:pPr>
-                              <w:rPr>
-                                <w:color w:val="2F5496" w:themeColor="accent1" w:themeShade="BF"/>
-                                <w:sz w:val="28"/>
-                                <w:szCs w:val="28"/>
-                              </w:rPr>
-                            </w:pPr>
-                            <w:r>
-                              <w:rPr>
-                                <w:color w:val="2F5496" w:themeColor="accent1" w:themeShade="BF"/>
-                                <w:sz w:val="36"/>
-                                <w:szCs w:val="36"/>
-                              </w:rPr>
-                              <w:t>Education</w:t>
-                            </w:r>
-                            <w:r>
-                              <w:rPr>
-                                <w:color w:val="2F5496" w:themeColor="accent1" w:themeShade="BF"/>
-                                <w:sz w:val="28"/>
-                                <w:szCs w:val="28"/>
-                              </w:rPr>
-                              <w:t>:</w:t>
-                            </w:r>
-                            <w:r>
-                              <w:rPr>
-                                <w:color w:val="2F5496" w:themeColor="accent1" w:themeShade="BF"/>
-                                <w:sz w:val="28"/>
-                                <w:szCs w:val="28"/>
-                              </w:rPr>
-                              <w:t xml:space="preserve"> </w:t>
-                            </w:r>
-                          </w:p>
-                          <w:p>
-                            <w:pPr>
-                              <w:rPr>
-                                <w:color w:val="2F5496" w:themeColor="accent1" w:themeShade="BF"/>
-                                <w:sz w:val="20"/>
-                                <w:szCs w:val="20"/>
-                              </w:rPr>
-                            </w:pPr>
-                            <w:r>
-                              <w:rPr>
-                                <w:color w:val="2F5496" w:themeColor="accent1" w:themeShade="BF"/>
-                                <w:sz w:val="28"/>
-                                <w:szCs w:val="28"/>
-                              </w:rPr>
-                              <w:t>Washington University Full Stack Web Development Coding Bootcamp - 2020</w:t>
-                            </w:r>
-                          </w:p>
-                          <w:p>
-                            <w:pPr>
-                              <w:rPr>
-                                <w:color w:val="2F5496" w:themeColor="accent1" w:themeShade="BF"/>
-                                <w:sz w:val="20"/>
-                                <w:szCs w:val="20"/>
-                              </w:rPr>
-                            </w:pPr>
-                            <w:r>
-                              <w:rPr>
-                                <w:color w:val="2F5496" w:themeColor="accent1" w:themeShade="BF"/>
-                                <w:sz w:val="28"/>
-                                <w:szCs w:val="28"/>
-                              </w:rPr>
-                              <w:t>Brighton University</w:t>
-                            </w:r>
-                            <w:r>
-                              <w:rPr>
-                                <w:color w:val="2F5496" w:themeColor="accent1" w:themeShade="BF"/>
-                                <w:sz w:val="28"/>
-                                <w:szCs w:val="28"/>
-                              </w:rPr>
-                              <w:t>,</w:t>
-                            </w:r>
-                            <w:r>
-                              <w:rPr>
-                                <w:color w:val="2F5496" w:themeColor="accent1" w:themeShade="BF"/>
-                                <w:sz w:val="28"/>
-                                <w:szCs w:val="28"/>
-                              </w:rPr>
-                              <w:t xml:space="preserve"> </w:t>
-                            </w:r>
-                            <w:r>
-                              <w:rPr>
-                                <w:color w:val="2F5496" w:themeColor="accent1" w:themeShade="BF"/>
-                                <w:sz w:val="28"/>
-                                <w:szCs w:val="28"/>
-                              </w:rPr>
-                              <w:t>Music Production H</w:t>
-                            </w:r>
-                            <w:r>
-                              <w:rPr>
-                                <w:color w:val="2F5496" w:themeColor="accent1" w:themeShade="BF"/>
-                                <w:sz w:val="28"/>
-                                <w:szCs w:val="28"/>
-                              </w:rPr>
-                              <w:t xml:space="preserve">igher National Diploma </w:t>
-                            </w:r>
-                            <w:r>
-                              <w:rPr>
-                                <w:color w:val="2F5496" w:themeColor="accent1" w:themeShade="BF"/>
-                                <w:sz w:val="28"/>
-                                <w:szCs w:val="28"/>
-                              </w:rPr>
-                              <w:t xml:space="preserve">- </w:t>
-                            </w:r>
-                            <w:r>
-                              <w:rPr>
-                                <w:color w:val="2F5496" w:themeColor="accent1" w:themeShade="BF"/>
-                                <w:sz w:val="28"/>
-                                <w:szCs w:val="28"/>
-                              </w:rPr>
-                              <w:t>2004</w:t>
-                            </w:r>
-                          </w:p>
-                        </w:txbxContent>
-                      </wps:txbx>
-                      <wps:bodyPr rot="0" spcFirstLastPara="0" vertOverflow="overflow" horzOverflow="overflow" vert="horz" wrap="square" lIns="91440" tIns="45720" rIns="91440" bIns="45720" numCol="1" spcCol="0" rtlCol="0" fromWordArt="0" anchor="t" anchorCtr="0" forceAA="0" compatLnSpc="1">
-                        <a:prstTxWarp prst="textNoShape">
-                          <a:avLst/>
-                        </a:prstTxWarp>
-                        <a:noAutofit/>
-                      </wps:bodyPr>
-                    </wps:wsp>
-                  </a:graphicData>
-                </a:graphic>
-                <wp14:sizeRelH relativeFrom="margin">
-                  <wp14:pctWidth>0</wp14:pctWidth>
-                </wp14:sizeRelH>
-                <wp14:sizeRelV relativeFrom="margin">
-                  <wp14:pctHeight>0</wp14:pctHeight>
-                </wp14:sizeRelV>
-              </wp:anchor>
-            </w:drawing>
-          </mc:Choice>
-          <mc:Fallback>
-            <w:pict>
-              <v:shape w14:anchorId="431CA04F" id="Text Box 18" o:spid="_x0000_s1027" type="#_x0000_t202" style="position:absolute;margin-left:-6.65pt;margin-top:0;width:472.4pt;height:107.45pt;z-index:251677696;visibility:visible;mso-wrap-style:square;mso-width-percent:0;mso-height-percent:0;mso-wrap-distance-left:9pt;mso-wrap-distance-top:0;mso-wrap-distance-right:9pt;mso-wrap-distance-bottom:0;mso-position-horizontal:absolute;mso-position-horizontal-relative:margin;mso-position-vertical:bottom;mso-position-vertical-relative:margin;mso-width-percent:0;mso-height-percent:0;mso-width-relative:margin;mso-height-relative:margin;v-text-anchor:top" o:gfxdata="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" filled="f" stroked="f" strokeweight=".5pt">
-                <v:textbox>
-                  <w:txbxContent>
-                    <w:p>
-                      <w:pPr>
-                        <w:rPr>
-                          <w:color w:val="2F5496" w:themeColor="accent1" w:themeShade="BF"/>
-                          <w:sz w:val="28"/>
-                          <w:szCs w:val="28"/>
-                        </w:rPr>
-                      </w:pPr>
-                      <w:r>
-                        <w:rPr>
-                          <w:color w:val="2F5496" w:themeColor="accent1" w:themeShade="BF"/>
-                          <w:sz w:val="36"/>
-                          <w:szCs w:val="36"/>
-                        </w:rPr>
-                        <w:t>Education</w:t>
-                      </w:r>
-                      <w:r>
-                        <w:rPr>
-                          <w:color w:val="2F5496" w:themeColor="accent1" w:themeShade="BF"/>
-                          <w:sz w:val="28"/>
-                          <w:szCs w:val="28"/>
-                        </w:rPr>
-                        <w:t>:</w:t>
-                      </w:r>
-                      <w:r>
-                        <w:rPr>
-                          <w:color w:val="2F5496" w:themeColor="accent1" w:themeShade="BF"/>
-                          <w:sz w:val="28"/>
-                          <w:szCs w:val="28"/>
-                        </w:rPr>
-                        <w:t xml:space="preserve"> </w:t>
-                      </w:r>
-                    </w:p>
-                    <w:p>
-                      <w:pPr>
-                        <w:rPr>
-                          <w:color w:val="2F5496" w:themeColor="accent1" w:themeShade="BF"/>
-                          <w:sz w:val="20"/>
-                          <w:szCs w:val="20"/>
-                        </w:rPr>
-                      </w:pPr>
-                      <w:r>
-                        <w:rPr>
-                          <w:color w:val="2F5496" w:themeColor="accent1" w:themeShade="BF"/>
-                          <w:sz w:val="28"/>
-                          <w:szCs w:val="28"/>
-                        </w:rPr>
-                        <w:t>Washington University Full Stack Web Development Coding Bootcamp - 2020</w:t>
-                      </w:r>
-                    </w:p>
-                    <w:p>
-                      <w:pPr>
-                        <w:rPr>
-                          <w:color w:val="2F5496" w:themeColor="accent1" w:themeShade="BF"/>
-                          <w:sz w:val="20"/>
-                          <w:szCs w:val="20"/>
-                        </w:rPr>
-                      </w:pPr>
-                      <w:r>
-                        <w:rPr>
-                          <w:color w:val="2F5496" w:themeColor="accent1" w:themeShade="BF"/>
-                          <w:sz w:val="28"/>
-                          <w:szCs w:val="28"/>
-                        </w:rPr>
-                        <w:t>Brighton University</w:t>
-                      </w:r>
-                      <w:r>
-                        <w:rPr>
-                          <w:color w:val="2F5496" w:themeColor="accent1" w:themeShade="BF"/>
-                          <w:sz w:val="28"/>
-                          <w:szCs w:val="28"/>
-                        </w:rPr>
-                        <w:t>,</w:t>
-                      </w:r>
-                      <w:r>
-                        <w:rPr>
-                          <w:color w:val="2F5496" w:themeColor="accent1" w:themeShade="BF"/>
-                          <w:sz w:val="28"/>
-                          <w:szCs w:val="28"/>
-                        </w:rPr>
-                        <w:t xml:space="preserve"> </w:t>
-                      </w:r>
-                      <w:r>
-                        <w:rPr>
-                          <w:color w:val="2F5496" w:themeColor="accent1" w:themeShade="BF"/>
-                          <w:sz w:val="28"/>
-                          <w:szCs w:val="28"/>
-                        </w:rPr>
-                        <w:t>Music Production H</w:t>
-                      </w:r>
-                      <w:r>
-                        <w:rPr>
-                          <w:color w:val="2F5496" w:themeColor="accent1" w:themeShade="BF"/>
-                          <w:sz w:val="28"/>
-                          <w:szCs w:val="28"/>
-                        </w:rPr>
-                        <w:t xml:space="preserve">igher National Diploma </w:t>
-                      </w:r>
-                      <w:r>
-                        <w:rPr>
-                          <w:color w:val="2F5496" w:themeColor="accent1" w:themeShade="BF"/>
-                          <w:sz w:val="28"/>
-                          <w:szCs w:val="28"/>
-                        </w:rPr>
-                        <w:t xml:space="preserve">- </w:t>
-                      </w:r>
-                      <w:r>
-                        <w:rPr>
-                          <w:color w:val="2F5496" w:themeColor="accent1" w:themeShade="BF"/>
-                          <w:sz w:val="28"/>
-                          <w:szCs w:val="28"/>
-                        </w:rPr>
-                        <w:t>2004</w:t>
-                      </w:r>
-                    </w:p>
-                  </w:txbxContent>
-                </v:textbox>
-                <w10:wrap anchorx="margin" anchory="margin"/>
-              </v:shape>
-            </w:pict>
-          </mc:Fallback>
-        </mc:AlternateContent>
-      </w:r>
-      <w:r>
-        <w:rPr>
-          <w:noProof/>
-        </w:rPr>
-        <mc:AlternateContent>
-          <mc:Choice Requires="wps">
-            <w:drawing>
-              <wp:anchor distT="0" distB="0" distL="114300" distR="114300" simplePos="0" relativeHeight="251675648" behindDoc="0" locked="0" layoutInCell="1" allowOverlap="1" wp14:anchorId="2A324129" wp14:editId="27E890BA">
-                <wp:simplePos x="0" y="0"/>
-                <wp:positionH relativeFrom="margin">
-                  <wp:posOffset>-112542</wp:posOffset>
-                </wp:positionH>
-                <wp:positionV relativeFrom="page">
-                  <wp:posOffset>5641145</wp:posOffset>
-                </wp:positionV>
-                <wp:extent cx="5999480" cy="2194560"/>
-                <wp:effectExtent l="0" t="0" r="0" b="0"/>
-                <wp:wrapNone/>
-                <wp:docPr id="17" name="Text Box 17"/>
-                <wp:cNvGraphicFramePr/>
-                <a:graphic xmlns:a="http://schemas.openxmlformats.org/drawingml/2006/main">
-                  <a:graphicData uri="http://schemas.microsoft.com/office/word/2010/wordprocessingShape">
-                    <wps:wsp>
-                      <wps:cNvSpPr txBox="1"/>
-                      <wps:spPr>
-                        <a:xfrm>
-                          <a:off x="0" y="0"/>
-                          <a:ext cx="5999480" cy="2194560"/>
-                        </a:xfrm>
-                        <a:prstGeom prst="rect">
-                          <a:avLst/>
-                        </a:prstGeom>
-                        <a:noFill/>
-                        <a:ln w="6350">
-                          <a:noFill/>
-                        </a:ln>
-                      </wps:spPr>
-                      <wps:txbx>
-                        <w:txbxContent>
-                          <w:p>
-                            <w:pPr>
-                              <w:rPr>
-                                <w:color w:val="2F5496" w:themeColor="accent1" w:themeShade="BF"/>
-                                <w:sz w:val="28"/>
-                                <w:szCs w:val="28"/>
-                              </w:rPr>
-                            </w:pPr>
-                            <w:r>
-                              <w:rPr>
-                                <w:color w:val="2F5496" w:themeColor="accent1" w:themeShade="BF"/>
-                                <w:sz w:val="36"/>
-                                <w:szCs w:val="36"/>
-                              </w:rPr>
-                              <w:t>Work Experience</w:t>
-                            </w:r>
-                            <w:r>
-                              <w:rPr>
-                                <w:color w:val="2F5496" w:themeColor="accent1" w:themeShade="BF"/>
-                                <w:sz w:val="28"/>
-                                <w:szCs w:val="28"/>
-                              </w:rPr>
-                              <w:t>:</w:t>
-                            </w:r>
-                          </w:p>
-                          <w:p>
-                            <w:pPr>
-                              <w:rPr>
-                                <w:color w:val="2F5496" w:themeColor="accent1" w:themeShade="BF"/>
-                                <w:sz w:val="28"/>
-                                <w:szCs w:val="28"/>
-                              </w:rPr>
-                            </w:pPr>
-                            <w:r>
-                              <w:rPr>
-                                <w:color w:val="2F5496" w:themeColor="accent1" w:themeShade="BF"/>
-                                <w:sz w:val="28"/>
-                                <w:szCs w:val="28"/>
-                              </w:rPr>
-                              <w:t>Lowell’s Restaurant – General Manager (2013-current</w:t>
-                            </w:r>
-                            <w:r>
-                              <w:rPr>
-                                <w:color w:val="2F5496" w:themeColor="accent1" w:themeShade="BF"/>
-                                <w:sz w:val="28"/>
-                                <w:szCs w:val="28"/>
-                              </w:rPr>
-                              <w:t>, 7 years</w:t>
-                            </w:r>
-                            <w:r>
-                              <w:rPr>
-                                <w:color w:val="2F5496" w:themeColor="accent1" w:themeShade="BF"/>
-                                <w:sz w:val="28"/>
-                                <w:szCs w:val="28"/>
-                              </w:rPr>
-                              <w:t>)</w:t>
-                            </w:r>
-                          </w:p>
-                          <w:p>
-                            <w:pPr>
-                              <w:jc w:val="both"/>
-                              <w:rPr>
-                                <w:color w:val="2F5496" w:themeColor="accent1" w:themeShade="BF"/>
-                                <w:sz w:val="20"/>
-                                <w:szCs w:val="20"/>
-                              </w:rPr>
-                            </w:pPr>
-                            <w:r>
-                              <w:rPr>
-                                <w:color w:val="2F5496" w:themeColor="accent1" w:themeShade="BF"/>
-                                <w:sz w:val="20"/>
-                                <w:szCs w:val="20"/>
-                              </w:rPr>
-                              <w:t xml:space="preserve">Responsible for hiring and terminating employees, maintaining consistent drink and labor costs to target, ordering ingredients, creating and pricing menus, handling </w:t>
-                            </w:r>
-                            <w:r>
-                              <w:rPr>
-                                <w:color w:val="2F5496" w:themeColor="accent1" w:themeShade="BF"/>
-                                <w:sz w:val="20"/>
-                                <w:szCs w:val="20"/>
-                              </w:rPr>
-                              <w:t>guest</w:t>
-                            </w:r>
-                            <w:r>
-                              <w:rPr>
-                                <w:color w:val="2F5496" w:themeColor="accent1" w:themeShade="BF"/>
-                                <w:sz w:val="20"/>
-                                <w:szCs w:val="20"/>
-                              </w:rPr>
-                              <w:t xml:space="preserve"> complaints, maintaining guest expectations</w:t>
-                            </w:r>
-                            <w:r>
-                              <w:rPr>
-                                <w:color w:val="2F5496" w:themeColor="accent1" w:themeShade="BF"/>
-                                <w:sz w:val="20"/>
-                                <w:szCs w:val="20"/>
-                              </w:rPr>
-                              <w:t>, opening &amp; closing the restaurant, weekly inventory.</w:t>
-                            </w:r>
-                          </w:p>
-                          <w:p>
-                            <w:pPr>
-                              <w:rPr>
-                                <w:color w:val="2F5496" w:themeColor="accent1" w:themeShade="BF"/>
-                                <w:sz w:val="28"/>
-                                <w:szCs w:val="28"/>
-                              </w:rPr>
-                            </w:pPr>
-                            <w:r>
-                              <w:rPr>
-                                <w:color w:val="2F5496" w:themeColor="accent1" w:themeShade="BF"/>
-                                <w:sz w:val="28"/>
-                                <w:szCs w:val="28"/>
-                              </w:rPr>
-                              <w:t>This City – Musician (2005-2010)</w:t>
-                            </w:r>
-                          </w:p>
-                          <w:p>
-                            <w:pPr>
-                              <w:jc w:val="both"/>
-                              <w:rPr>
-                                <w:color w:val="2F5496" w:themeColor="accent1" w:themeShade="BF"/>
-                                <w:sz w:val="20"/>
-                                <w:szCs w:val="20"/>
-                              </w:rPr>
-                            </w:pPr>
-                            <w:r>
-                              <w:rPr>
-                                <w:color w:val="2F5496" w:themeColor="accent1" w:themeShade="BF"/>
-                                <w:sz w:val="20"/>
-                                <w:szCs w:val="20"/>
-                              </w:rPr>
-                              <w:t>Signed to Epitaph Records, toured Europe and travelled to North America to record. Full-time paying job for the last few years, gained experience travelling meeting people, discovering the industry from a business perspective.</w:t>
-                            </w:r>
-                          </w:p>
-                        </w:txbxContent>
-                      </wps:txbx>
-                      <wps:bodyPr rot="0" spcFirstLastPara="0" vertOverflow="overflow" horzOverflow="overflow" vert="horz" wrap="square" lIns="91440" tIns="45720" rIns="91440" bIns="45720" numCol="1" spcCol="0" rtlCol="0" fromWordArt="0" anchor="t" anchorCtr="0" forceAA="0" compatLnSpc="1">
-                        <a:prstTxWarp prst="textNoShape">
-                          <a:avLst/>
-                        </a:prstTxWarp>
-                        <a:noAutofit/>
-                      </wps:bodyPr>
-                    </wps:wsp>
-                  </a:graphicData>
-                </a:graphic>
-                <wp14:sizeRelH relativeFrom="margin">
-                  <wp14:pctWidth>0</wp14:pctWidth>
-                </wp14:sizeRelH>
-                <wp14:sizeRelV relativeFrom="margin">
-                  <wp14:pctHeight>0</wp14:pctHeight>
-                </wp14:sizeRelV>
-              </wp:anchor>
-            </w:drawing>
-          </mc:Choice>
-          <mc:Fallback>
-            <w:pict>
-              <v:shape w14:anchorId="2A324129" id="Text Box 17" o:spid="_x0000_s1028" type="#_x0000_t202" style="position:absolute;margin-left:-8.85pt;margin-top:444.2pt;width:472.4pt;height:172.8pt;z-index:251675648;visibility:visible;mso-wrap-style:square;mso-width-percent:0;mso-height-percent:0;mso-wrap-distance-left:9pt;mso-wrap-distance-top:0;mso-wrap-distance-right:9pt;mso-wrap-distance-bottom:0;mso-position-horizontal:absolute;mso-position-horizontal-relative:margin;mso-position-vertical:absolute;mso-position-vertical-relative:page;mso-width-percent:0;mso-height-percent:0;mso-width-relative:margin;mso-height-relative:margin;v-text-anchor:top" o:gfxdata="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" filled="f" stroked="f" strokeweight=".5pt">
-                <v:textbox>
-                  <w:txbxContent>
-                    <w:p>
-                      <w:pPr>
-                        <w:rPr>
-                          <w:color w:val="2F5496" w:themeColor="accent1" w:themeShade="BF"/>
-                          <w:sz w:val="28"/>
-                          <w:szCs w:val="28"/>
-                        </w:rPr>
-                      </w:pPr>
-                      <w:r>
-                        <w:rPr>
-                          <w:color w:val="2F5496" w:themeColor="accent1" w:themeShade="BF"/>
-                          <w:sz w:val="36"/>
-                          <w:szCs w:val="36"/>
-                        </w:rPr>
-                        <w:t>Work Experience</w:t>
-                      </w:r>
-                      <w:r>
-                        <w:rPr>
-                          <w:color w:val="2F5496" w:themeColor="accent1" w:themeShade="BF"/>
-                          <w:sz w:val="28"/>
-                          <w:szCs w:val="28"/>
-                        </w:rPr>
-                        <w:t>:</w:t>
-                      </w:r>
-                    </w:p>
-                    <w:p>
-                      <w:pPr>
-                        <w:rPr>
-                          <w:color w:val="2F5496" w:themeColor="accent1" w:themeShade="BF"/>
-                          <w:sz w:val="28"/>
-                          <w:szCs w:val="28"/>
-                        </w:rPr>
-                      </w:pPr>
-                      <w:r>
-                        <w:rPr>
-                          <w:color w:val="2F5496" w:themeColor="accent1" w:themeShade="BF"/>
-                          <w:sz w:val="28"/>
-                          <w:szCs w:val="28"/>
-                        </w:rPr>
-                        <w:t>Lowell’s Restaurant – General Manager (2013-current</w:t>
-                      </w:r>
-                      <w:r>
-                        <w:rPr>
-                          <w:color w:val="2F5496" w:themeColor="accent1" w:themeShade="BF"/>
-                          <w:sz w:val="28"/>
-                          <w:szCs w:val="28"/>
-                        </w:rPr>
-                        <w:t>, 7 years</w:t>
-                      </w:r>
-                      <w:r>
-                        <w:rPr>
-                          <w:color w:val="2F5496" w:themeColor="accent1" w:themeShade="BF"/>
-                          <w:sz w:val="28"/>
-                          <w:szCs w:val="28"/>
-                        </w:rPr>
-                        <w:t>)</w:t>
-                      </w:r>
-                    </w:p>
-                    <w:p>
-                      <w:pPr>
-                        <w:jc w:val="both"/>
-                        <w:rPr>
-                          <w:color w:val="2F5496" w:themeColor="accent1" w:themeShade="BF"/>
-                          <w:sz w:val="20"/>
-                          <w:szCs w:val="20"/>
-                        </w:rPr>
-                      </w:pPr>
-                      <w:r>
-                        <w:rPr>
-                          <w:color w:val="2F5496" w:themeColor="accent1" w:themeShade="BF"/>
-                          <w:sz w:val="20"/>
-                          <w:szCs w:val="20"/>
-                        </w:rPr>
-                        <w:t xml:space="preserve">Responsible for hiring and terminating employees, maintaining consistent drink and labor costs to target, ordering ingredients, creating and pricing menus, handling </w:t>
-                      </w:r>
-                      <w:r>
-                        <w:rPr>
-                          <w:color w:val="2F5496" w:themeColor="accent1" w:themeShade="BF"/>
-                          <w:sz w:val="20"/>
-                          <w:szCs w:val="20"/>
-                        </w:rPr>
-                        <w:t>guest</w:t>
-                      </w:r>
-                      <w:r>
-                        <w:rPr>
-                          <w:color w:val="2F5496" w:themeColor="accent1" w:themeShade="BF"/>
-                          <w:sz w:val="20"/>
-                          <w:szCs w:val="20"/>
-                        </w:rPr>
-                        <w:t xml:space="preserve"> complaints, maintaining guest expectations</w:t>
-                      </w:r>
-                      <w:r>
-                        <w:rPr>
-                          <w:color w:val="2F5496" w:themeColor="accent1" w:themeShade="BF"/>
-                          <w:sz w:val="20"/>
-                          <w:szCs w:val="20"/>
-                        </w:rPr>
-                        <w:t>, opening &amp; closing the restaurant, weekly inventory.</w:t>
-                      </w:r>
-                    </w:p>
-                    <w:p>
-                      <w:pPr>
-                        <w:rPr>
-                          <w:color w:val="2F5496" w:themeColor="accent1" w:themeShade="BF"/>
-                          <w:sz w:val="28"/>
-                          <w:szCs w:val="28"/>
-                        </w:rPr>
-                      </w:pPr>
-                      <w:r>
-                        <w:rPr>
-                          <w:color w:val="2F5496" w:themeColor="accent1" w:themeShade="BF"/>
-                          <w:sz w:val="28"/>
-                          <w:szCs w:val="28"/>
-                        </w:rPr>
-                        <w:t>This City – Musician (2005-2010)</w:t>
-                      </w:r>
-                    </w:p>
-                    <w:p>
-                      <w:pPr>
-                        <w:jc w:val="both"/>
-                        <w:rPr>
-                          <w:color w:val="2F5496" w:themeColor="accent1" w:themeShade="BF"/>
-                          <w:sz w:val="20"/>
-                          <w:szCs w:val="20"/>
-                        </w:rPr>
-                      </w:pPr>
-                      <w:r>
-                        <w:rPr>
-                          <w:color w:val="2F5496" w:themeColor="accent1" w:themeShade="BF"/>
-                          <w:sz w:val="20"/>
-                          <w:szCs w:val="20"/>
-                        </w:rPr>
-                        <w:t>Signed to Epitaph Records, toured Europe and travelled to North America to record. Full-time paying job for the last few years, gained experience travelling meeting people, discovering the industry from a business perspective.</w:t>
-                      </w:r>
-                    </w:p>
-                  </w:txbxContent>
-                </v:textbox>
-                <w10:wrap anchorx="margin" anchory="page"/>
-              </v:shape>
-            </w:pict>
-          </mc:Fallback>
-        </mc:AlternateContent>
-      </w:r>
-      <w:r>
-        <w:rPr>
-          <w:noProof/>
-        </w:rPr>
-        <mc:AlternateContent>
-          <mc:Choice Requires="wps">
-            <w:drawing>
-              <wp:anchor distT="0" distB="0" distL="114300" distR="114300" simplePos="0" relativeHeight="251673600" behindDoc="0" locked="0" layoutInCell="1" allowOverlap="1" wp14:anchorId="123AD76E" wp14:editId="2BB183ED">
-                <wp:simplePos x="0" y="0"/>
-                <wp:positionH relativeFrom="margin">
-                  <wp:posOffset>3059430</wp:posOffset>
-                </wp:positionH>
-                <wp:positionV relativeFrom="margin">
-                  <wp:posOffset>3510036</wp:posOffset>
-                </wp:positionV>
-                <wp:extent cx="2996419" cy="1266092"/>
-                <wp:effectExtent l="0" t="0" r="0" b="0"/>
-                <wp:wrapNone/>
-                <wp:docPr id="16" name="Text Box 16"/>
-                <wp:cNvGraphicFramePr/>
-                <a:graphic xmlns:a="http://schemas.openxmlformats.org/drawingml/2006/main">
-                  <a:graphicData uri="http://schemas.microsoft.com/office/word/2010/wordprocessingShape">
-                    <wps:wsp>
-                      <wps:cNvSpPr txBox="1"/>
-                      <wps:spPr>
-                        <a:xfrm>
-                          <a:off x="0" y="0"/>
-                          <a:ext cx="2996419" cy="1266092"/>
-                        </a:xfrm>
-                        <a:prstGeom prst="rect">
-                          <a:avLst/>
-                        </a:prstGeom>
-                        <a:noFill/>
-                        <a:ln w="6350">
-                          <a:noFill/>
-                        </a:ln>
-                      </wps:spPr>
-                      <wps:txbx>
-                        <w:txbxContent>
-                          <w:p>
-                            <w:pPr>
-                              <w:jc w:val="right"/>
-                              <w:rPr>
-                                <w:color w:val="2F5496" w:themeColor="accent1" w:themeShade="BF"/>
-                                <w:sz w:val="28"/>
-                                <w:szCs w:val="28"/>
-                              </w:rPr>
-                            </w:pPr>
-                            <w:r>
-                              <w:rPr>
-                                <w:color w:val="2F5496" w:themeColor="accent1" w:themeShade="BF"/>
-                                <w:sz w:val="28"/>
-                                <w:szCs w:val="28"/>
-                              </w:rPr>
-                              <w:t>Personal</w:t>
-                            </w:r>
-                            <w:r>
-                              <w:rPr>
-                                <w:color w:val="2F5496" w:themeColor="accent1" w:themeShade="BF"/>
-                                <w:sz w:val="28"/>
-                                <w:szCs w:val="28"/>
-                              </w:rPr>
-                              <w:t>:</w:t>
-                            </w:r>
-                          </w:p>
-                          <w:p>
-                            <w:pPr>
-                              <w:jc w:val="right"/>
-                              <w:rPr>
-                                <w:color w:val="2F5496" w:themeColor="accent1" w:themeShade="BF"/>
-                              </w:rPr>
-                            </w:pPr>
-                            <w:r>
-                              <w:rPr>
-                                <w:color w:val="2F5496" w:themeColor="accent1" w:themeShade="BF"/>
-                              </w:rPr>
-                              <w:t>Project Management, Team Leadership, Inter-Personal Relationship Manag</w:t>
-                            </w:r>
-                            <w:r>
-                              <w:rPr>
-                                <w:color w:val="2F5496" w:themeColor="accent1" w:themeShade="BF"/>
-                              </w:rPr>
-                              <w:t>e</w:t>
-                            </w:r>
-                            <w:r>
-                              <w:rPr>
-                                <w:color w:val="2F5496" w:themeColor="accent1" w:themeShade="BF"/>
-                              </w:rPr>
-                              <w:t>ment</w:t>
-                            </w:r>
-                            <w:r>
-                              <w:rPr>
-                                <w:color w:val="2F5496" w:themeColor="accent1" w:themeShade="BF"/>
-                              </w:rPr>
-                              <w:t>, Customer Service</w:t>
-                            </w:r>
-                            <w:r>
-                              <w:rPr>
-                                <w:color w:val="2F5496" w:themeColor="accent1" w:themeShade="BF"/>
-                              </w:rPr>
-                              <w:t>, Human Resources, Legal, Accounting &amp; Payroll, Recruitment &amp; Terminations</w:t>
-                            </w:r>
-                          </w:p>
-                        </w:txbxContent>
-                      </wps:txbx>
-                      <wps:bodyPr rot="0" spcFirstLastPara="0" vertOverflow="overflow" horzOverflow="overflow" vert="horz" wrap="square" lIns="91440" tIns="45720" rIns="91440" bIns="45720" numCol="1" spcCol="0" rtlCol="0" fromWordArt="0" anchor="t" anchorCtr="0" forceAA="0" compatLnSpc="1">
-                        <a:prstTxWarp prst="textNoShape">
-                          <a:avLst/>
-                        </a:prstTxWarp>
-                        <a:noAutofit/>
-                      </wps:bodyPr>
-                    </wps:wsp>
-                  </a:graphicData>
-                </a:graphic>
-                <wp14:sizeRelH relativeFrom="margin">
-                  <wp14:pctWidth>0</wp14:pctWidth>
-                </wp14:sizeRelH>
-                <wp14:sizeRelV relativeFrom="margin">
-                  <wp14:pctHeight>0</wp14:pctHeight>
-                </wp14:sizeRelV>
-              </wp:anchor>
-            </w:drawing>
-          </mc:Choice>
-          <mc:Fallback>
-            <w:pict>
-              <v:shape w14:anchorId="123AD76E" id="Text Box 16" o:spid="_x0000_s1029" type="#_x0000_t202" style="position:absolute;margin-left:240.9pt;margin-top:276.4pt;width:235.95pt;height:99.7pt;z-index:251673600;visibility:visible;mso-wrap-style:square;mso-width-percent:0;mso-height-percent:0;mso-wrap-distance-left:9pt;mso-wrap-distance-top:0;mso-wrap-distance-right:9pt;mso-wrap-distance-bottom:0;mso-position-horizontal:absolute;mso-position-horizontal-relative:margin;mso-position-vertical:absolute;mso-position-vertical-relative:margin;mso-width-percent:0;mso-height-percent:0;mso-width-relative:margin;mso-height-relative:margin;v-text-anchor:top" o:gfxdata="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" filled="f" stroked="f" strokeweight=".5pt">
-                <v:textbox>
-                  <w:txbxContent>
-                    <w:p>
-                      <w:pPr>
-                        <w:jc w:val="right"/>
-                        <w:rPr>
-                          <w:color w:val="2F5496" w:themeColor="accent1" w:themeShade="BF"/>
-                          <w:sz w:val="28"/>
-                          <w:szCs w:val="28"/>
-                        </w:rPr>
-                      </w:pPr>
-                      <w:r>
-                        <w:rPr>
-                          <w:color w:val="2F5496" w:themeColor="accent1" w:themeShade="BF"/>
-                          <w:sz w:val="28"/>
-                          <w:szCs w:val="28"/>
-                        </w:rPr>
-                        <w:t>Personal</w:t>
-                      </w:r>
-                      <w:r>
-                        <w:rPr>
-                          <w:color w:val="2F5496" w:themeColor="accent1" w:themeShade="BF"/>
-                          <w:sz w:val="28"/>
-                          <w:szCs w:val="28"/>
-                        </w:rPr>
-                        <w:t>:</w:t>
-                      </w:r>
-                    </w:p>
-                    <w:p>
-                      <w:pPr>
-                        <w:jc w:val="right"/>
-                        <w:rPr>
-                          <w:color w:val="2F5496" w:themeColor="accent1" w:themeShade="BF"/>
-                        </w:rPr>
-                      </w:pPr>
-                      <w:r>
-                        <w:rPr>
-                          <w:color w:val="2F5496" w:themeColor="accent1" w:themeShade="BF"/>
-                        </w:rPr>
-                        <w:t>Project Management, Team Leadership, Inter-Personal Relationship Manag</w:t>
-                      </w:r>
-                      <w:r>
-                        <w:rPr>
-                          <w:color w:val="2F5496" w:themeColor="accent1" w:themeShade="BF"/>
-                        </w:rPr>
-                        <w:t>e</w:t>
-                      </w:r>
-                      <w:r>
-                        <w:rPr>
-                          <w:color w:val="2F5496" w:themeColor="accent1" w:themeShade="BF"/>
-                        </w:rPr>
-                        <w:t>ment</w:t>
-                      </w:r>
-                      <w:r>
-                        <w:rPr>
-                          <w:color w:val="2F5496" w:themeColor="accent1" w:themeShade="BF"/>
-                        </w:rPr>
-                        <w:t>, Customer Service</w:t>
-                      </w:r>
-                      <w:r>
-                        <w:rPr>
-                          <w:color w:val="2F5496" w:themeColor="accent1" w:themeShade="BF"/>
-                        </w:rPr>
-                        <w:t>, Human Resources, Legal, Accounting &amp; Payroll, Recruitment &amp; Terminations</w:t>
-                      </w:r>
-                    </w:p>
-                  </w:txbxContent>
-                </v:textbox>
-                <w10:wrap anchorx="margin" anchory="margin"/>
-              </v:shape>
-            </w:pict>
-          </mc:Fallback>
-        </mc:AlternateContent>
-      </w:r>
-      <w:r>
-        <w:rPr>
-          <w:noProof/>
-        </w:rPr>
-        <mc:AlternateContent>
-          <mc:Choice Requires="wps">
-            <w:drawing>
-              <wp:anchor distT="0" distB="0" distL="114300" distR="114300" simplePos="0" relativeHeight="251670528" behindDoc="0" locked="0" layoutInCell="1" allowOverlap="1" wp14:anchorId="54E8B8D8" wp14:editId="0E62E8FD">
+              <wp:anchor distT="0" distB="0" distL="114300" distR="114300" simplePos="0" relativeHeight="251670528" behindDoc="0" locked="0" layoutInCell="1" allowOverlap="1" wp14:anchorId="54E8B8D8" wp14:editId="7930627A">
                 <wp:simplePos x="0" y="0"/>
                 <wp:positionH relativeFrom="margin">
                   <wp:align>center</wp:align>
                 </wp:positionH>
                 <wp:positionV relativeFrom="paragraph">
-                  <wp:posOffset>3415714</wp:posOffset>
+                  <wp:posOffset>3578397</wp:posOffset>
                 </wp:positionV>
                 <wp:extent cx="741872" cy="491706"/>
                 <wp:effectExtent l="0" t="0" r="1270" b="3810"/>
@@ -1175,6 +60,14 @@
                               </w:rPr>
                               <w:t>Skills</w:t>
                             </w:r>
+                            <w:r>
+                              <w:rPr>
+                                <w:color w:val="2F5496" w:themeColor="accent1" w:themeShade="BF"/>
+                                <w:sz w:val="36"/>
+                                <w:szCs w:val="36"/>
+                              </w:rPr>
+                              <w:t>:</w:t>
+                            </w:r>
                           </w:p>
                           <w:p/>
                         </w:txbxContent>
@@ -1196,7 +89,11 @@
           </mc:Choice>
           <mc:Fallback>
             <w:pict>
-              <v:shape w14:anchorId="54E8B8D8" id="Text Box 12" o:spid="_x0000_s1030" type="#_x0000_t202" style="position:absolute;margin-left:0;margin-top:268.95pt;width:58.4pt;height:38.7pt;z-index:251670528;visibility:visible;mso-wrap-style:square;mso-width-percent:0;mso-wrap-distance-left:9pt;mso-wrap-distance-top:0;mso-wrap-distance-right:9pt;mso-wrap-distance-bottom:0;mso-position-horizontal:center;mso-position-horizontal-relative:margin;mso-position-vertical:absolute;mso-position-vertical-relative:text;mso-width-percent:0;mso-width-relative:margin;v-text-anchor:top" o:gfxdata="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" fillcolor="white [3201]" stroked="f" strokeweight=".5pt">
+              <v:shapetype w14:anchorId="54E8B8D8" id="_x0000_t202" coordsize="21600,21600" o:spt="202" path="m,l,21600r21600,l21600,xe">
+                <v:stroke joinstyle="miter"/>
+                <v:path gradientshapeok="t" o:connecttype="rect"/>
+              </v:shapetype>
+              <v:shape id="Text Box 12" o:spid="_x0000_s1026" type="#_x0000_t202" style="position:absolute;margin-left:0;margin-top:281.75pt;width:58.4pt;height:38.7pt;z-index:251670528;visibility:visible;mso-wrap-style:square;mso-width-percent:0;mso-wrap-distance-left:9pt;mso-wrap-distance-top:0;mso-wrap-distance-right:9pt;mso-wrap-distance-bottom:0;mso-position-horizontal:center;mso-position-horizontal-relative:margin;mso-position-vertical:absolute;mso-position-vertical-relative:text;mso-width-percent:0;mso-width-relative:margin;v-text-anchor:top" o:gfxdata="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" fillcolor="white [3201]" stroked="f" strokeweight=".5pt">
                 <v:textbox>
                   <w:txbxContent>
                     <w:p>
@@ -1214,6 +111,14 @@
                           <w:szCs w:val="36"/>
                         </w:rPr>
                         <w:t>Skills</w:t>
+                      </w:r>
+                      <w:r>
+                        <w:rPr>
+                          <w:color w:val="2F5496" w:themeColor="accent1" w:themeShade="BF"/>
+                          <w:sz w:val="36"/>
+                          <w:szCs w:val="36"/>
+                        </w:rPr>
+                        <w:t>:</w:t>
                       </w:r>
                     </w:p>
                     <w:p/>
@@ -1232,13 +137,845 @@
         <mc:AlternateContent>
           <mc:Choice Requires="wps">
             <w:drawing>
-              <wp:anchor distT="0" distB="0" distL="114300" distR="114300" simplePos="0" relativeHeight="251671552" behindDoc="0" locked="0" layoutInCell="1" allowOverlap="1" wp14:anchorId="5E7ED4DC" wp14:editId="30CDD9C3">
+              <wp:anchor distT="0" distB="0" distL="114300" distR="114300" simplePos="0" relativeHeight="251673600" behindDoc="0" locked="0" layoutInCell="1" allowOverlap="1" wp14:anchorId="123AD76E" wp14:editId="667947B6">
                 <wp:simplePos x="0" y="0"/>
                 <wp:positionH relativeFrom="margin">
-                  <wp:posOffset>-105312</wp:posOffset>
+                  <wp:posOffset>3043931</wp:posOffset>
                 </wp:positionH>
                 <wp:positionV relativeFrom="margin">
-                  <wp:align>center</wp:align>
+                  <wp:posOffset>3649130</wp:posOffset>
+                </wp:positionV>
+                <wp:extent cx="2996419" cy="1266092"/>
+                <wp:effectExtent l="0" t="0" r="0" b="0"/>
+                <wp:wrapNone/>
+                <wp:docPr id="16" name="Text Box 16"/>
+                <wp:cNvGraphicFramePr/>
+                <a:graphic xmlns:a="http://schemas.openxmlformats.org/drawingml/2006/main">
+                  <a:graphicData uri="http://schemas.microsoft.com/office/word/2010/wordprocessingShape">
+                    <wps:wsp>
+                      <wps:cNvSpPr txBox="1"/>
+                      <wps:spPr>
+                        <a:xfrm>
+                          <a:off x="0" y="0"/>
+                          <a:ext cx="2996419" cy="1266092"/>
+                        </a:xfrm>
+                        <a:prstGeom prst="rect">
+                          <a:avLst/>
+                        </a:prstGeom>
+                        <a:noFill/>
+                        <a:ln w="6350">
+                          <a:noFill/>
+                        </a:ln>
+                      </wps:spPr>
+                      <wps:txbx>
+                        <w:txbxContent>
+                          <w:p>
+                            <w:pPr>
+                              <w:jc w:val="right"/>
+                              <w:rPr>
+                                <w:color w:val="2F5496" w:themeColor="accent1" w:themeShade="BF"/>
+                                <w:sz w:val="28"/>
+                                <w:szCs w:val="28"/>
+                              </w:rPr>
+                            </w:pPr>
+                            <w:r>
+                              <w:rPr>
+                                <w:color w:val="2F5496" w:themeColor="accent1" w:themeShade="BF"/>
+                                <w:sz w:val="28"/>
+                                <w:szCs w:val="28"/>
+                              </w:rPr>
+                              <w:t>Personal:</w:t>
+                            </w:r>
+                          </w:p>
+                          <w:p>
+                            <w:pPr>
+                              <w:jc w:val="right"/>
+                              <w:rPr>
+                                <w:color w:val="2F5496" w:themeColor="accent1" w:themeShade="BF"/>
+                              </w:rPr>
+                            </w:pPr>
+                            <w:r>
+                              <w:rPr>
+                                <w:color w:val="2F5496" w:themeColor="accent1" w:themeShade="BF"/>
+                              </w:rPr>
+                              <w:t>Project Management, Team Leadership, Inter-Personal Relationship Manag</w:t>
+                            </w:r>
+                            <w:r>
+                              <w:rPr>
+                                <w:color w:val="2F5496" w:themeColor="accent1" w:themeShade="BF"/>
+                              </w:rPr>
+                              <w:t>e</w:t>
+                            </w:r>
+                            <w:r>
+                              <w:rPr>
+                                <w:color w:val="2F5496" w:themeColor="accent1" w:themeShade="BF"/>
+                              </w:rPr>
+                              <w:t>ment</w:t>
+                            </w:r>
+                            <w:r>
+                              <w:rPr>
+                                <w:color w:val="2F5496" w:themeColor="accent1" w:themeShade="BF"/>
+                              </w:rPr>
+                              <w:t>, Customer Service</w:t>
+                            </w:r>
+                            <w:r>
+                              <w:rPr>
+                                <w:color w:val="2F5496" w:themeColor="accent1" w:themeShade="BF"/>
+                              </w:rPr>
+                              <w:t>, Human Resources, Legal, Accounting &amp; Payroll, Recruitment &amp; Terminations</w:t>
+                            </w:r>
+                          </w:p>
+                        </w:txbxContent>
+                      </wps:txbx>
+                      <wps:bodyPr rot="0" spcFirstLastPara="0" vertOverflow="overflow" horzOverflow="overflow" vert="horz" wrap="square" lIns="91440" tIns="45720" rIns="91440" bIns="45720" numCol="1" spcCol="0" rtlCol="0" fromWordArt="0" anchor="t" anchorCtr="0" forceAA="0" compatLnSpc="1">
+                        <a:prstTxWarp prst="textNoShape">
+                          <a:avLst/>
+                        </a:prstTxWarp>
+                        <a:noAutofit/>
+                      </wps:bodyPr>
+                    </wps:wsp>
+                  </a:graphicData>
+                </a:graphic>
+                <wp14:sizeRelH relativeFrom="margin">
+                  <wp14:pctWidth>0</wp14:pctWidth>
+                </wp14:sizeRelH>
+                <wp14:sizeRelV relativeFrom="margin">
+                  <wp14:pctHeight>0</wp14:pctHeight>
+                </wp14:sizeRelV>
+              </wp:anchor>
+            </w:drawing>
+          </mc:Choice>
+          <mc:Fallback>
+            <w:pict>
+              <v:shape w14:anchorId="123AD76E" id="Text Box 16" o:spid="_x0000_s1027" type="#_x0000_t202" style="position:absolute;margin-left:239.7pt;margin-top:287.35pt;width:235.95pt;height:99.7pt;z-index:251673600;visibility:visible;mso-wrap-style:square;mso-width-percent:0;mso-height-percent:0;mso-wrap-distance-left:9pt;mso-wrap-distance-top:0;mso-wrap-distance-right:9pt;mso-wrap-distance-bottom:0;mso-position-horizontal:absolute;mso-position-horizontal-relative:margin;mso-position-vertical:absolute;mso-position-vertical-relative:margin;mso-width-percent:0;mso-height-percent:0;mso-width-relative:margin;mso-height-relative:margin;v-text-anchor:top" o:gfxdata="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" filled="f" stroked="f" strokeweight=".5pt">
+                <v:textbox>
+                  <w:txbxContent>
+                    <w:p>
+                      <w:pPr>
+                        <w:jc w:val="right"/>
+                        <w:rPr>
+                          <w:color w:val="2F5496" w:themeColor="accent1" w:themeShade="BF"/>
+                          <w:sz w:val="28"/>
+                          <w:szCs w:val="28"/>
+                        </w:rPr>
+                      </w:pPr>
+                      <w:r>
+                        <w:rPr>
+                          <w:color w:val="2F5496" w:themeColor="accent1" w:themeShade="BF"/>
+                          <w:sz w:val="28"/>
+                          <w:szCs w:val="28"/>
+                        </w:rPr>
+                        <w:t>Personal:</w:t>
+                      </w:r>
+                    </w:p>
+                    <w:p>
+                      <w:pPr>
+                        <w:jc w:val="right"/>
+                        <w:rPr>
+                          <w:color w:val="2F5496" w:themeColor="accent1" w:themeShade="BF"/>
+                        </w:rPr>
+                      </w:pPr>
+                      <w:r>
+                        <w:rPr>
+                          <w:color w:val="2F5496" w:themeColor="accent1" w:themeShade="BF"/>
+                        </w:rPr>
+                        <w:t>Project Management, Team Leadership, Inter-Personal Relationship Manag</w:t>
+                      </w:r>
+                      <w:r>
+                        <w:rPr>
+                          <w:color w:val="2F5496" w:themeColor="accent1" w:themeShade="BF"/>
+                        </w:rPr>
+                        <w:t>e</w:t>
+                      </w:r>
+                      <w:r>
+                        <w:rPr>
+                          <w:color w:val="2F5496" w:themeColor="accent1" w:themeShade="BF"/>
+                        </w:rPr>
+                        <w:t>ment</w:t>
+                      </w:r>
+                      <w:r>
+                        <w:rPr>
+                          <w:color w:val="2F5496" w:themeColor="accent1" w:themeShade="BF"/>
+                        </w:rPr>
+                        <w:t>, Customer Service</w:t>
+                      </w:r>
+                      <w:r>
+                        <w:rPr>
+                          <w:color w:val="2F5496" w:themeColor="accent1" w:themeShade="BF"/>
+                        </w:rPr>
+                        <w:t>, Human Resources, Legal, Accounting &amp; Payroll, Recruitment &amp; Terminations</w:t>
+                      </w:r>
+                    </w:p>
+                  </w:txbxContent>
+                </v:textbox>
+                <w10:wrap anchorx="margin" anchory="margin"/>
+              </v:shape>
+            </w:pict>
+          </mc:Fallback>
+        </mc:AlternateContent>
+      </w:r>
+      <w:r>
+        <w:rPr>
+          <w:noProof/>
+        </w:rPr>
+        <mc:AlternateContent>
+          <mc:Choice Requires="wps">
+            <w:drawing>
+              <wp:anchor distT="0" distB="0" distL="114300" distR="114300" simplePos="0" relativeHeight="251677696" behindDoc="0" locked="0" layoutInCell="1" allowOverlap="1" wp14:anchorId="431CA04F" wp14:editId="68F1A973">
+                <wp:simplePos x="0" y="0"/>
+                <wp:positionH relativeFrom="margin">
+                  <wp:align>right</wp:align>
+                </wp:positionH>
+                <wp:positionV relativeFrom="margin">
+                  <wp:posOffset>7136969</wp:posOffset>
+                </wp:positionV>
+                <wp:extent cx="6082461" cy="1364566"/>
+                <wp:effectExtent l="0" t="0" r="0" b="7620"/>
+                <wp:wrapNone/>
+                <wp:docPr id="18" name="Text Box 18"/>
+                <wp:cNvGraphicFramePr/>
+                <a:graphic xmlns:a="http://schemas.openxmlformats.org/drawingml/2006/main">
+                  <a:graphicData uri="http://schemas.microsoft.com/office/word/2010/wordprocessingShape">
+                    <wps:wsp>
+                      <wps:cNvSpPr txBox="1"/>
+                      <wps:spPr>
+                        <a:xfrm>
+                          <a:off x="0" y="0"/>
+                          <a:ext cx="6082461" cy="1364566"/>
+                        </a:xfrm>
+                        <a:prstGeom prst="rect">
+                          <a:avLst/>
+                        </a:prstGeom>
+                        <a:noFill/>
+                        <a:ln w="6350">
+                          <a:noFill/>
+                        </a:ln>
+                      </wps:spPr>
+                      <wps:txbx>
+                        <w:txbxContent>
+                          <w:p>
+                            <w:pPr>
+                              <w:rPr>
+                                <w:color w:val="2F5496" w:themeColor="accent1" w:themeShade="BF"/>
+                                <w:sz w:val="28"/>
+                                <w:szCs w:val="28"/>
+                              </w:rPr>
+                            </w:pPr>
+                            <w:r>
+                              <w:rPr>
+                                <w:color w:val="2F5496" w:themeColor="accent1" w:themeShade="BF"/>
+                                <w:sz w:val="36"/>
+                                <w:szCs w:val="36"/>
+                              </w:rPr>
+                              <w:t>Education</w:t>
+                            </w:r>
+                            <w:r>
+                              <w:rPr>
+                                <w:color w:val="2F5496" w:themeColor="accent1" w:themeShade="BF"/>
+                                <w:sz w:val="28"/>
+                                <w:szCs w:val="28"/>
+                              </w:rPr>
+                              <w:t>:</w:t>
+                            </w:r>
+                            <w:r>
+                              <w:rPr>
+                                <w:color w:val="2F5496" w:themeColor="accent1" w:themeShade="BF"/>
+                                <w:sz w:val="28"/>
+                                <w:szCs w:val="28"/>
+                              </w:rPr>
+                              <w:t xml:space="preserve"> </w:t>
+                            </w:r>
+                          </w:p>
+                          <w:p>
+                            <w:pPr>
+                              <w:rPr>
+                                <w:color w:val="2F5496" w:themeColor="accent1" w:themeShade="BF"/>
+                                <w:sz w:val="20"/>
+                                <w:szCs w:val="20"/>
+                              </w:rPr>
+                            </w:pPr>
+                            <w:r>
+                              <w:rPr>
+                                <w:color w:val="2F5496" w:themeColor="accent1" w:themeShade="BF"/>
+                                <w:sz w:val="28"/>
+                                <w:szCs w:val="28"/>
+                              </w:rPr>
+                              <w:t>Washington University Full Stack Web Development Coding Bootcamp - 2020</w:t>
+                            </w:r>
+                          </w:p>
+                          <w:p>
+                            <w:pPr>
+                              <w:rPr>
+                                <w:color w:val="2F5496" w:themeColor="accent1" w:themeShade="BF"/>
+                                <w:sz w:val="20"/>
+                                <w:szCs w:val="20"/>
+                              </w:rPr>
+                            </w:pPr>
+                            <w:r>
+                              <w:rPr>
+                                <w:color w:val="2F5496" w:themeColor="accent1" w:themeShade="BF"/>
+                                <w:sz w:val="28"/>
+                                <w:szCs w:val="28"/>
+                              </w:rPr>
+                              <w:t xml:space="preserve">Brighton University, </w:t>
+                            </w:r>
+                            <w:r>
+                              <w:rPr>
+                                <w:color w:val="2F5496" w:themeColor="accent1" w:themeShade="BF"/>
+                                <w:sz w:val="28"/>
+                                <w:szCs w:val="28"/>
+                              </w:rPr>
+                              <w:t>Music Production H</w:t>
+                            </w:r>
+                            <w:r>
+                              <w:rPr>
+                                <w:color w:val="2F5496" w:themeColor="accent1" w:themeShade="BF"/>
+                                <w:sz w:val="28"/>
+                                <w:szCs w:val="28"/>
+                              </w:rPr>
+                              <w:t xml:space="preserve">igher National Diploma </w:t>
+                            </w:r>
+                            <w:r>
+                              <w:rPr>
+                                <w:color w:val="2F5496" w:themeColor="accent1" w:themeShade="BF"/>
+                                <w:sz w:val="28"/>
+                                <w:szCs w:val="28"/>
+                              </w:rPr>
+                              <w:t xml:space="preserve">- </w:t>
+                            </w:r>
+                            <w:r>
+                              <w:rPr>
+                                <w:color w:val="2F5496" w:themeColor="accent1" w:themeShade="BF"/>
+                                <w:sz w:val="28"/>
+                                <w:szCs w:val="28"/>
+                              </w:rPr>
+                              <w:t>2004</w:t>
+                            </w:r>
+                          </w:p>
+                        </w:txbxContent>
+                      </wps:txbx>
+                      <wps:bodyPr rot="0" spcFirstLastPara="0" vertOverflow="overflow" horzOverflow="overflow" vert="horz" wrap="square" lIns="91440" tIns="45720" rIns="91440" bIns="45720" numCol="1" spcCol="0" rtlCol="0" fromWordArt="0" anchor="t" anchorCtr="0" forceAA="0" compatLnSpc="1">
+                        <a:prstTxWarp prst="textNoShape">
+                          <a:avLst/>
+                        </a:prstTxWarp>
+                        <a:noAutofit/>
+                      </wps:bodyPr>
+                    </wps:wsp>
+                  </a:graphicData>
+                </a:graphic>
+                <wp14:sizeRelH relativeFrom="margin">
+                  <wp14:pctWidth>0</wp14:pctWidth>
+                </wp14:sizeRelH>
+                <wp14:sizeRelV relativeFrom="margin">
+                  <wp14:pctHeight>0</wp14:pctHeight>
+                </wp14:sizeRelV>
+              </wp:anchor>
+            </w:drawing>
+          </mc:Choice>
+          <mc:Fallback>
+            <w:pict>
+              <v:shape w14:anchorId="431CA04F" id="Text Box 18" o:spid="_x0000_s1028" type="#_x0000_t202" style="position:absolute;margin-left:427.75pt;margin-top:561.95pt;width:478.95pt;height:107.45pt;z-index:251677696;visibility:visible;mso-wrap-style:square;mso-width-percent:0;mso-height-percent:0;mso-wrap-distance-left:9pt;mso-wrap-distance-top:0;mso-wrap-distance-right:9pt;mso-wrap-distance-bottom:0;mso-position-horizontal:right;mso-position-horizontal-relative:margin;mso-position-vertical:absolute;mso-position-vertical-relative:margin;mso-width-percent:0;mso-height-percent:0;mso-width-relative:margin;mso-height-relative:margin;v-text-anchor:top" o:gfxdata="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" filled="f" stroked="f" strokeweight=".5pt">
+                <v:textbox>
+                  <w:txbxContent>
+                    <w:p>
+                      <w:pPr>
+                        <w:rPr>
+                          <w:color w:val="2F5496" w:themeColor="accent1" w:themeShade="BF"/>
+                          <w:sz w:val="28"/>
+                          <w:szCs w:val="28"/>
+                        </w:rPr>
+                      </w:pPr>
+                      <w:r>
+                        <w:rPr>
+                          <w:color w:val="2F5496" w:themeColor="accent1" w:themeShade="BF"/>
+                          <w:sz w:val="36"/>
+                          <w:szCs w:val="36"/>
+                        </w:rPr>
+                        <w:t>Education</w:t>
+                      </w:r>
+                      <w:r>
+                        <w:rPr>
+                          <w:color w:val="2F5496" w:themeColor="accent1" w:themeShade="BF"/>
+                          <w:sz w:val="28"/>
+                          <w:szCs w:val="28"/>
+                        </w:rPr>
+                        <w:t>:</w:t>
+                      </w:r>
+                      <w:r>
+                        <w:rPr>
+                          <w:color w:val="2F5496" w:themeColor="accent1" w:themeShade="BF"/>
+                          <w:sz w:val="28"/>
+                          <w:szCs w:val="28"/>
+                        </w:rPr>
+                        <w:t xml:space="preserve"> </w:t>
+                      </w:r>
+                    </w:p>
+                    <w:p>
+                      <w:pPr>
+                        <w:rPr>
+                          <w:color w:val="2F5496" w:themeColor="accent1" w:themeShade="BF"/>
+                          <w:sz w:val="20"/>
+                          <w:szCs w:val="20"/>
+                        </w:rPr>
+                      </w:pPr>
+                      <w:r>
+                        <w:rPr>
+                          <w:color w:val="2F5496" w:themeColor="accent1" w:themeShade="BF"/>
+                          <w:sz w:val="28"/>
+                          <w:szCs w:val="28"/>
+                        </w:rPr>
+                        <w:t>Washington University Full Stack Web Development Coding Bootcamp - 2020</w:t>
+                      </w:r>
+                    </w:p>
+                    <w:p>
+                      <w:pPr>
+                        <w:rPr>
+                          <w:color w:val="2F5496" w:themeColor="accent1" w:themeShade="BF"/>
+                          <w:sz w:val="20"/>
+                          <w:szCs w:val="20"/>
+                        </w:rPr>
+                      </w:pPr>
+                      <w:r>
+                        <w:rPr>
+                          <w:color w:val="2F5496" w:themeColor="accent1" w:themeShade="BF"/>
+                          <w:sz w:val="28"/>
+                          <w:szCs w:val="28"/>
+                        </w:rPr>
+                        <w:t xml:space="preserve">Brighton University, </w:t>
+                      </w:r>
+                      <w:r>
+                        <w:rPr>
+                          <w:color w:val="2F5496" w:themeColor="accent1" w:themeShade="BF"/>
+                          <w:sz w:val="28"/>
+                          <w:szCs w:val="28"/>
+                        </w:rPr>
+                        <w:t>Music Production H</w:t>
+                      </w:r>
+                      <w:r>
+                        <w:rPr>
+                          <w:color w:val="2F5496" w:themeColor="accent1" w:themeShade="BF"/>
+                          <w:sz w:val="28"/>
+                          <w:szCs w:val="28"/>
+                        </w:rPr>
+                        <w:t xml:space="preserve">igher National Diploma </w:t>
+                      </w:r>
+                      <w:r>
+                        <w:rPr>
+                          <w:color w:val="2F5496" w:themeColor="accent1" w:themeShade="BF"/>
+                          <w:sz w:val="28"/>
+                          <w:szCs w:val="28"/>
+                        </w:rPr>
+                        <w:t xml:space="preserve">- </w:t>
+                      </w:r>
+                      <w:r>
+                        <w:rPr>
+                          <w:color w:val="2F5496" w:themeColor="accent1" w:themeShade="BF"/>
+                          <w:sz w:val="28"/>
+                          <w:szCs w:val="28"/>
+                        </w:rPr>
+                        <w:t>2004</w:t>
+                      </w:r>
+                    </w:p>
+                  </w:txbxContent>
+                </v:textbox>
+                <w10:wrap anchorx="margin" anchory="margin"/>
+              </v:shape>
+            </w:pict>
+          </mc:Fallback>
+        </mc:AlternateContent>
+      </w:r>
+      <w:r>
+        <w:rPr>
+          <w:noProof/>
+        </w:rPr>
+        <mc:AlternateContent>
+          <mc:Choice Requires="wps">
+            <w:drawing>
+              <wp:anchor distT="0" distB="0" distL="114300" distR="114300" simplePos="0" relativeHeight="251675648" behindDoc="0" locked="0" layoutInCell="1" allowOverlap="1" wp14:anchorId="2A324129" wp14:editId="2F8FC89F">
+                <wp:simplePos x="0" y="0"/>
+                <wp:positionH relativeFrom="margin">
+                  <wp:align>right</wp:align>
+                </wp:positionH>
+                <wp:positionV relativeFrom="page">
+                  <wp:posOffset>5819614</wp:posOffset>
+                </wp:positionV>
+                <wp:extent cx="6082461" cy="2194560"/>
+                <wp:effectExtent l="0" t="0" r="0" b="0"/>
+                <wp:wrapNone/>
+                <wp:docPr id="17" name="Text Box 17"/>
+                <wp:cNvGraphicFramePr/>
+                <a:graphic xmlns:a="http://schemas.openxmlformats.org/drawingml/2006/main">
+                  <a:graphicData uri="http://schemas.microsoft.com/office/word/2010/wordprocessingShape">
+                    <wps:wsp>
+                      <wps:cNvSpPr txBox="1"/>
+                      <wps:spPr>
+                        <a:xfrm>
+                          <a:off x="0" y="0"/>
+                          <a:ext cx="6082461" cy="2194560"/>
+                        </a:xfrm>
+                        <a:prstGeom prst="rect">
+                          <a:avLst/>
+                        </a:prstGeom>
+                        <a:noFill/>
+                        <a:ln w="6350">
+                          <a:noFill/>
+                        </a:ln>
+                      </wps:spPr>
+                      <wps:txbx>
+                        <w:txbxContent>
+                          <w:p>
+                            <w:pPr>
+                              <w:rPr>
+                                <w:color w:val="2F5496" w:themeColor="accent1" w:themeShade="BF"/>
+                                <w:sz w:val="28"/>
+                                <w:szCs w:val="28"/>
+                              </w:rPr>
+                            </w:pPr>
+                            <w:r>
+                              <w:rPr>
+                                <w:color w:val="2F5496" w:themeColor="accent1" w:themeShade="BF"/>
+                                <w:sz w:val="36"/>
+                                <w:szCs w:val="36"/>
+                              </w:rPr>
+                              <w:t xml:space="preserve">Significant </w:t>
+                            </w:r>
+                            <w:r>
+                              <w:rPr>
+                                <w:color w:val="2F5496" w:themeColor="accent1" w:themeShade="BF"/>
+                                <w:sz w:val="36"/>
+                                <w:szCs w:val="36"/>
+                              </w:rPr>
+                              <w:t>Work Experience</w:t>
+                            </w:r>
+                            <w:r>
+                              <w:rPr>
+                                <w:color w:val="2F5496" w:themeColor="accent1" w:themeShade="BF"/>
+                                <w:sz w:val="28"/>
+                                <w:szCs w:val="28"/>
+                              </w:rPr>
+                              <w:t>:</w:t>
+                            </w:r>
+                          </w:p>
+                          <w:p>
+                            <w:pPr>
+                              <w:rPr>
+                                <w:color w:val="2F5496" w:themeColor="accent1" w:themeShade="BF"/>
+                                <w:sz w:val="28"/>
+                                <w:szCs w:val="28"/>
+                              </w:rPr>
+                            </w:pPr>
+                            <w:r>
+                              <w:rPr>
+                                <w:color w:val="2F5496" w:themeColor="accent1" w:themeShade="BF"/>
+                                <w:sz w:val="28"/>
+                                <w:szCs w:val="28"/>
+                              </w:rPr>
+                              <w:t>Lowell’s Restaurant – General Manager (2013-current</w:t>
+                            </w:r>
+                            <w:r>
+                              <w:rPr>
+                                <w:color w:val="2F5496" w:themeColor="accent1" w:themeShade="BF"/>
+                                <w:sz w:val="28"/>
+                                <w:szCs w:val="28"/>
+                              </w:rPr>
+                              <w:t>, 7 years</w:t>
+                            </w:r>
+                            <w:r>
+                              <w:rPr>
+                                <w:color w:val="2F5496" w:themeColor="accent1" w:themeShade="BF"/>
+                                <w:sz w:val="28"/>
+                                <w:szCs w:val="28"/>
+                              </w:rPr>
+                              <w:t>)</w:t>
+                            </w:r>
+                          </w:p>
+                          <w:p>
+                            <w:pPr>
+                              <w:jc w:val="both"/>
+                              <w:rPr>
+                                <w:color w:val="2F5496" w:themeColor="accent1" w:themeShade="BF"/>
+                                <w:sz w:val="20"/>
+                                <w:szCs w:val="20"/>
+                              </w:rPr>
+                            </w:pPr>
+                            <w:r>
+                              <w:rPr>
+                                <w:color w:val="2F5496" w:themeColor="accent1" w:themeShade="BF"/>
+                                <w:sz w:val="20"/>
+                                <w:szCs w:val="20"/>
+                              </w:rPr>
+                              <w:t xml:space="preserve">Responsible for hiring and terminating employees, maintaining consistent drink and labor costs to target, ordering ingredients, creating and pricing menus, handling </w:t>
+                            </w:r>
+                            <w:r>
+                              <w:rPr>
+                                <w:color w:val="2F5496" w:themeColor="accent1" w:themeShade="BF"/>
+                                <w:sz w:val="20"/>
+                                <w:szCs w:val="20"/>
+                              </w:rPr>
+                              <w:t>guest</w:t>
+                            </w:r>
+                            <w:r>
+                              <w:rPr>
+                                <w:color w:val="2F5496" w:themeColor="accent1" w:themeShade="BF"/>
+                                <w:sz w:val="20"/>
+                                <w:szCs w:val="20"/>
+                              </w:rPr>
+                              <w:t xml:space="preserve"> complaints, maintaining guest expectations</w:t>
+                            </w:r>
+                            <w:r>
+                              <w:rPr>
+                                <w:color w:val="2F5496" w:themeColor="accent1" w:themeShade="BF"/>
+                                <w:sz w:val="20"/>
+                                <w:szCs w:val="20"/>
+                              </w:rPr>
+                              <w:t>, opening &amp; closing the restaurant, weekly inventory.</w:t>
+                            </w:r>
+                          </w:p>
+                          <w:p>
+                            <w:pPr>
+                              <w:rPr>
+                                <w:color w:val="2F5496" w:themeColor="accent1" w:themeShade="BF"/>
+                                <w:sz w:val="28"/>
+                                <w:szCs w:val="28"/>
+                              </w:rPr>
+                            </w:pPr>
+                            <w:r>
+                              <w:rPr>
+                                <w:color w:val="2F5496" w:themeColor="accent1" w:themeShade="BF"/>
+                                <w:sz w:val="28"/>
+                                <w:szCs w:val="28"/>
+                              </w:rPr>
+                              <w:t>This City – Musician (2005-2010)</w:t>
+                            </w:r>
+                          </w:p>
+                          <w:p>
+                            <w:pPr>
+                              <w:jc w:val="both"/>
+                              <w:rPr>
+                                <w:color w:val="2F5496" w:themeColor="accent1" w:themeShade="BF"/>
+                                <w:sz w:val="20"/>
+                                <w:szCs w:val="20"/>
+                              </w:rPr>
+                            </w:pPr>
+                            <w:r>
+                              <w:rPr>
+                                <w:color w:val="2F5496" w:themeColor="accent1" w:themeShade="BF"/>
+                                <w:sz w:val="20"/>
+                                <w:szCs w:val="20"/>
+                              </w:rPr>
+                              <w:t>Signed to Epitaph Records, toured Europe and travelled to North America to record. Full-time paying job for the last few years, gained experience</w:t>
+                            </w:r>
+                            <w:bookmarkStart w:id="0" w:name="_GoBack"/>
+                            <w:bookmarkEnd w:id="0"/>
+                            <w:r>
+                              <w:rPr>
+                                <w:color w:val="2F5496" w:themeColor="accent1" w:themeShade="BF"/>
+                                <w:sz w:val="20"/>
+                                <w:szCs w:val="20"/>
+                              </w:rPr>
+                              <w:t xml:space="preserve"> travelling meeting people, discovering the industry from a business perspective.</w:t>
+                            </w:r>
+                          </w:p>
+                        </w:txbxContent>
+                      </wps:txbx>
+                      <wps:bodyPr rot="0" spcFirstLastPara="0" vertOverflow="overflow" horzOverflow="overflow" vert="horz" wrap="square" lIns="91440" tIns="45720" rIns="91440" bIns="45720" numCol="1" spcCol="0" rtlCol="0" fromWordArt="0" anchor="t" anchorCtr="0" forceAA="0" compatLnSpc="1">
+                        <a:prstTxWarp prst="textNoShape">
+                          <a:avLst/>
+                        </a:prstTxWarp>
+                        <a:noAutofit/>
+                      </wps:bodyPr>
+                    </wps:wsp>
+                  </a:graphicData>
+                </a:graphic>
+                <wp14:sizeRelH relativeFrom="margin">
+                  <wp14:pctWidth>0</wp14:pctWidth>
+                </wp14:sizeRelH>
+                <wp14:sizeRelV relativeFrom="margin">
+                  <wp14:pctHeight>0</wp14:pctHeight>
+                </wp14:sizeRelV>
+              </wp:anchor>
+            </w:drawing>
+          </mc:Choice>
+          <mc:Fallback>
+            <w:pict>
+              <v:shape w14:anchorId="2A324129" id="Text Box 17" o:spid="_x0000_s1029" type="#_x0000_t202" style="position:absolute;margin-left:427.75pt;margin-top:458.25pt;width:478.95pt;height:172.8pt;z-index:251675648;visibility:visible;mso-wrap-style:square;mso-width-percent:0;mso-height-percent:0;mso-wrap-distance-left:9pt;mso-wrap-distance-top:0;mso-wrap-distance-right:9pt;mso-wrap-distance-bottom:0;mso-position-horizontal:right;mso-position-horizontal-relative:margin;mso-position-vertical:absolute;mso-position-vertical-relative:page;mso-width-percent:0;mso-height-percent:0;mso-width-relative:margin;mso-height-relative:margin;v-text-anchor:top" o:gfxdata="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" filled="f" stroked="f" strokeweight=".5pt">
+                <v:textbox>
+                  <w:txbxContent>
+                    <w:p>
+                      <w:pPr>
+                        <w:rPr>
+                          <w:color w:val="2F5496" w:themeColor="accent1" w:themeShade="BF"/>
+                          <w:sz w:val="28"/>
+                          <w:szCs w:val="28"/>
+                        </w:rPr>
+                      </w:pPr>
+                      <w:r>
+                        <w:rPr>
+                          <w:color w:val="2F5496" w:themeColor="accent1" w:themeShade="BF"/>
+                          <w:sz w:val="36"/>
+                          <w:szCs w:val="36"/>
+                        </w:rPr>
+                        <w:t xml:space="preserve">Significant </w:t>
+                      </w:r>
+                      <w:r>
+                        <w:rPr>
+                          <w:color w:val="2F5496" w:themeColor="accent1" w:themeShade="BF"/>
+                          <w:sz w:val="36"/>
+                          <w:szCs w:val="36"/>
+                        </w:rPr>
+                        <w:t>Work Experience</w:t>
+                      </w:r>
+                      <w:r>
+                        <w:rPr>
+                          <w:color w:val="2F5496" w:themeColor="accent1" w:themeShade="BF"/>
+                          <w:sz w:val="28"/>
+                          <w:szCs w:val="28"/>
+                        </w:rPr>
+                        <w:t>:</w:t>
+                      </w:r>
+                    </w:p>
+                    <w:p>
+                      <w:pPr>
+                        <w:rPr>
+                          <w:color w:val="2F5496" w:themeColor="accent1" w:themeShade="BF"/>
+                          <w:sz w:val="28"/>
+                          <w:szCs w:val="28"/>
+                        </w:rPr>
+                      </w:pPr>
+                      <w:r>
+                        <w:rPr>
+                          <w:color w:val="2F5496" w:themeColor="accent1" w:themeShade="BF"/>
+                          <w:sz w:val="28"/>
+                          <w:szCs w:val="28"/>
+                        </w:rPr>
+                        <w:t>Lowell’s Restaurant – General Manager (2013-current</w:t>
+                      </w:r>
+                      <w:r>
+                        <w:rPr>
+                          <w:color w:val="2F5496" w:themeColor="accent1" w:themeShade="BF"/>
+                          <w:sz w:val="28"/>
+                          <w:szCs w:val="28"/>
+                        </w:rPr>
+                        <w:t>, 7 years</w:t>
+                      </w:r>
+                      <w:r>
+                        <w:rPr>
+                          <w:color w:val="2F5496" w:themeColor="accent1" w:themeShade="BF"/>
+                          <w:sz w:val="28"/>
+                          <w:szCs w:val="28"/>
+                        </w:rPr>
+                        <w:t>)</w:t>
+                      </w:r>
+                    </w:p>
+                    <w:p>
+                      <w:pPr>
+                        <w:jc w:val="both"/>
+                        <w:rPr>
+                          <w:color w:val="2F5496" w:themeColor="accent1" w:themeShade="BF"/>
+                          <w:sz w:val="20"/>
+                          <w:szCs w:val="20"/>
+                        </w:rPr>
+                      </w:pPr>
+                      <w:r>
+                        <w:rPr>
+                          <w:color w:val="2F5496" w:themeColor="accent1" w:themeShade="BF"/>
+                          <w:sz w:val="20"/>
+                          <w:szCs w:val="20"/>
+                        </w:rPr>
+                        <w:t xml:space="preserve">Responsible for hiring and terminating employees, maintaining consistent drink and labor costs to target, ordering ingredients, creating and pricing menus, handling </w:t>
+                      </w:r>
+                      <w:r>
+                        <w:rPr>
+                          <w:color w:val="2F5496" w:themeColor="accent1" w:themeShade="BF"/>
+                          <w:sz w:val="20"/>
+                          <w:szCs w:val="20"/>
+                        </w:rPr>
+                        <w:t>guest</w:t>
+                      </w:r>
+                      <w:r>
+                        <w:rPr>
+                          <w:color w:val="2F5496" w:themeColor="accent1" w:themeShade="BF"/>
+                          <w:sz w:val="20"/>
+                          <w:szCs w:val="20"/>
+                        </w:rPr>
+                        <w:t xml:space="preserve"> complaints, maintaining guest expectations</w:t>
+                      </w:r>
+                      <w:r>
+                        <w:rPr>
+                          <w:color w:val="2F5496" w:themeColor="accent1" w:themeShade="BF"/>
+                          <w:sz w:val="20"/>
+                          <w:szCs w:val="20"/>
+                        </w:rPr>
+                        <w:t>, opening &amp; closing the restaurant, weekly inventory.</w:t>
+                      </w:r>
+                    </w:p>
+                    <w:p>
+                      <w:pPr>
+                        <w:rPr>
+                          <w:color w:val="2F5496" w:themeColor="accent1" w:themeShade="BF"/>
+                          <w:sz w:val="28"/>
+                          <w:szCs w:val="28"/>
+                        </w:rPr>
+                      </w:pPr>
+                      <w:r>
+                        <w:rPr>
+                          <w:color w:val="2F5496" w:themeColor="accent1" w:themeShade="BF"/>
+                          <w:sz w:val="28"/>
+                          <w:szCs w:val="28"/>
+                        </w:rPr>
+                        <w:t>This City – Musician (2005-2010)</w:t>
+                      </w:r>
+                    </w:p>
+                    <w:p>
+                      <w:pPr>
+                        <w:jc w:val="both"/>
+                        <w:rPr>
+                          <w:color w:val="2F5496" w:themeColor="accent1" w:themeShade="BF"/>
+                          <w:sz w:val="20"/>
+                          <w:szCs w:val="20"/>
+                        </w:rPr>
+                      </w:pPr>
+                      <w:r>
+                        <w:rPr>
+                          <w:color w:val="2F5496" w:themeColor="accent1" w:themeShade="BF"/>
+                          <w:sz w:val="20"/>
+                          <w:szCs w:val="20"/>
+                        </w:rPr>
+                        <w:t>Signed to Epitaph Records, toured Europe and travelled to North America to record. Full-time paying job for the last few years, gained experience</w:t>
+                      </w:r>
+                      <w:bookmarkStart w:id="1" w:name="_GoBack"/>
+                      <w:bookmarkEnd w:id="1"/>
+                      <w:r>
+                        <w:rPr>
+                          <w:color w:val="2F5496" w:themeColor="accent1" w:themeShade="BF"/>
+                          <w:sz w:val="20"/>
+                          <w:szCs w:val="20"/>
+                        </w:rPr>
+                        <w:t xml:space="preserve"> travelling meeting people, discovering the industry from a business perspective.</w:t>
+                      </w:r>
+                    </w:p>
+                  </w:txbxContent>
+                </v:textbox>
+                <w10:wrap anchorx="margin" anchory="page"/>
+              </v:shape>
+            </w:pict>
+          </mc:Fallback>
+        </mc:AlternateContent>
+      </w:r>
+      <w:r>
+        <w:rPr>
+          <w:noProof/>
+        </w:rPr>
+        <mc:AlternateContent>
+          <mc:Choice Requires="wps">
+            <w:drawing>
+              <wp:anchor distT="0" distB="0" distL="114300" distR="114300" simplePos="0" relativeHeight="251671552" behindDoc="0" locked="0" layoutInCell="1" allowOverlap="1" wp14:anchorId="5E7ED4DC" wp14:editId="1C56DA51">
+                <wp:simplePos x="0" y="0"/>
+                <wp:positionH relativeFrom="margin">
+                  <wp:posOffset>-143521</wp:posOffset>
+                </wp:positionH>
+                <wp:positionV relativeFrom="margin">
+                  <wp:posOffset>3646482</wp:posOffset>
                 </wp:positionV>
                 <wp:extent cx="2931355" cy="1138555"/>
                 <wp:effectExtent l="0" t="0" r="0" b="4445"/>
@@ -1357,7 +1094,7 @@
           </mc:Choice>
           <mc:Fallback>
             <w:pict>
-              <v:shape w14:anchorId="5E7ED4DC" id="Text Box 13" o:spid="_x0000_s1031" type="#_x0000_t202" style="position:absolute;margin-left:-8.3pt;margin-top:0;width:230.8pt;height:89.65pt;z-index:251671552;visibility:visible;mso-wrap-style:square;mso-width-percent:0;mso-wrap-distance-left:9pt;mso-wrap-distance-top:0;mso-wrap-distance-right:9pt;mso-wrap-distance-bottom:0;mso-position-horizontal:absolute;mso-position-horizontal-relative:margin;mso-position-vertical:center;mso-position-vertical-relative:margin;mso-width-percent:0;mso-width-relative:margin;v-text-anchor:top" o:gfxdata="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" filled="f" stroked="f" strokeweight=".5pt">
+              <v:shape w14:anchorId="5E7ED4DC" id="Text Box 13" o:spid="_x0000_s1030" type="#_x0000_t202" style="position:absolute;margin-left:-11.3pt;margin-top:287.1pt;width:230.8pt;height:89.65pt;z-index:251671552;visibility:visible;mso-wrap-style:square;mso-width-percent:0;mso-wrap-distance-left:9pt;mso-wrap-distance-top:0;mso-wrap-distance-right:9pt;mso-wrap-distance-bottom:0;mso-position-horizontal:absolute;mso-position-horizontal-relative:margin;mso-position-vertical:absolute;mso-position-vertical-relative:margin;mso-width-percent:0;mso-width-relative:margin;v-text-anchor:top" o:gfxdata="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" filled="f" stroked="f" strokeweight=".5pt">
                 <v:textbox>
                   <w:txbxContent>
                     <w:p>
@@ -1449,15 +1186,100 @@
         <mc:AlternateContent>
           <mc:Choice Requires="wps">
             <w:drawing>
-              <wp:anchor distT="0" distB="0" distL="114300" distR="114300" simplePos="0" relativeHeight="251659264" behindDoc="0" locked="0" layoutInCell="1" allowOverlap="1" wp14:anchorId="2100697C" wp14:editId="009B4046">
+              <wp:anchor distT="0" distB="0" distL="114300" distR="114300" simplePos="0" relativeHeight="251667456" behindDoc="0" locked="0" layoutInCell="1" allowOverlap="1" wp14:anchorId="01A5717D" wp14:editId="43CE6635">
+                <wp:simplePos x="0" y="0"/>
+                <wp:positionH relativeFrom="page">
+                  <wp:posOffset>-188464</wp:posOffset>
+                </wp:positionH>
+                <wp:positionV relativeFrom="paragraph">
+                  <wp:posOffset>1011172</wp:posOffset>
+                </wp:positionV>
+                <wp:extent cx="8092944" cy="45719"/>
+                <wp:effectExtent l="0" t="0" r="3810" b="0"/>
+                <wp:wrapNone/>
+                <wp:docPr id="8" name="Rectangle 8"/>
+                <wp:cNvGraphicFramePr/>
+                <a:graphic xmlns:a="http://schemas.openxmlformats.org/drawingml/2006/main">
+                  <a:graphicData uri="http://schemas.microsoft.com/office/word/2010/wordprocessingShape">
+                    <wps:wsp>
+                      <wps:cNvSpPr/>
+                      <wps:spPr>
+                        <a:xfrm>
+                          <a:off x="0" y="0"/>
+                          <a:ext cx="8092944" cy="45719"/>
+                        </a:xfrm>
+                        <a:prstGeom prst="rect">
+                          <a:avLst/>
+                        </a:prstGeom>
+                        <a:solidFill>
+                          <a:schemeClr val="accent4">
+                            <a:lumMod val="60000"/>
+                            <a:lumOff val="40000"/>
+                          </a:schemeClr>
+                        </a:solidFill>
+                        <a:ln>
+                          <a:noFill/>
+                        </a:ln>
+                      </wps:spPr>
+                      <wps:style>
+                        <a:lnRef idx="2">
+                          <a:schemeClr val="accent1">
+                            <a:shade val="50000"/>
+                          </a:schemeClr>
+                        </a:lnRef>
+                        <a:fillRef idx="1">
+                          <a:schemeClr val="accent1"/>
+                        </a:fillRef>
+                        <a:effectRef idx="0">
+                          <a:schemeClr val="accent1"/>
+                        </a:effectRef>
+                        <a:fontRef idx="minor">
+                          <a:schemeClr val="lt1"/>
+                        </a:fontRef>
+                      </wps:style>
+                      <wps:bodyPr rot="0" spcFirstLastPara="0" vertOverflow="overflow" horzOverflow="overflow" vert="horz" wrap="square" lIns="91440" tIns="45720" rIns="91440" bIns="45720" numCol="1" spcCol="0" rtlCol="0" fromWordArt="0" anchor="ctr" anchorCtr="0" forceAA="0" compatLnSpc="1">
+                        <a:prstTxWarp prst="textNoShape">
+                          <a:avLst/>
+                        </a:prstTxWarp>
+                        <a:noAutofit/>
+                      </wps:bodyPr>
+                    </wps:wsp>
+                  </a:graphicData>
+                </a:graphic>
+                <wp14:sizeRelH relativeFrom="margin">
+                  <wp14:pctWidth>0</wp14:pctWidth>
+                </wp14:sizeRelH>
+                <wp14:sizeRelV relativeFrom="margin">
+                  <wp14:pctHeight>0</wp14:pctHeight>
+                </wp14:sizeRelV>
+              </wp:anchor>
+            </w:drawing>
+          </mc:Choice>
+          <mc:Fallback>
+            <w:pict>
+              <v:rect w14:anchorId="7018B48F" id="Rectangle 8" o:spid="_x0000_s1026" style="position:absolute;margin-left:-14.85pt;margin-top:79.6pt;width:637.25pt;height:3.6pt;z-index:251667456;visibility:visible;mso-wrap-style:square;mso-width-percent:0;mso-height-percent:0;mso-wrap-distance-left:9pt;mso-wrap-distance-top:0;mso-wrap-distance-right:9pt;mso-wrap-distance-bottom:0;mso-position-horizontal:absolute;mso-position-horizontal-relative:page;mso-position-vertical:absolute;mso-position-vertical-relative:text;mso-width-percent:0;mso-height-percent:0;mso-width-relative:margin;mso-height-relative:margin;v-text-anchor:middle" o:gfxdata="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" fillcolor="#ffd966 [1943]" stroked="f" strokeweight="1pt">
+                <w10:wrap anchorx="page"/>
+              </v:rect>
+            </w:pict>
+          </mc:Fallback>
+        </mc:AlternateContent>
+      </w:r>
+      <w:r>
+        <w:rPr>
+          <w:noProof/>
+        </w:rPr>
+        <mc:AlternateContent>
+          <mc:Choice Requires="wps">
+            <w:drawing>
+              <wp:anchor distT="0" distB="0" distL="114300" distR="114300" simplePos="0" relativeHeight="251659264" behindDoc="0" locked="0" layoutInCell="1" allowOverlap="1" wp14:anchorId="2100697C" wp14:editId="13CD1C6E">
                 <wp:simplePos x="0" y="0"/>
                 <wp:positionH relativeFrom="column">
-                  <wp:posOffset>-1289406</wp:posOffset>
+                  <wp:posOffset>-1287838</wp:posOffset>
                 </wp:positionH>
                 <wp:positionV relativeFrom="paragraph">
-                  <wp:posOffset>-1150706</wp:posOffset>
+                  <wp:posOffset>-1151725</wp:posOffset>
                 </wp:positionV>
-                <wp:extent cx="8141806" cy="2083000"/>
+                <wp:extent cx="8404104" cy="2082800"/>
                 <wp:effectExtent l="0" t="0" r="0" b="0"/>
                 <wp:wrapNone/>
                 <wp:docPr id="3" name="Rectangle 3"/>
@@ -1469,7 +1291,7 @@
                       <wps:spPr>
                         <a:xfrm>
                           <a:off x="0" y="0"/>
-                          <a:ext cx="8141806" cy="2083000"/>
+                          <a:ext cx="8404104" cy="2082800"/>
                         </a:xfrm>
                         <a:prstGeom prst="rect">
                           <a:avLst/>
@@ -1520,7 +1342,7 @@
           </mc:Choice>
           <mc:Fallback>
             <w:pict>
-              <v:rect w14:anchorId="46D17D2E" id="Rectangle 3" o:spid="_x0000_s1026" style="position:absolute;margin-left:-101.55pt;margin-top:-90.6pt;width:641.1pt;height:164pt;z-index:251659264;visibility:visible;mso-wrap-style:square;mso-width-percent:0;mso-height-percent:0;mso-wrap-distance-left:9pt;mso-wrap-distance-top:0;mso-wrap-distance-right:9pt;mso-wrap-distance-bottom:0;mso-position-horizontal:absolute;mso-position-horizontal-relative:text;mso-position-vertical:absolute;mso-position-vertical-relative:text;mso-width-percent:0;mso-height-percent:0;mso-width-relative:margin;mso-height-relative:margin;v-text-anchor:middle" o:gfxdata="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" fillcolor="#b4c6e7 [1300]" stroked="f" strokeweight="1pt"/>
+              <v:rect w14:anchorId="64F6D847" id="Rectangle 3" o:spid="_x0000_s1026" style="position:absolute;margin-left:-101.4pt;margin-top:-90.7pt;width:661.75pt;height:164pt;z-index:251659264;visibility:visible;mso-wrap-style:square;mso-width-percent:0;mso-height-percent:0;mso-wrap-distance-left:9pt;mso-wrap-distance-top:0;mso-wrap-distance-right:9pt;mso-wrap-distance-bottom:0;mso-position-horizontal:absolute;mso-position-horizontal-relative:text;mso-position-vertical:absolute;mso-position-vertical-relative:text;mso-width-percent:0;mso-height-percent:0;mso-width-relative:margin;mso-height-relative:margin;v-text-anchor:middle" o:gfxdata="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" fillcolor="#b4c6e7 [1300]" stroked="f" strokeweight="1pt"/>
             </w:pict>
           </mc:Fallback>
         </mc:AlternateContent>
@@ -1532,72 +1354,198 @@
         <mc:AlternateContent>
           <mc:Choice Requires="wps">
             <w:drawing>
-              <wp:anchor distT="0" distB="0" distL="114300" distR="114300" simplePos="0" relativeHeight="251667456" behindDoc="0" locked="0" layoutInCell="1" allowOverlap="1" wp14:anchorId="01A5717D" wp14:editId="45A80535">
+              <wp:anchor distT="45720" distB="45720" distL="114300" distR="114300" simplePos="0" relativeHeight="251669504" behindDoc="0" locked="0" layoutInCell="1" allowOverlap="1" wp14:anchorId="5FC2AE77" wp14:editId="4B7CCB35">
                 <wp:simplePos x="0" y="0"/>
                 <wp:positionH relativeFrom="column">
-                  <wp:posOffset>-914400</wp:posOffset>
+                  <wp:posOffset>-613996</wp:posOffset>
                 </wp:positionH>
-                <wp:positionV relativeFrom="paragraph">
-                  <wp:posOffset>1012004</wp:posOffset>
+                <wp:positionV relativeFrom="page">
+                  <wp:posOffset>2150305</wp:posOffset>
                 </wp:positionV>
-                <wp:extent cx="7772400" cy="45719"/>
-                <wp:effectExtent l="0" t="0" r="0" b="0"/>
+                <wp:extent cx="7115175" cy="7577504"/>
+                <wp:effectExtent l="19050" t="19050" r="28575" b="23495"/>
                 <wp:wrapNone/>
-                <wp:docPr id="8" name="Rectangle 8"/>
-                <wp:cNvGraphicFramePr/>
+                <wp:docPr id="9" name="Text Box 2"/>
+                <wp:cNvGraphicFramePr>
+                  <a:graphicFrameLocks xmlns:a="http://schemas.openxmlformats.org/drawingml/2006/main"/>
+                </wp:cNvGraphicFramePr>
                 <a:graphic xmlns:a="http://schemas.openxmlformats.org/drawingml/2006/main">
                   <a:graphicData uri="http://schemas.microsoft.com/office/word/2010/wordprocessingShape">
                     <wps:wsp>
-                      <wps:cNvSpPr/>
-                      <wps:spPr>
+                      <wps:cNvSpPr txBox="1">
+                        <a:spLocks noChangeArrowheads="1"/>
+                      </wps:cNvSpPr>
+                      <wps:spPr bwMode="auto">
                         <a:xfrm>
                           <a:off x="0" y="0"/>
-                          <a:ext cx="7772400" cy="45719"/>
+                          <a:ext cx="7115175" cy="7577504"/>
                         </a:xfrm>
                         <a:prstGeom prst="rect">
                           <a:avLst/>
                         </a:prstGeom>
                         <a:solidFill>
-                          <a:schemeClr val="accent4">
-                            <a:lumMod val="60000"/>
-                            <a:lumOff val="40000"/>
-                          </a:schemeClr>
+                          <a:srgbClr val="FFFFFF"/>
                         </a:solidFill>
-                        <a:ln>
-                          <a:noFill/>
+                        <a:ln w="38100">
+                          <a:solidFill>
+                            <a:schemeClr val="accent4">
+                              <a:lumMod val="60000"/>
+                              <a:lumOff val="40000"/>
+                            </a:schemeClr>
+                          </a:solidFill>
+                          <a:miter lim="800000"/>
+                          <a:headEnd/>
+                          <a:tailEnd/>
                         </a:ln>
                       </wps:spPr>
-                      <wps:style>
-                        <a:lnRef idx="2">
-                          <a:schemeClr val="accent1">
-                            <a:shade val="50000"/>
-                          </a:schemeClr>
-                        </a:lnRef>
-                        <a:fillRef idx="1">
-                          <a:schemeClr val="accent1"/>
-                        </a:fillRef>
-                        <a:effectRef idx="0">
-                          <a:schemeClr val="accent1"/>
-                        </a:effectRef>
-                        <a:fontRef idx="minor">
-                          <a:schemeClr val="lt1"/>
-                        </a:fontRef>
-                      </wps:style>
-                      <wps:bodyPr rot="0" spcFirstLastPara="0" vertOverflow="overflow" horzOverflow="overflow" vert="horz" wrap="square" lIns="91440" tIns="45720" rIns="91440" bIns="45720" numCol="1" spcCol="0" rtlCol="0" fromWordArt="0" anchor="ctr" anchorCtr="0" forceAA="0" compatLnSpc="1">
-                        <a:prstTxWarp prst="textNoShape">
-                          <a:avLst/>
-                        </a:prstTxWarp>
+                      <wps:txbx>
+                        <w:txbxContent>
+                          <w:p>
+                            <w:pPr>
+                              <w:rPr>
+                                <w:color w:val="2F5496" w:themeColor="accent1" w:themeShade="BF"/>
+                                <w:sz w:val="36"/>
+                                <w:szCs w:val="36"/>
+                              </w:rPr>
+                            </w:pPr>
+                            <w:r>
+                              <w:rPr>
+                                <w:color w:val="2F5496" w:themeColor="accent1" w:themeShade="BF"/>
+                                <w:sz w:val="36"/>
+                                <w:szCs w:val="36"/>
+                              </w:rPr>
+                              <w:t>Profile:</w:t>
+                            </w:r>
+                          </w:p>
+                          <w:p>
+                            <w:pPr>
+                              <w:jc w:val="both"/>
+                              <w:rPr>
+                                <w:color w:val="2F5496" w:themeColor="accent1" w:themeShade="BF"/>
+                                <w:sz w:val="20"/>
+                                <w:szCs w:val="20"/>
+                              </w:rPr>
+                            </w:pPr>
+                            <w:r>
+                              <w:rPr>
+                                <w:color w:val="2F5496" w:themeColor="accent1" w:themeShade="BF"/>
+                                <w:sz w:val="20"/>
+                                <w:szCs w:val="20"/>
+                              </w:rPr>
+                              <w:t>Full-Stack Web Developer with a focus on Java</w:t>
+                            </w:r>
+                            <w:r>
+                              <w:rPr>
+                                <w:color w:val="2F5496" w:themeColor="accent1" w:themeShade="BF"/>
+                                <w:sz w:val="20"/>
+                                <w:szCs w:val="20"/>
+                              </w:rPr>
+                              <w:t>S</w:t>
+                            </w:r>
+                            <w:r>
+                              <w:rPr>
+                                <w:color w:val="2F5496" w:themeColor="accent1" w:themeShade="BF"/>
+                                <w:sz w:val="20"/>
+                                <w:szCs w:val="20"/>
+                              </w:rPr>
+                              <w:t>cript, Node.js, and a strong sense of rapport with SQL stemming from a personal interest in making things functional and then keeping them organized. Completed the University of Washington Professional and Continuing Education program for full-stack web development and computer coding, where I went above and beyond on every project and was a go-to help resource for those around me. Deployed attractive, fully functional, innovative, and user-friendly responsive apps. Always willing to approach any objective with lateral and creative thinking, my insight shapes the flow of work in many directions at the same time, whilst simultaneously streamlining and improving the code wherever possible. Thrilled at the prospect of being able to turn my skills outward to the professional world and create apps, software, or systems that could find their way into the public domain.</w:t>
+                            </w:r>
+                            <w:r>
+                              <w:rPr>
+                                <w:color w:val="2F5496" w:themeColor="accent1" w:themeShade="BF"/>
+                                <w:sz w:val="20"/>
+                                <w:szCs w:val="20"/>
+                              </w:rPr>
+                              <w:t xml:space="preserve"> Moved to USA from the United Kingdom in 2012.</w:t>
+                            </w:r>
+                          </w:p>
+                          <w:p/>
+                        </w:txbxContent>
+                      </wps:txbx>
+                      <wps:bodyPr rot="0" vert="horz" wrap="square" lIns="548640" tIns="274320" rIns="548640" bIns="548640" anchor="t" anchorCtr="0">
                         <a:noAutofit/>
                       </wps:bodyPr>
                     </wps:wsp>
                   </a:graphicData>
                 </a:graphic>
+                <wp14:sizeRelH relativeFrom="margin">
+                  <wp14:pctWidth>0</wp14:pctWidth>
+                </wp14:sizeRelH>
+                <wp14:sizeRelV relativeFrom="margin">
+                  <wp14:pctHeight>0</wp14:pctHeight>
+                </wp14:sizeRelV>
               </wp:anchor>
             </w:drawing>
           </mc:Choice>
           <mc:Fallback>
             <w:pict>
-              <v:rect w14:anchorId="6EEFDAC3" id="Rectangle 8" o:spid="_x0000_s1026" style="position:absolute;margin-left:-1in;margin-top:79.7pt;width:612pt;height:3.6pt;z-index:251667456;visibility:visible;mso-wrap-style:square;mso-wrap-distance-left:9pt;mso-wrap-distance-top:0;mso-wrap-distance-right:9pt;mso-wrap-distance-bottom:0;mso-position-horizontal:absolute;mso-position-horizontal-relative:text;mso-position-vertical:absolute;mso-position-vertical-relative:text;v-text-anchor:middle" o:gfxdata="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" fillcolor="#ffd966 [1943]" stroked="f" strokeweight="1pt"/>
+              <v:shape w14:anchorId="5FC2AE77" id="Text Box 2" o:spid="_x0000_s1031" type="#_x0000_t202" style="position:absolute;margin-left:-48.35pt;margin-top:169.3pt;width:560.25pt;height:596.65pt;z-index:251669504;visibility:visible;mso-wrap-style:square;mso-width-percent:0;mso-height-percent:0;mso-wrap-distance-left:9pt;mso-wrap-distance-top:3.6pt;mso-wrap-distance-right:9pt;mso-wrap-distance-bottom:3.6pt;mso-position-horizontal:absolute;mso-position-horizontal-relative:text;mso-position-vertical:absolute;mso-position-vertical-relative:page;mso-width-percent:0;mso-height-percent:0;mso-width-relative:margin;mso-height-relative:margin;v-text-anchor:top" o:gfxdata="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" strokecolor="#ffd966 [1943]" strokeweight="3pt">
+                <v:textbox inset="43.2pt,21.6pt,43.2pt,43.2pt">
+                  <w:txbxContent>
+                    <w:p>
+                      <w:pPr>
+                        <w:rPr>
+                          <w:color w:val="2F5496" w:themeColor="accent1" w:themeShade="BF"/>
+                          <w:sz w:val="36"/>
+                          <w:szCs w:val="36"/>
+                        </w:rPr>
+                      </w:pPr>
+                      <w:r>
+                        <w:rPr>
+                          <w:color w:val="2F5496" w:themeColor="accent1" w:themeShade="BF"/>
+                          <w:sz w:val="36"/>
+                          <w:szCs w:val="36"/>
+                        </w:rPr>
+                        <w:t>Profile:</w:t>
+                      </w:r>
+                    </w:p>
+                    <w:p>
+                      <w:pPr>
+                        <w:jc w:val="both"/>
+                        <w:rPr>
+                          <w:color w:val="2F5496" w:themeColor="accent1" w:themeShade="BF"/>
+                          <w:sz w:val="20"/>
+                          <w:szCs w:val="20"/>
+                        </w:rPr>
+                      </w:pPr>
+                      <w:r>
+                        <w:rPr>
+                          <w:color w:val="2F5496" w:themeColor="accent1" w:themeShade="BF"/>
+                          <w:sz w:val="20"/>
+                          <w:szCs w:val="20"/>
+                        </w:rPr>
+                        <w:t>Full-Stack Web Developer with a focus on Java</w:t>
+                      </w:r>
+                      <w:r>
+                        <w:rPr>
+                          <w:color w:val="2F5496" w:themeColor="accent1" w:themeShade="BF"/>
+                          <w:sz w:val="20"/>
+                          <w:szCs w:val="20"/>
+                        </w:rPr>
+                        <w:t>S</w:t>
+                      </w:r>
+                      <w:r>
+                        <w:rPr>
+                          <w:color w:val="2F5496" w:themeColor="accent1" w:themeShade="BF"/>
+                          <w:sz w:val="20"/>
+                          <w:szCs w:val="20"/>
+                        </w:rPr>
+                        <w:t>cript, Node.js, and a strong sense of rapport with SQL stemming from a personal interest in making things functional and then keeping them organized. Completed the University of Washington Professional and Continuing Education program for full-stack web development and computer coding, where I went above and beyond on every project and was a go-to help resource for those around me. Deployed attractive, fully functional, innovative, and user-friendly responsive apps. Always willing to approach any objective with lateral and creative thinking, my insight shapes the flow of work in many directions at the same time, whilst simultaneously streamlining and improving the code wherever possible. Thrilled at the prospect of being able to turn my skills outward to the professional world and create apps, software, or systems that could find their way into the public domain.</w:t>
+                      </w:r>
+                      <w:r>
+                        <w:rPr>
+                          <w:color w:val="2F5496" w:themeColor="accent1" w:themeShade="BF"/>
+                          <w:sz w:val="20"/>
+                          <w:szCs w:val="20"/>
+                        </w:rPr>
+                        <w:t xml:space="preserve"> Moved to USA from the United Kingdom in 2012.</w:t>
+                      </w:r>
+                    </w:p>
+                    <w:p/>
+                  </w:txbxContent>
+                </v:textbox>
+                <w10:wrap anchory="page"/>
+              </v:shape>
             </w:pict>
           </mc:Fallback>
         </mc:AlternateContent>
@@ -1817,15 +1765,7 @@
                               <w:rPr>
                                 <w:color w:val="D9E2F3" w:themeColor="accent1" w:themeTint="33"/>
                               </w:rPr>
-                              <w:t xml:space="preserve"> | (206) 465-5911 | agtravis.github.</w:t>
-                            </w:r>
-                            <w:bookmarkStart w:id="0" w:name="_GoBack"/>
-                            <w:bookmarkEnd w:id="0"/>
-                            <w:r>
-                              <w:rPr>
-                                <w:color w:val="D9E2F3" w:themeColor="accent1" w:themeTint="33"/>
-                              </w:rPr>
-                              <w:t>io</w:t>
+                              <w:t xml:space="preserve"> | (206) 465-5911 | agtravis.github.io</w:t>
                             </w:r>
                           </w:p>
                           <w:p>
@@ -1894,15 +1834,7 @@
                         <w:rPr>
                           <w:color w:val="D9E2F3" w:themeColor="accent1" w:themeTint="33"/>
                         </w:rPr>
-                        <w:t xml:space="preserve"> | (206) 465-5911 | agtravis.github.</w:t>
-                      </w:r>
-                      <w:bookmarkStart w:id="1" w:name="_GoBack"/>
-                      <w:bookmarkEnd w:id="1"/>
-                      <w:r>
-                        <w:rPr>
-                          <w:color w:val="D9E2F3" w:themeColor="accent1" w:themeTint="33"/>
-                        </w:rPr>
-                        <w:t>io</w:t>
+                        <w:t xml:space="preserve"> | (206) 465-5911 | agtravis.github.io</w:t>
                       </w:r>
                     </w:p>
                     <w:p>
@@ -2017,7 +1949,7 @@
           </mc:Choice>
           <mc:Fallback>
             <w:pict>
-              <v:shape w14:anchorId="45B3D7D0" id="_x0000_s1027" type="#_x0000_t202" style="position:absolute;margin-left:269.7pt;margin-top:0;width:320.9pt;height:43.55pt;z-index:251663360;visibility:visible;mso-wrap-style:square;mso-width-percent:0;mso-height-percent:0;mso-wrap-distance-left:9pt;mso-wrap-distance-top:3.6pt;mso-wrap-distance-right:9pt;mso-wrap-distance-bottom:3.6pt;mso-position-horizontal:right;mso-position-horizontal-relative:margin;mso-position-vertical:bottom;mso-position-vertical-relative:top-margin-area;mso-width-percent:0;mso-height-percent:0;mso-width-relative:margin;mso-height-relative:margin;v-text-anchor:top" o:gfxdata="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" filled="f" stroked="f">
+              <v:shape w14:anchorId="45B3D7D0" id="_x0000_s1033" type="#_x0000_t202" style="position:absolute;margin-left:269.7pt;margin-top:0;width:320.9pt;height:43.55pt;z-index:251663360;visibility:visible;mso-wrap-style:square;mso-width-percent:0;mso-height-percent:0;mso-wrap-distance-left:9pt;mso-wrap-distance-top:3.6pt;mso-wrap-distance-right:9pt;mso-wrap-distance-bottom:3.6pt;mso-position-horizontal:right;mso-position-horizontal-relative:margin;mso-position-vertical:bottom;mso-position-vertical-relative:top-margin-area;mso-width-percent:0;mso-height-percent:0;mso-width-relative:margin;mso-height-relative:margin;v-text-anchor:top" o:gfxdata="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" filled="f" stroked="f">
                 <v:textbox>
                   <w:txbxContent>
                     <w:p>

</xml_diff>

<commit_message>
minor tweaks, added to skills
</commit_message>
<xml_diff>
--- a/alexander-george-travis-resume.docx
+++ b/alexander-george-travis-resume.docx
@@ -400,7 +400,15 @@
                                 <w:sz w:val="28"/>
                                 <w:szCs w:val="28"/>
                               </w:rPr>
-                              <w:t>Washington University Full Stack Web Development Coding Bootcamp - 2020</w:t>
+                              <w:t>University of Washington,</w:t>
+                            </w:r>
+                            <w:r>
+                              <w:rPr>
+                                <w:color w:val="2F5496" w:themeColor="accent1" w:themeShade="BF"/>
+                                <w:sz w:val="28"/>
+                                <w:szCs w:val="28"/>
+                              </w:rPr>
+                              <w:t xml:space="preserve"> Full Stack Web Development Coding Bootcamp - 2020</w:t>
                             </w:r>
                           </w:p>
                           <w:p>
@@ -449,7 +457,15 @@
                                 <w:sz w:val="28"/>
                                 <w:szCs w:val="28"/>
                               </w:rPr>
-                              <w:t>2004</w:t>
+                              <w:t>200</w:t>
+                            </w:r>
+                            <w:r>
+                              <w:rPr>
+                                <w:color w:val="2F5496" w:themeColor="accent1" w:themeShade="BF"/>
+                                <w:sz w:val="28"/>
+                                <w:szCs w:val="28"/>
+                              </w:rPr>
+                              <w:t>6</w:t>
                             </w:r>
                           </w:p>
                         </w:txbxContent>
@@ -524,7 +540,15 @@
                           <w:sz w:val="28"/>
                           <w:szCs w:val="28"/>
                         </w:rPr>
-                        <w:t>Washington University Full Stack Web Development Coding Bootcamp - 2020</w:t>
+                        <w:t>University of Washington,</w:t>
+                      </w:r>
+                      <w:r>
+                        <w:rPr>
+                          <w:color w:val="2F5496" w:themeColor="accent1" w:themeShade="BF"/>
+                          <w:sz w:val="28"/>
+                          <w:szCs w:val="28"/>
+                        </w:rPr>
+                        <w:t xml:space="preserve"> Full Stack Web Development Coding Bootcamp - 2020</w:t>
                       </w:r>
                     </w:p>
                     <w:p>
@@ -573,7 +597,15 @@
                           <w:sz w:val="28"/>
                           <w:szCs w:val="28"/>
                         </w:rPr>
-                        <w:t>2004</w:t>
+                        <w:t>200</w:t>
+                      </w:r>
+                      <w:r>
+                        <w:rPr>
+                          <w:color w:val="2F5496" w:themeColor="accent1" w:themeShade="BF"/>
+                          <w:sz w:val="28"/>
+                          <w:szCs w:val="28"/>
+                        </w:rPr>
+                        <w:t>6</w:t>
                       </w:r>
                     </w:p>
                   </w:txbxContent>
@@ -763,17 +795,7 @@
                                 <w:sz w:val="20"/>
                                 <w:szCs w:val="20"/>
                               </w:rPr>
-                              <w:t>Signed to Epitaph Records, toured Europe and travelled to North America to record. Full-time paying job for the last few years, gained experience</w:t>
-                            </w:r>
-                            <w:bookmarkStart w:id="0" w:name="_GoBack"/>
-                            <w:bookmarkEnd w:id="0"/>
-                            <w:r>
-                              <w:rPr>
-                                <w:color w:val="2F5496" w:themeColor="accent1" w:themeShade="BF"/>
-                                <w:sz w:val="20"/>
-                                <w:szCs w:val="20"/>
-                              </w:rPr>
-                              <w:t xml:space="preserve"> travelling meeting people, discovering the industry from a business perspective.</w:t>
+                              <w:t>Signed to Epitaph Records, toured Europe and travelled to North America to record. Full-time paying job for the last few years, gained experience travelling meeting people, discovering the industry from a business perspective.</w:t>
                             </w:r>
                           </w:p>
                         </w:txbxContent>
@@ -941,17 +963,7 @@
                           <w:sz w:val="20"/>
                           <w:szCs w:val="20"/>
                         </w:rPr>
-                        <w:t>Signed to Epitaph Records, toured Europe and travelled to North America to record. Full-time paying job for the last few years, gained experience</w:t>
-                      </w:r>
-                      <w:bookmarkStart w:id="1" w:name="_GoBack"/>
-                      <w:bookmarkEnd w:id="1"/>
-                      <w:r>
-                        <w:rPr>
-                          <w:color w:val="2F5496" w:themeColor="accent1" w:themeShade="BF"/>
-                          <w:sz w:val="20"/>
-                          <w:szCs w:val="20"/>
-                        </w:rPr>
-                        <w:t xml:space="preserve"> travelling meeting people, discovering the industry from a business perspective.</w:t>
+                        <w:t>Signed to Epitaph Records, toured Europe and travelled to North America to record. Full-time paying job for the last few years, gained experience travelling meeting people, discovering the industry from a business perspective.</w:t>
                       </w:r>
                     </w:p>
                   </w:txbxContent>
@@ -1036,7 +1048,7 @@
                               <w:rPr>
                                 <w:color w:val="2F5496" w:themeColor="accent1" w:themeShade="BF"/>
                               </w:rPr>
-                              <w:t>SQL, MongoDB, Node.JS, JavaScript</w:t>
+                              <w:t>JavaScript</w:t>
                             </w:r>
                             <w:r>
                               <w:rPr>
@@ -1048,7 +1060,43 @@
                               <w:rPr>
                                 <w:color w:val="2F5496" w:themeColor="accent1" w:themeShade="BF"/>
                               </w:rPr>
-                              <w:t xml:space="preserve"> ES6, jQuery, HTML</w:t>
+                              <w:t xml:space="preserve"> ES6, </w:t>
+                            </w:r>
+                            <w:r>
+                              <w:rPr>
+                                <w:color w:val="2F5496" w:themeColor="accent1" w:themeShade="BF"/>
+                              </w:rPr>
+                              <w:t xml:space="preserve">Node.JS, </w:t>
+                            </w:r>
+                            <w:r>
+                              <w:rPr>
+                                <w:color w:val="2F5496" w:themeColor="accent1" w:themeShade="BF"/>
+                              </w:rPr>
+                              <w:t>SQL,</w:t>
+                            </w:r>
+                            <w:r>
+                              <w:rPr>
+                                <w:color w:val="2F5496" w:themeColor="accent1" w:themeShade="BF"/>
+                              </w:rPr>
+                              <w:t xml:space="preserve"> Microsoft SQL Server,</w:t>
+                            </w:r>
+                            <w:r>
+                              <w:rPr>
+                                <w:color w:val="2F5496" w:themeColor="accent1" w:themeShade="BF"/>
+                              </w:rPr>
+                              <w:t xml:space="preserve"> MongoDB,</w:t>
+                            </w:r>
+                            <w:r>
+                              <w:rPr>
+                                <w:color w:val="2F5496" w:themeColor="accent1" w:themeShade="BF"/>
+                              </w:rPr>
+                              <w:t xml:space="preserve"> </w:t>
+                            </w:r>
+                            <w:r>
+                              <w:rPr>
+                                <w:color w:val="2F5496" w:themeColor="accent1" w:themeShade="BF"/>
+                              </w:rPr>
+                              <w:t>jQuery, HTML</w:t>
                             </w:r>
                             <w:r>
                               <w:rPr>
@@ -1072,7 +1120,19 @@
                               <w:rPr>
                                 <w:color w:val="2F5496" w:themeColor="accent1" w:themeShade="BF"/>
                               </w:rPr>
-                              <w:t>VS Code, Git, GitHub, Version Control, RESTful APIs (JSON/AJAX)</w:t>
+                              <w:t>VS Code, Git, GitHub, Version Control,</w:t>
+                            </w:r>
+                            <w:r>
+                              <w:rPr>
+                                <w:color w:val="2F5496" w:themeColor="accent1" w:themeShade="BF"/>
+                              </w:rPr>
+                              <w:t xml:space="preserve"> Web APIs,</w:t>
+                            </w:r>
+                            <w:r>
+                              <w:rPr>
+                                <w:color w:val="2F5496" w:themeColor="accent1" w:themeShade="BF"/>
+                              </w:rPr>
+                              <w:t xml:space="preserve"> RESTful APIs (JSON/AJAX)</w:t>
                             </w:r>
                           </w:p>
                         </w:txbxContent>
@@ -1132,7 +1192,7 @@
                         <w:rPr>
                           <w:color w:val="2F5496" w:themeColor="accent1" w:themeShade="BF"/>
                         </w:rPr>
-                        <w:t>SQL, MongoDB, Node.JS, JavaScript</w:t>
+                        <w:t>JavaScript</w:t>
                       </w:r>
                       <w:r>
                         <w:rPr>
@@ -1144,7 +1204,43 @@
                         <w:rPr>
                           <w:color w:val="2F5496" w:themeColor="accent1" w:themeShade="BF"/>
                         </w:rPr>
-                        <w:t xml:space="preserve"> ES6, jQuery, HTML</w:t>
+                        <w:t xml:space="preserve"> ES6, </w:t>
+                      </w:r>
+                      <w:r>
+                        <w:rPr>
+                          <w:color w:val="2F5496" w:themeColor="accent1" w:themeShade="BF"/>
+                        </w:rPr>
+                        <w:t xml:space="preserve">Node.JS, </w:t>
+                      </w:r>
+                      <w:r>
+                        <w:rPr>
+                          <w:color w:val="2F5496" w:themeColor="accent1" w:themeShade="BF"/>
+                        </w:rPr>
+                        <w:t>SQL,</w:t>
+                      </w:r>
+                      <w:r>
+                        <w:rPr>
+                          <w:color w:val="2F5496" w:themeColor="accent1" w:themeShade="BF"/>
+                        </w:rPr>
+                        <w:t xml:space="preserve"> Microsoft SQL Server,</w:t>
+                      </w:r>
+                      <w:r>
+                        <w:rPr>
+                          <w:color w:val="2F5496" w:themeColor="accent1" w:themeShade="BF"/>
+                        </w:rPr>
+                        <w:t xml:space="preserve"> MongoDB,</w:t>
+                      </w:r>
+                      <w:r>
+                        <w:rPr>
+                          <w:color w:val="2F5496" w:themeColor="accent1" w:themeShade="BF"/>
+                        </w:rPr>
+                        <w:t xml:space="preserve"> </w:t>
+                      </w:r>
+                      <w:r>
+                        <w:rPr>
+                          <w:color w:val="2F5496" w:themeColor="accent1" w:themeShade="BF"/>
+                        </w:rPr>
+                        <w:t>jQuery, HTML</w:t>
                       </w:r>
                       <w:r>
                         <w:rPr>
@@ -1168,7 +1264,19 @@
                         <w:rPr>
                           <w:color w:val="2F5496" w:themeColor="accent1" w:themeShade="BF"/>
                         </w:rPr>
-                        <w:t>VS Code, Git, GitHub, Version Control, RESTful APIs (JSON/AJAX)</w:t>
+                        <w:t>VS Code, Git, GitHub, Version Control,</w:t>
+                      </w:r>
+                      <w:r>
+                        <w:rPr>
+                          <w:color w:val="2F5496" w:themeColor="accent1" w:themeShade="BF"/>
+                        </w:rPr>
+                        <w:t xml:space="preserve"> Web APIs,</w:t>
+                      </w:r>
+                      <w:r>
+                        <w:rPr>
+                          <w:color w:val="2F5496" w:themeColor="accent1" w:themeShade="BF"/>
+                        </w:rPr>
+                        <w:t xml:space="preserve"> RESTful APIs (JSON/AJAX)</w:t>
                       </w:r>
                     </w:p>
                   </w:txbxContent>
@@ -1448,7 +1556,17 @@
                                 <w:sz w:val="20"/>
                                 <w:szCs w:val="20"/>
                               </w:rPr>
-                              <w:t>cript, Node.js, and a strong sense of rapport with SQL stemming from a personal interest in making things functional and then keeping them organized. Completed the University of Washington Professional and Continuing Education program for full-stack web development and computer coding, where I went above and beyond on every project and was a go-to help resource for those around me. Deployed attractive, fully functional, innovative, and user-friendly responsive apps. Always willing to approach any objective with lateral and creative thinking, my insight shapes the flow of work in many directions at the same time, whilst simultaneously streamlining and improving the code wherever possible. Thrilled at the prospect of being able to turn my skills outward to the professional world and create apps, software, or systems that could find their way into the public domain.</w:t>
+                              <w:t>cript, Node.js, and a strong sense of rapport with SQL stemming from a personal interest in making things functional and then keeping them organized. Completed the University of Washington Professional and Continuing Education program for full-stack web development and computer coding, where I went above and beyond on every project and was a go-to help resource for those around me. Deployed attractive, fully functional, innovative, and u</w:t>
+                            </w:r>
+                            <w:bookmarkStart w:id="0" w:name="_GoBack"/>
+                            <w:bookmarkEnd w:id="0"/>
+                            <w:r>
+                              <w:rPr>
+                                <w:color w:val="2F5496" w:themeColor="accent1" w:themeShade="BF"/>
+                                <w:sz w:val="20"/>
+                                <w:szCs w:val="20"/>
+                              </w:rPr>
+                              <w:t>ser-friendly responsive apps. Always willing to approach any objective with lateral and creative thinking, my insight shapes the flow of work in many directions at the same time, whilst simultaneously streamlining and improving the code wherever possible. Thrilled at the prospect of being able to turn my skills outward to the professional world and create apps, software, or systems that could find their way into the public domain.</w:t>
                             </w:r>
                             <w:r>
                               <w:rPr>
@@ -1530,7 +1648,17 @@
                           <w:sz w:val="20"/>
                           <w:szCs w:val="20"/>
                         </w:rPr>
-                        <w:t>cript, Node.js, and a strong sense of rapport with SQL stemming from a personal interest in making things functional and then keeping them organized. Completed the University of Washington Professional and Continuing Education program for full-stack web development and computer coding, where I went above and beyond on every project and was a go-to help resource for those around me. Deployed attractive, fully functional, innovative, and user-friendly responsive apps. Always willing to approach any objective with lateral and creative thinking, my insight shapes the flow of work in many directions at the same time, whilst simultaneously streamlining and improving the code wherever possible. Thrilled at the prospect of being able to turn my skills outward to the professional world and create apps, software, or systems that could find their way into the public domain.</w:t>
+                        <w:t>cript, Node.js, and a strong sense of rapport with SQL stemming from a personal interest in making things functional and then keeping them organized. Completed the University of Washington Professional and Continuing Education program for full-stack web development and computer coding, where I went above and beyond on every project and was a go-to help resource for those around me. Deployed attractive, fully functional, innovative, and u</w:t>
+                      </w:r>
+                      <w:bookmarkStart w:id="1" w:name="_GoBack"/>
+                      <w:bookmarkEnd w:id="1"/>
+                      <w:r>
+                        <w:rPr>
+                          <w:color w:val="2F5496" w:themeColor="accent1" w:themeShade="BF"/>
+                          <w:sz w:val="20"/>
+                          <w:szCs w:val="20"/>
+                        </w:rPr>
+                        <w:t>ser-friendly responsive apps. Always willing to approach any objective with lateral and creative thinking, my insight shapes the flow of work in many directions at the same time, whilst simultaneously streamlining and improving the code wherever possible. Thrilled at the prospect of being able to turn my skills outward to the professional world and create apps, software, or systems that could find their way into the public domain.</w:t>
                       </w:r>
                       <w:r>
                         <w:rPr>

</xml_diff>

<commit_message>
updated resume to meet feedback, added book-it-yourself to resume
</commit_message>
<xml_diff>
--- a/alexander-george-travis-resume.docx
+++ b/alexander-george-travis-resume.docx
@@ -1,6 +1,6 @@
 
 <file path=word/document.xml><?xml version="1.0" encoding="utf-8"?>
-<w:document xmlns:wpc="http://schemas.microsoft.com/office/word/2010/wordprocessingCanvas" xmlns:cx="http://schemas.microsoft.com/office/drawing/2014/chartex" xmlns:cx1="http://schemas.microsoft.com/office/drawing/2015/9/8/chartex" xmlns:cx2="http://schemas.microsoft.com/office/drawing/2015/10/21/chartex" xmlns:cx3="http://schemas.microsoft.com/office/drawing/2016/5/9/chartex" xmlns:cx4="http://schemas.microsoft.com/office/drawing/2016/5/10/chartex" xmlns:cx5="http://schemas.microsoft.com/office/drawing/2016/5/11/chartex" xmlns:cx6="http://schemas.microsoft.com/office/drawing/2016/5/12/chartex" xmlns:cx7="http://schemas.microsoft.com/office/drawing/2016/5/13/chartex" xmlns:cx8="http://schemas.microsoft.com/office/drawing/2016/5/14/chartex" xmlns:mc="http://schemas.openxmlformats.org/markup-compatibility/2006" xmlns:aink="http://schemas.microsoft.com/office/drawing/2016/ink" xmlns:am3d="http://schemas.microsoft.com/office/drawing/2017/model3d" xmlns:o="urn:schemas-microsoft-com:office:office" xmlns:r="http://schemas.openxmlformats.org/officeDocument/2006/relationships" xmlns:m="http://schemas.openxmlformats.org/officeDocument/2006/math" xmlns:v="urn:schemas-microsoft-com:vml" xmlns:wp14="http://schemas.microsoft.com/office/word/2010/wordprocessingDrawing" xmlns:wp="http://schemas.openxmlformats.org/drawingml/2006/wordprocessingDrawing" xmlns:w10="urn:schemas-microsoft-com:office:word" xmlns:w="http://schemas.openxmlformats.org/wordprocessingml/2006/main" xmlns:w14="http://schemas.microsoft.com/office/word/2010/wordml" xmlns:w15="http://schemas.microsoft.com/office/word/2012/wordml" xmlns:w16cid="http://schemas.microsoft.com/office/word/2016/wordml/cid" xmlns:w16se="http://schemas.microsoft.com/office/word/2015/wordml/symex" xmlns:wpg="http://schemas.microsoft.com/office/word/2010/wordprocessingGroup" xmlns:wpi="http://schemas.microsoft.com/office/word/2010/wordprocessingInk" xmlns:wne="http://schemas.microsoft.com/office/word/2006/wordml" xmlns:wps="http://schemas.microsoft.com/office/word/2010/wordprocessingShape" mc:Ignorable="w14 w15 w16se w16cid wp14">
+<w:document xmlns:wpc="http://schemas.microsoft.com/office/word/2010/wordprocessingCanvas" xmlns:cx="http://schemas.microsoft.com/office/drawing/2014/chartex" xmlns:cx1="http://schemas.microsoft.com/office/drawing/2015/9/8/chartex" xmlns:cx2="http://schemas.microsoft.com/office/drawing/2015/10/21/chartex" xmlns:cx3="http://schemas.microsoft.com/office/drawing/2016/5/9/chartex" xmlns:cx4="http://schemas.microsoft.com/office/drawing/2016/5/10/chartex" xmlns:cx5="http://schemas.microsoft.com/office/drawing/2016/5/11/chartex" xmlns:cx6="http://schemas.microsoft.com/office/drawing/2016/5/12/chartex" xmlns:cx7="http://schemas.microsoft.com/office/drawing/2016/5/13/chartex" xmlns:cx8="http://schemas.microsoft.com/office/drawing/2016/5/14/chartex" xmlns:mc="http://schemas.openxmlformats.org/markup-compatibility/2006" xmlns:aink="http://schemas.microsoft.com/office/drawing/2016/ink" xmlns:am3d="http://schemas.microsoft.com/office/drawing/2017/model3d" xmlns:o="urn:schemas-microsoft-com:office:office" xmlns:r="http://schemas.openxmlformats.org/officeDocument/2006/relationships" xmlns:m="http://schemas.openxmlformats.org/officeDocument/2006/math" xmlns:v="urn:schemas-microsoft-com:vml" xmlns:wp14="http://schemas.microsoft.com/office/word/2010/wordprocessingDrawing" xmlns:wp="http://schemas.openxmlformats.org/drawingml/2006/wordprocessingDrawing" xmlns:w10="urn:schemas-microsoft-com:office:word" xmlns:w="http://schemas.openxmlformats.org/wordprocessingml/2006/main" xmlns:w14="http://schemas.microsoft.com/office/word/2010/wordml" xmlns:w15="http://schemas.microsoft.com/office/word/2012/wordml" xmlns:w16cex="http://schemas.microsoft.com/office/word/2018/wordml/cex" xmlns:w16cid="http://schemas.microsoft.com/office/word/2016/wordml/cid" xmlns:w16="http://schemas.microsoft.com/office/word/2018/wordml" xmlns:w16se="http://schemas.microsoft.com/office/word/2015/wordml/symex" xmlns:wpg="http://schemas.microsoft.com/office/word/2010/wordprocessingGroup" xmlns:wpi="http://schemas.microsoft.com/office/word/2010/wordprocessingInk" xmlns:wne="http://schemas.microsoft.com/office/word/2006/wordml" xmlns:wps="http://schemas.microsoft.com/office/word/2010/wordprocessingShape" mc:Ignorable="w14 w15 w16se w16cid w16 w16cex wp14">
   <w:body>
     <w:p>
       <w:pPr>
@@ -144,7 +144,39 @@
           <w:sz w:val="18"/>
           <w:szCs w:val="18"/>
         </w:rPr>
-        <w:t>Full-Stack Web Developer with a focus on JavaScript, Node.js, and a strong rapport with SQL. Always willing to approach any objective with lateral and creative thinking, my insight shapes the flow of work in many directions at the same time, whilst simultaneously streamlining and improving the code wherever possible. Thrilled at the prospect of being able to turn my skills outward to the professional world and create projects that could find their way into the public domain.</w:t>
+        <w:t>Full-Stack Web Developer with a focus on JavaScript, Node.js, and a strong rapport with</w:t>
+      </w:r>
+      <w:r>
+        <w:rPr>
+          <w:rFonts w:ascii="Franklin Gothic Book" w:hAnsi="Franklin Gothic Book"/>
+          <w:sz w:val="18"/>
+          <w:szCs w:val="18"/>
+        </w:rPr>
+        <w:t xml:space="preserve"> Mongo &amp;</w:t>
+      </w:r>
+      <w:r>
+        <w:rPr>
+          <w:rFonts w:ascii="Franklin Gothic Book" w:hAnsi="Franklin Gothic Book"/>
+          <w:sz w:val="18"/>
+          <w:szCs w:val="18"/>
+        </w:rPr>
+        <w:t xml:space="preserve"> SQL. Always willing to approach any objective with lateral and creative thinking, insight shape</w:t>
+      </w:r>
+      <w:r>
+        <w:rPr>
+          <w:rFonts w:ascii="Franklin Gothic Book" w:hAnsi="Franklin Gothic Book"/>
+          <w:sz w:val="18"/>
+          <w:szCs w:val="18"/>
+        </w:rPr>
+        <w:t>d</w:t>
+      </w:r>
+      <w:r>
+        <w:rPr>
+          <w:rFonts w:ascii="Franklin Gothic Book" w:hAnsi="Franklin Gothic Book"/>
+          <w:sz w:val="18"/>
+          <w:szCs w:val="18"/>
+        </w:rPr>
+        <w:t xml:space="preserve"> the flow of work in many directions at the same time, whilst simultaneously streamlining and improving the code wherever possible. Thrilled at the prospect of being able to turn skills outward to the professional world and create projects that could find their way into the public domain.</w:t>
       </w:r>
     </w:p>
     <w:p>
@@ -190,15 +222,119 @@
           <w:sz w:val="18"/>
           <w:szCs w:val="18"/>
         </w:rPr>
-        <w:t xml:space="preserve"> (ES8)</w:t>
-      </w:r>
-      <w:r>
-        <w:rPr>
-          <w:rFonts w:ascii="Franklin Gothic Book" w:hAnsi="Franklin Gothic Book"/>
-          <w:sz w:val="18"/>
-          <w:szCs w:val="18"/>
-        </w:rPr>
-        <w:t>, Node.JS (Express/Handlebars/</w:t>
+        <w:t xml:space="preserve"> (E</w:t>
+      </w:r>
+      <w:r>
+        <w:rPr>
+          <w:rFonts w:ascii="Franklin Gothic Book" w:hAnsi="Franklin Gothic Book"/>
+          <w:sz w:val="18"/>
+          <w:szCs w:val="18"/>
+        </w:rPr>
+        <w:t>CMA2020</w:t>
+      </w:r>
+      <w:r>
+        <w:rPr>
+          <w:rFonts w:ascii="Franklin Gothic Book" w:hAnsi="Franklin Gothic Book"/>
+          <w:sz w:val="18"/>
+          <w:szCs w:val="18"/>
+        </w:rPr>
+        <w:t>)</w:t>
+      </w:r>
+      <w:r>
+        <w:rPr>
+          <w:rFonts w:ascii="Franklin Gothic Book" w:hAnsi="Franklin Gothic Book"/>
+          <w:sz w:val="18"/>
+          <w:szCs w:val="18"/>
+        </w:rPr>
+        <w:t xml:space="preserve">, </w:t>
+      </w:r>
+      <w:r>
+        <w:rPr>
+          <w:rFonts w:ascii="Franklin Gothic Book" w:hAnsi="Franklin Gothic Book"/>
+          <w:sz w:val="18"/>
+          <w:szCs w:val="18"/>
+        </w:rPr>
+        <w:t>MERN (</w:t>
+      </w:r>
+      <w:r>
+        <w:rPr>
+          <w:rFonts w:ascii="Franklin Gothic Book" w:hAnsi="Franklin Gothic Book"/>
+          <w:sz w:val="18"/>
+          <w:szCs w:val="18"/>
+        </w:rPr>
+        <w:t>MongoDB</w:t>
+      </w:r>
+      <w:r>
+        <w:rPr>
+          <w:rFonts w:ascii="Franklin Gothic Book" w:hAnsi="Franklin Gothic Book"/>
+          <w:sz w:val="18"/>
+          <w:szCs w:val="18"/>
+        </w:rPr>
+        <w:t>, Mongoose</w:t>
+      </w:r>
+      <w:r>
+        <w:rPr>
+          <w:rFonts w:ascii="Franklin Gothic Book" w:hAnsi="Franklin Gothic Book"/>
+          <w:sz w:val="18"/>
+          <w:szCs w:val="18"/>
+        </w:rPr>
+        <w:t>, Express, React, Node.JS)</w:t>
+      </w:r>
+      <w:r>
+        <w:rPr>
+          <w:rFonts w:ascii="Franklin Gothic Book" w:hAnsi="Franklin Gothic Book"/>
+          <w:sz w:val="18"/>
+          <w:szCs w:val="18"/>
+        </w:rPr>
+        <w:t>,</w:t>
+      </w:r>
+      <w:r>
+        <w:rPr>
+          <w:rFonts w:ascii="Franklin Gothic Book" w:hAnsi="Franklin Gothic Book"/>
+          <w:sz w:val="18"/>
+          <w:szCs w:val="18"/>
+        </w:rPr>
+        <w:t xml:space="preserve"> SQL </w:t>
+      </w:r>
+      <w:r>
+        <w:rPr>
+          <w:rFonts w:ascii="Franklin Gothic Book" w:hAnsi="Franklin Gothic Book"/>
+          <w:sz w:val="18"/>
+          <w:szCs w:val="18"/>
+        </w:rPr>
+        <w:t>(</w:t>
+      </w:r>
+      <w:r>
+        <w:rPr>
+          <w:rFonts w:ascii="Franklin Gothic Book" w:hAnsi="Franklin Gothic Book"/>
+          <w:sz w:val="18"/>
+          <w:szCs w:val="18"/>
+        </w:rPr>
+        <w:t>Microsoft SQL Server</w:t>
+      </w:r>
+      <w:r>
+        <w:rPr>
+          <w:rFonts w:ascii="Franklin Gothic Book" w:hAnsi="Franklin Gothic Book"/>
+          <w:sz w:val="18"/>
+          <w:szCs w:val="18"/>
+        </w:rPr>
+        <w:t xml:space="preserve"> (MSSQL)</w:t>
+      </w:r>
+      <w:r>
+        <w:rPr>
+          <w:rFonts w:ascii="Franklin Gothic Book" w:hAnsi="Franklin Gothic Book"/>
+          <w:sz w:val="18"/>
+          <w:szCs w:val="18"/>
+        </w:rPr>
+        <w:t>, MySQL, SQLite)</w:t>
+      </w:r>
+      <w:r>
+        <w:rPr>
+          <w:rFonts w:ascii="Franklin Gothic Book" w:hAnsi="Franklin Gothic Book"/>
+          <w:sz w:val="18"/>
+          <w:szCs w:val="18"/>
+        </w:rPr>
+        <w:t xml:space="preserve"> &amp; </w:t>
       </w:r>
       <w:proofErr w:type="spellStart"/>
       <w:r>
@@ -216,40 +352,42 @@
           <w:sz w:val="18"/>
           <w:szCs w:val="18"/>
         </w:rPr>
-        <w:t xml:space="preserve">), SQL </w:t>
-      </w:r>
-      <w:r>
-        <w:rPr>
-          <w:rFonts w:ascii="Franklin Gothic Book" w:hAnsi="Franklin Gothic Book"/>
-          <w:sz w:val="18"/>
-          <w:szCs w:val="18"/>
-        </w:rPr>
-        <w:t>(</w:t>
-      </w:r>
-      <w:r>
-        <w:rPr>
-          <w:rFonts w:ascii="Franklin Gothic Book" w:hAnsi="Franklin Gothic Book"/>
-          <w:sz w:val="18"/>
-          <w:szCs w:val="18"/>
-        </w:rPr>
-        <w:t>Microsoft SQL Server</w:t>
-      </w:r>
-      <w:r>
-        <w:rPr>
-          <w:rFonts w:ascii="Franklin Gothic Book" w:hAnsi="Franklin Gothic Book"/>
-          <w:sz w:val="18"/>
-          <w:szCs w:val="18"/>
-        </w:rPr>
-        <w:t>, MySQL, SQLite)</w:t>
-      </w:r>
-      <w:r>
-        <w:rPr>
-          <w:rFonts w:ascii="Franklin Gothic Book" w:hAnsi="Franklin Gothic Book"/>
-          <w:sz w:val="18"/>
-          <w:szCs w:val="18"/>
-        </w:rPr>
-        <w:t>, MongoDB, jQuery, HTML5, CSS, CSS Frameworks, VS Code, Git, GitHub, Version Control, Web APIs, RESTful APIs (JSON/AJAX)</w:t>
-      </w:r>
+        <w:t>, jQuery, HTML5, CSS, CSS Frameworks</w:t>
+      </w:r>
+      <w:r>
+        <w:rPr>
+          <w:rFonts w:ascii="Franklin Gothic Book" w:hAnsi="Franklin Gothic Book"/>
+          <w:sz w:val="18"/>
+          <w:szCs w:val="18"/>
+        </w:rPr>
+        <w:t xml:space="preserve"> (Bootstrap/Materialize)</w:t>
+      </w:r>
+      <w:r>
+        <w:rPr>
+          <w:rFonts w:ascii="Franklin Gothic Book" w:hAnsi="Franklin Gothic Book"/>
+          <w:sz w:val="18"/>
+          <w:szCs w:val="18"/>
+        </w:rPr>
+        <w:t>, VS Code, Git, GitHub, Version Control, Web APIs, RESTful APIs (JSON/AJAX)</w:t>
+      </w:r>
+      <w:r>
+        <w:rPr>
+          <w:rFonts w:ascii="Franklin Gothic Book" w:hAnsi="Franklin Gothic Book"/>
+          <w:sz w:val="18"/>
+          <w:szCs w:val="18"/>
+        </w:rPr>
+        <w:t xml:space="preserve">, Heroku, PWAs, </w:t>
+      </w:r>
+      <w:proofErr w:type="spellStart"/>
+      <w:r>
+        <w:rPr>
+          <w:rFonts w:ascii="Franklin Gothic Book" w:hAnsi="Franklin Gothic Book"/>
+          <w:sz w:val="18"/>
+          <w:szCs w:val="18"/>
+        </w:rPr>
+        <w:t>IndexedDB</w:t>
+      </w:r>
+      <w:proofErr w:type="spellEnd"/>
     </w:p>
     <w:p>
       <w:pPr>
@@ -288,7 +426,7 @@
           <w:sz w:val="24"/>
           <w:szCs w:val="24"/>
         </w:rPr>
-        <w:t>Restaurant Simulator</w:t>
+        <w:t>Book-It-Yourself</w:t>
       </w:r>
       <w:r>
         <w:rPr>
@@ -329,7 +467,17 @@
             <w:szCs w:val="18"/>
             <w:u w:val="none"/>
           </w:rPr>
-          <w:t>/burger</w:t>
+          <w:t>/</w:t>
+        </w:r>
+        <w:r>
+          <w:rPr>
+            <w:rStyle w:val="Hyperlink"/>
+            <w:color w:val="auto"/>
+            <w:sz w:val="18"/>
+            <w:szCs w:val="18"/>
+            <w:u w:val="none"/>
+          </w:rPr>
+          <w:t>book-it-yourself</w:t>
         </w:r>
       </w:hyperlink>
       <w:r>
@@ -348,7 +496,17 @@
             <w:szCs w:val="18"/>
             <w:u w:val="none"/>
           </w:rPr>
-          <w:t>agtravis-burger.herokuapp.com/</w:t>
+          <w:t>book-it-yourself</w:t>
+        </w:r>
+        <w:r>
+          <w:rPr>
+            <w:rStyle w:val="Hyperlink"/>
+            <w:color w:val="auto"/>
+            <w:sz w:val="18"/>
+            <w:szCs w:val="18"/>
+            <w:u w:val="none"/>
+          </w:rPr>
+          <w:t>.herokuapp.com/</w:t>
         </w:r>
       </w:hyperlink>
     </w:p>
@@ -387,105 +545,73 @@
           <w:sz w:val="18"/>
           <w:szCs w:val="18"/>
         </w:rPr>
-        <w:t xml:space="preserve"> app that runs in the browser, </w:t>
-      </w:r>
-      <w:r>
-        <w:rPr>
-          <w:rFonts w:ascii="Franklin Gothic Book" w:hAnsi="Franklin Gothic Book"/>
-          <w:sz w:val="18"/>
-          <w:szCs w:val="18"/>
-        </w:rPr>
-        <w:t>takes a food order</w:t>
-      </w:r>
-      <w:r>
-        <w:rPr>
-          <w:rFonts w:ascii="Franklin Gothic Book" w:hAnsi="Franklin Gothic Book"/>
-          <w:sz w:val="18"/>
-          <w:szCs w:val="18"/>
-        </w:rPr>
-        <w:t xml:space="preserve"> and </w:t>
-      </w:r>
-      <w:r>
-        <w:rPr>
-          <w:rFonts w:ascii="Franklin Gothic Book" w:hAnsi="Franklin Gothic Book"/>
-          <w:sz w:val="18"/>
-          <w:szCs w:val="18"/>
-        </w:rPr>
-        <w:t>presents</w:t>
-      </w:r>
-      <w:r>
-        <w:rPr>
-          <w:rFonts w:ascii="Franklin Gothic Book" w:hAnsi="Franklin Gothic Book"/>
-          <w:sz w:val="18"/>
-          <w:szCs w:val="18"/>
-        </w:rPr>
-        <w:t xml:space="preserve"> a ‘burger’ that represents the order</w:t>
-      </w:r>
-      <w:r>
-        <w:rPr>
-          <w:rFonts w:ascii="Franklin Gothic Book" w:hAnsi="Franklin Gothic Book"/>
-          <w:sz w:val="18"/>
-          <w:szCs w:val="18"/>
-        </w:rPr>
-        <w:t xml:space="preserve"> (via </w:t>
-      </w:r>
-      <w:proofErr w:type="spellStart"/>
-      <w:r>
-        <w:rPr>
-          <w:rFonts w:ascii="Franklin Gothic Book" w:hAnsi="Franklin Gothic Book"/>
-          <w:sz w:val="18"/>
-          <w:szCs w:val="18"/>
-        </w:rPr>
-        <w:t>Giphy</w:t>
-      </w:r>
-      <w:proofErr w:type="spellEnd"/>
-      <w:r>
-        <w:rPr>
-          <w:rFonts w:ascii="Franklin Gothic Book" w:hAnsi="Franklin Gothic Book"/>
-          <w:sz w:val="18"/>
-          <w:szCs w:val="18"/>
-        </w:rPr>
-        <w:t xml:space="preserve"> API)</w:t>
-      </w:r>
-      <w:r>
-        <w:rPr>
-          <w:rFonts w:ascii="Franklin Gothic Book" w:hAnsi="Franklin Gothic Book"/>
-          <w:sz w:val="18"/>
-          <w:szCs w:val="18"/>
-        </w:rPr>
-        <w:t>, then</w:t>
-      </w:r>
-      <w:r>
-        <w:rPr>
-          <w:rFonts w:ascii="Franklin Gothic Book" w:hAnsi="Franklin Gothic Book"/>
-          <w:sz w:val="18"/>
-          <w:szCs w:val="18"/>
-        </w:rPr>
-        <w:t xml:space="preserve"> provides interactive CRUD choices continuing</w:t>
-      </w:r>
-      <w:r>
-        <w:rPr>
-          <w:rFonts w:ascii="Franklin Gothic Book" w:hAnsi="Franklin Gothic Book"/>
-          <w:sz w:val="18"/>
-          <w:szCs w:val="18"/>
-        </w:rPr>
-        <w:t xml:space="preserve"> restaurant </w:t>
-      </w:r>
-      <w:r>
-        <w:rPr>
-          <w:rFonts w:ascii="Franklin Gothic Book" w:hAnsi="Franklin Gothic Book"/>
-          <w:sz w:val="18"/>
-          <w:szCs w:val="18"/>
-        </w:rPr>
-        <w:t>theme</w:t>
-      </w:r>
-      <w:r>
-        <w:rPr>
-          <w:rFonts w:ascii="Franklin Gothic Book" w:hAnsi="Franklin Gothic Book"/>
-          <w:sz w:val="18"/>
-          <w:szCs w:val="18"/>
-        </w:rPr>
-        <w:t>.</w:t>
+        <w:t xml:space="preserve"> </w:t>
+      </w:r>
+      <w:r>
+        <w:rPr>
+          <w:rFonts w:ascii="Franklin Gothic Book" w:hAnsi="Franklin Gothic Book"/>
+          <w:sz w:val="18"/>
+          <w:szCs w:val="18"/>
+        </w:rPr>
+        <w:t xml:space="preserve">responsive MERN </w:t>
+      </w:r>
+      <w:r>
+        <w:rPr>
+          <w:rFonts w:ascii="Franklin Gothic Book" w:hAnsi="Franklin Gothic Book"/>
+          <w:sz w:val="18"/>
+          <w:szCs w:val="18"/>
+        </w:rPr>
+        <w:t>app that runs in the browser</w:t>
+      </w:r>
+      <w:r>
+        <w:rPr>
+          <w:rFonts w:ascii="Franklin Gothic Book" w:hAnsi="Franklin Gothic Book"/>
+          <w:sz w:val="18"/>
+          <w:szCs w:val="18"/>
+        </w:rPr>
+        <w:t xml:space="preserve"> – Users sign in with encrypted </w:t>
+      </w:r>
+      <w:proofErr w:type="gramStart"/>
+      <w:r>
+        <w:rPr>
+          <w:rFonts w:ascii="Franklin Gothic Book" w:hAnsi="Franklin Gothic Book"/>
+          <w:sz w:val="18"/>
+          <w:szCs w:val="18"/>
+        </w:rPr>
+        <w:t>password, and</w:t>
+      </w:r>
+      <w:proofErr w:type="gramEnd"/>
+      <w:r>
+        <w:rPr>
+          <w:rFonts w:ascii="Franklin Gothic Book" w:hAnsi="Franklin Gothic Book"/>
+          <w:sz w:val="18"/>
+          <w:szCs w:val="18"/>
+        </w:rPr>
+        <w:t xml:space="preserve"> connect with fellow professionals across the globe. PWA</w:t>
+      </w:r>
+      <w:r>
+        <w:rPr>
+          <w:rFonts w:ascii="Franklin Gothic Book" w:hAnsi="Franklin Gothic Book"/>
+          <w:sz w:val="18"/>
+          <w:szCs w:val="18"/>
+        </w:rPr>
+        <w:t xml:space="preserve"> (Progressive Web App)</w:t>
+      </w:r>
+      <w:r>
+        <w:rPr>
+          <w:rFonts w:ascii="Franklin Gothic Book" w:hAnsi="Franklin Gothic Book"/>
+          <w:sz w:val="18"/>
+          <w:szCs w:val="18"/>
+        </w:rPr>
+        <w:t xml:space="preserve"> with</w:t>
+      </w:r>
+      <w:r>
+        <w:rPr>
+          <w:rFonts w:ascii="Franklin Gothic Book" w:hAnsi="Franklin Gothic Book"/>
+          <w:sz w:val="18"/>
+          <w:szCs w:val="18"/>
+        </w:rPr>
+        <w:t xml:space="preserve"> offline functionality</w:t>
       </w:r>
     </w:p>
     <w:p>
@@ -501,61 +627,47 @@
           <w:szCs w:val="18"/>
         </w:rPr>
       </w:pPr>
-      <w:r>
-        <w:rPr>
-          <w:rFonts w:ascii="Franklin Gothic Book" w:hAnsi="Franklin Gothic Book"/>
-          <w:sz w:val="18"/>
-          <w:szCs w:val="18"/>
-        </w:rPr>
-        <w:t>S</w:t>
-      </w:r>
-      <w:r>
-        <w:rPr>
-          <w:rFonts w:ascii="Franklin Gothic Book" w:hAnsi="Franklin Gothic Book"/>
-          <w:sz w:val="18"/>
-          <w:szCs w:val="18"/>
-        </w:rPr>
-        <w:t>olo project, I wrote the MVC</w:t>
-      </w:r>
-      <w:r>
-        <w:rPr>
-          <w:rFonts w:ascii="Franklin Gothic Book" w:hAnsi="Franklin Gothic Book"/>
-          <w:sz w:val="18"/>
-          <w:szCs w:val="18"/>
-        </w:rPr>
-        <w:t>, the</w:t>
-      </w:r>
-      <w:r>
-        <w:rPr>
-          <w:rFonts w:ascii="Franklin Gothic Book" w:hAnsi="Franklin Gothic Book"/>
-          <w:sz w:val="18"/>
-          <w:szCs w:val="18"/>
-        </w:rPr>
-        <w:t xml:space="preserve"> database and a custom ORM</w:t>
-      </w:r>
-      <w:r>
-        <w:rPr>
-          <w:rFonts w:ascii="Franklin Gothic Book" w:hAnsi="Franklin Gothic Book"/>
-          <w:sz w:val="18"/>
-          <w:szCs w:val="18"/>
-        </w:rPr>
-        <w:t>, the view using</w:t>
-      </w:r>
-      <w:r>
-        <w:rPr>
-          <w:rFonts w:ascii="Franklin Gothic Book" w:hAnsi="Franklin Gothic Book"/>
-          <w:sz w:val="18"/>
-          <w:szCs w:val="18"/>
-        </w:rPr>
-        <w:t xml:space="preserve"> Handlebars</w:t>
-      </w:r>
-      <w:r>
-        <w:rPr>
-          <w:rFonts w:ascii="Franklin Gothic Book" w:hAnsi="Franklin Gothic Book"/>
-          <w:sz w:val="18"/>
-          <w:szCs w:val="18"/>
-        </w:rPr>
-        <w:t>, &amp; Node server</w:t>
+      <w:proofErr w:type="gramStart"/>
+      <w:r>
+        <w:rPr>
+          <w:rFonts w:ascii="Franklin Gothic Book" w:hAnsi="Franklin Gothic Book"/>
+          <w:sz w:val="18"/>
+          <w:szCs w:val="18"/>
+        </w:rPr>
+        <w:t>Group</w:t>
+      </w:r>
+      <w:r>
+        <w:rPr>
+          <w:rFonts w:ascii="Franklin Gothic Book" w:hAnsi="Franklin Gothic Book"/>
+          <w:sz w:val="18"/>
+          <w:szCs w:val="18"/>
+        </w:rPr>
+        <w:t xml:space="preserve"> project,</w:t>
+      </w:r>
+      <w:proofErr w:type="gramEnd"/>
+      <w:r>
+        <w:rPr>
+          <w:rFonts w:ascii="Franklin Gothic Book" w:hAnsi="Franklin Gothic Book"/>
+          <w:sz w:val="18"/>
+          <w:szCs w:val="18"/>
+        </w:rPr>
+        <w:t xml:space="preserve"> </w:t>
+      </w:r>
+      <w:r>
+        <w:rPr>
+          <w:rFonts w:ascii="Franklin Gothic Book" w:hAnsi="Franklin Gothic Book"/>
+          <w:sz w:val="18"/>
+          <w:szCs w:val="18"/>
+        </w:rPr>
+        <w:t>set up the database &amp; back-end routing, built front end scaffolding &amp; API routes</w:t>
+      </w:r>
+      <w:r>
+        <w:rPr>
+          <w:rFonts w:ascii="Franklin Gothic Book" w:hAnsi="Franklin Gothic Book"/>
+          <w:sz w:val="18"/>
+          <w:szCs w:val="18"/>
+        </w:rPr>
+        <w:t>, wrote offline functionality, significant portion of front-end JavaScript, and assisted and educated team-members with styling and React component building.</w:t>
       </w:r>
     </w:p>
     <w:p>
@@ -577,49 +689,217 @@
           <w:sz w:val="18"/>
           <w:szCs w:val="18"/>
         </w:rPr>
-        <w:t xml:space="preserve">Hard coded SQL (as opposed to </w:t>
+        <w:t>Features editable profiles, different features dependent on if the user is signed in or not, the ability to search users and filter posts.</w:t>
+      </w:r>
+    </w:p>
+    <w:p>
+      <w:pPr>
+        <w:rPr>
+          <w:rFonts w:ascii="Franklin Gothic Book" w:hAnsi="Franklin Gothic Book"/>
+          <w:sz w:val="18"/>
+          <w:szCs w:val="18"/>
+        </w:rPr>
+      </w:pPr>
+      <w:r>
+        <w:rPr>
+          <w:rFonts w:ascii="Franklin Gothic Book" w:hAnsi="Franklin Gothic Book"/>
+          <w:b/>
+          <w:bCs/>
+          <w:sz w:val="24"/>
+          <w:szCs w:val="24"/>
+        </w:rPr>
+        <w:t xml:space="preserve">RINQYDINK </w:t>
+      </w:r>
+      <w:r>
+        <w:rPr>
+          <w:rFonts w:ascii="Franklin Gothic Book" w:hAnsi="Franklin Gothic Book"/>
+          <w:b/>
+          <w:bCs/>
+          <w:sz w:val="24"/>
+          <w:szCs w:val="24"/>
+        </w:rPr>
+        <w:t>Gaming Community</w:t>
+      </w:r>
+      <w:r>
+        <w:rPr>
+          <w:rFonts w:ascii="Franklin Gothic Book" w:hAnsi="Franklin Gothic Book"/>
+          <w:sz w:val="28"/>
+          <w:szCs w:val="28"/>
+        </w:rPr>
+        <w:t xml:space="preserve"> </w:t>
+      </w:r>
+      <w:r>
+        <w:rPr>
+          <w:sz w:val="18"/>
+          <w:szCs w:val="18"/>
+        </w:rPr>
+        <w:t>github.com/</w:t>
       </w:r>
       <w:proofErr w:type="spellStart"/>
       <w:r>
         <w:rPr>
-          <w:rFonts w:ascii="Franklin Gothic Book" w:hAnsi="Franklin Gothic Book"/>
-          <w:sz w:val="18"/>
-          <w:szCs w:val="18"/>
-        </w:rPr>
-        <w:t>sequelize</w:t>
+          <w:sz w:val="18"/>
+          <w:szCs w:val="18"/>
+        </w:rPr>
+        <w:t>agtravis</w:t>
       </w:r>
       <w:proofErr w:type="spellEnd"/>
       <w:r>
         <w:rPr>
-          <w:rFonts w:ascii="Franklin Gothic Book" w:hAnsi="Franklin Gothic Book"/>
-          <w:sz w:val="18"/>
-          <w:szCs w:val="18"/>
-        </w:rPr>
-        <w:t>) in my custom made ORM, and the app is written in JavaScript with HTML and CSS styling</w:t>
-      </w:r>
-      <w:r>
-        <w:rPr>
-          <w:rFonts w:ascii="Franklin Gothic Book" w:hAnsi="Franklin Gothic Book"/>
-          <w:sz w:val="18"/>
-          <w:szCs w:val="18"/>
-        </w:rPr>
-        <w:t>,</w:t>
-      </w:r>
-      <w:r>
-        <w:rPr>
-          <w:rFonts w:ascii="Franklin Gothic Book" w:hAnsi="Franklin Gothic Book"/>
-          <w:sz w:val="18"/>
-          <w:szCs w:val="18"/>
-        </w:rPr>
-        <w:t xml:space="preserve"> through Handlebars View Engine</w:t>
-      </w:r>
-      <w:r>
-        <w:rPr>
-          <w:rFonts w:ascii="Franklin Gothic Book" w:hAnsi="Franklin Gothic Book"/>
-          <w:sz w:val="18"/>
-          <w:szCs w:val="18"/>
-        </w:rPr>
-        <w:t xml:space="preserve"> and Node</w:t>
+          <w:sz w:val="18"/>
+          <w:szCs w:val="18"/>
+        </w:rPr>
+        <w:t>/RINQYDINK| rinqydinky.herokuapp.com/</w:t>
+      </w:r>
+    </w:p>
+    <w:p>
+      <w:pPr>
+        <w:pStyle w:val="ListParagraph"/>
+        <w:numPr>
+          <w:ilvl w:val="0"/>
+          <w:numId w:val="1"/>
+        </w:numPr>
+        <w:rPr>
+          <w:rFonts w:ascii="Franklin Gothic Book" w:hAnsi="Franklin Gothic Book"/>
+          <w:sz w:val="18"/>
+          <w:szCs w:val="18"/>
+        </w:rPr>
+      </w:pPr>
+      <w:r>
+        <w:rPr>
+          <w:rFonts w:ascii="Franklin Gothic Book" w:hAnsi="Franklin Gothic Book"/>
+          <w:sz w:val="18"/>
+          <w:szCs w:val="18"/>
+        </w:rPr>
+        <w:t>Open source gaming community providing a platform for custom games written in JavaScript, chat feature, and user-profiles with encrypted password protection</w:t>
+      </w:r>
+    </w:p>
+    <w:p>
+      <w:pPr>
+        <w:pStyle w:val="ListParagraph"/>
+        <w:numPr>
+          <w:ilvl w:val="0"/>
+          <w:numId w:val="1"/>
+        </w:numPr>
+        <w:rPr>
+          <w:rFonts w:ascii="Franklin Gothic Book" w:hAnsi="Franklin Gothic Book"/>
+          <w:sz w:val="18"/>
+          <w:szCs w:val="18"/>
+        </w:rPr>
+      </w:pPr>
+      <w:r>
+        <w:rPr>
+          <w:rFonts w:ascii="Franklin Gothic Book" w:hAnsi="Franklin Gothic Book"/>
+          <w:sz w:val="18"/>
+          <w:szCs w:val="18"/>
+        </w:rPr>
+        <w:t>G</w:t>
+      </w:r>
+      <w:r>
+        <w:rPr>
+          <w:rFonts w:ascii="Franklin Gothic Book" w:hAnsi="Franklin Gothic Book"/>
+          <w:sz w:val="18"/>
+          <w:szCs w:val="18"/>
+        </w:rPr>
+        <w:t xml:space="preserve">roup project, wrote </w:t>
+      </w:r>
+      <w:r>
+        <w:rPr>
+          <w:rFonts w:ascii="Franklin Gothic Book" w:hAnsi="Franklin Gothic Book"/>
+          <w:sz w:val="18"/>
+          <w:szCs w:val="18"/>
+        </w:rPr>
+        <w:t xml:space="preserve">most of the back-end server code, the routing, and </w:t>
+      </w:r>
+      <w:proofErr w:type="spellStart"/>
+      <w:r>
+        <w:rPr>
+          <w:rFonts w:ascii="Franklin Gothic Book" w:hAnsi="Franklin Gothic Book"/>
+          <w:sz w:val="18"/>
+          <w:szCs w:val="18"/>
+        </w:rPr>
+        <w:t>S</w:t>
+      </w:r>
+      <w:r>
+        <w:rPr>
+          <w:rFonts w:ascii="Franklin Gothic Book" w:hAnsi="Franklin Gothic Book"/>
+          <w:sz w:val="18"/>
+          <w:szCs w:val="18"/>
+        </w:rPr>
+        <w:t>equelize</w:t>
+      </w:r>
+      <w:proofErr w:type="spellEnd"/>
+      <w:r>
+        <w:rPr>
+          <w:rFonts w:ascii="Franklin Gothic Book" w:hAnsi="Franklin Gothic Book"/>
+          <w:sz w:val="18"/>
+          <w:szCs w:val="18"/>
+        </w:rPr>
+        <w:t xml:space="preserve"> database interactions. </w:t>
+      </w:r>
+      <w:r>
+        <w:rPr>
+          <w:rFonts w:ascii="Franklin Gothic Book" w:hAnsi="Franklin Gothic Book"/>
+          <w:sz w:val="18"/>
+          <w:szCs w:val="18"/>
+        </w:rPr>
+        <w:t>W</w:t>
+      </w:r>
+      <w:r>
+        <w:rPr>
+          <w:rFonts w:ascii="Franklin Gothic Book" w:hAnsi="Franklin Gothic Book"/>
+          <w:sz w:val="18"/>
+          <w:szCs w:val="18"/>
+        </w:rPr>
+        <w:t>rote the original game itself (using the Phaser 3 library, and free sprites and sounds)</w:t>
+      </w:r>
+    </w:p>
+    <w:p>
+      <w:pPr>
+        <w:pStyle w:val="ListParagraph"/>
+        <w:numPr>
+          <w:ilvl w:val="0"/>
+          <w:numId w:val="1"/>
+        </w:numPr>
+        <w:rPr>
+          <w:rFonts w:ascii="Franklin Gothic Book" w:hAnsi="Franklin Gothic Book"/>
+          <w:sz w:val="18"/>
+          <w:szCs w:val="18"/>
+        </w:rPr>
+      </w:pPr>
+      <w:r>
+        <w:rPr>
+          <w:rFonts w:ascii="Franklin Gothic Book" w:hAnsi="Franklin Gothic Book"/>
+          <w:sz w:val="18"/>
+          <w:szCs w:val="18"/>
+        </w:rPr>
+        <w:t xml:space="preserve">Uses JavaScript </w:t>
+      </w:r>
+      <w:r>
+        <w:rPr>
+          <w:rFonts w:ascii="Franklin Gothic Book" w:hAnsi="Franklin Gothic Book"/>
+          <w:sz w:val="18"/>
+          <w:szCs w:val="18"/>
+        </w:rPr>
+        <w:t xml:space="preserve">via Node.JS and </w:t>
+      </w:r>
+      <w:proofErr w:type="spellStart"/>
+      <w:r>
+        <w:rPr>
+          <w:rFonts w:ascii="Franklin Gothic Book" w:hAnsi="Franklin Gothic Book"/>
+          <w:sz w:val="18"/>
+          <w:szCs w:val="18"/>
+        </w:rPr>
+        <w:t>Sequelize</w:t>
+      </w:r>
+      <w:proofErr w:type="spellEnd"/>
+      <w:r>
+        <w:rPr>
+          <w:rFonts w:ascii="Franklin Gothic Book" w:hAnsi="Franklin Gothic Book"/>
+          <w:sz w:val="18"/>
+          <w:szCs w:val="18"/>
+        </w:rPr>
+        <w:t xml:space="preserve"> along with many other interlaced technologies to provide a fun and good-looking interactive social experience for users</w:t>
       </w:r>
       <w:r>
         <w:rPr>
@@ -776,22 +1056,32 @@
           <w:szCs w:val="18"/>
         </w:rPr>
       </w:pPr>
-      <w:r>
-        <w:rPr>
-          <w:rFonts w:ascii="Franklin Gothic Book" w:hAnsi="Franklin Gothic Book"/>
-          <w:sz w:val="18"/>
-          <w:szCs w:val="18"/>
-        </w:rPr>
-        <w:t xml:space="preserve">This was a </w:t>
-      </w:r>
-      <w:r>
-        <w:rPr>
-          <w:rFonts w:ascii="Franklin Gothic Book" w:hAnsi="Franklin Gothic Book"/>
-          <w:sz w:val="18"/>
-          <w:szCs w:val="18"/>
-        </w:rPr>
-        <w:t>group</w:t>
-      </w:r>
+      <w:proofErr w:type="gramStart"/>
+      <w:r>
+        <w:rPr>
+          <w:rFonts w:ascii="Franklin Gothic Book" w:hAnsi="Franklin Gothic Book"/>
+          <w:sz w:val="18"/>
+          <w:szCs w:val="18"/>
+        </w:rPr>
+        <w:t>G</w:t>
+      </w:r>
+      <w:r>
+        <w:rPr>
+          <w:rFonts w:ascii="Franklin Gothic Book" w:hAnsi="Franklin Gothic Book"/>
+          <w:sz w:val="18"/>
+          <w:szCs w:val="18"/>
+        </w:rPr>
+        <w:t>roup</w:t>
+      </w:r>
+      <w:r>
+        <w:rPr>
+          <w:rFonts w:ascii="Franklin Gothic Book" w:hAnsi="Franklin Gothic Book"/>
+          <w:sz w:val="18"/>
+          <w:szCs w:val="18"/>
+        </w:rPr>
+        <w:t xml:space="preserve"> project,</w:t>
+      </w:r>
+      <w:proofErr w:type="gramEnd"/>
       <w:r>
         <w:rPr>
           <w:rFonts w:ascii="Franklin Gothic Book" w:hAnsi="Franklin Gothic Book"/>
@@ -800,31 +1090,45 @@
         </w:rPr>
         <w:t xml:space="preserve"> </w:t>
       </w:r>
-      <w:proofErr w:type="gramStart"/>
-      <w:r>
-        <w:rPr>
-          <w:rFonts w:ascii="Franklin Gothic Book" w:hAnsi="Franklin Gothic Book"/>
-          <w:sz w:val="18"/>
-          <w:szCs w:val="18"/>
-        </w:rPr>
-        <w:t>project,</w:t>
-      </w:r>
-      <w:proofErr w:type="gramEnd"/>
-      <w:r>
-        <w:rPr>
-          <w:rFonts w:ascii="Franklin Gothic Book" w:hAnsi="Franklin Gothic Book"/>
-          <w:sz w:val="18"/>
-          <w:szCs w:val="18"/>
-        </w:rPr>
-        <w:t xml:space="preserve"> I wrote everything </w:t>
-      </w:r>
-      <w:r>
-        <w:rPr>
-          <w:rFonts w:ascii="Franklin Gothic Book" w:hAnsi="Franklin Gothic Book"/>
-          <w:sz w:val="18"/>
-          <w:szCs w:val="18"/>
-        </w:rPr>
-        <w:t>for the static front end and also the API for the cocktail database interaction.</w:t>
+      <w:r>
+        <w:rPr>
+          <w:rFonts w:ascii="Franklin Gothic Book" w:hAnsi="Franklin Gothic Book"/>
+          <w:sz w:val="18"/>
+          <w:szCs w:val="18"/>
+        </w:rPr>
+        <w:t>w</w:t>
+      </w:r>
+      <w:r>
+        <w:rPr>
+          <w:rFonts w:ascii="Franklin Gothic Book" w:hAnsi="Franklin Gothic Book"/>
+          <w:sz w:val="18"/>
+          <w:szCs w:val="18"/>
+        </w:rPr>
+        <w:t xml:space="preserve">rote everything </w:t>
+      </w:r>
+      <w:r>
+        <w:rPr>
+          <w:rFonts w:ascii="Franklin Gothic Book" w:hAnsi="Franklin Gothic Book"/>
+          <w:sz w:val="18"/>
+          <w:szCs w:val="18"/>
+        </w:rPr>
+        <w:t xml:space="preserve">for the static front end and also the </w:t>
+      </w:r>
+      <w:r>
+        <w:rPr>
+          <w:rFonts w:ascii="Franklin Gothic Book" w:hAnsi="Franklin Gothic Book"/>
+          <w:sz w:val="18"/>
+          <w:szCs w:val="18"/>
+        </w:rPr>
+        <w:t xml:space="preserve">primary </w:t>
+      </w:r>
+      <w:r>
+        <w:rPr>
+          <w:rFonts w:ascii="Franklin Gothic Book" w:hAnsi="Franklin Gothic Book"/>
+          <w:sz w:val="18"/>
+          <w:szCs w:val="18"/>
+        </w:rPr>
+        <w:t>API for the cocktail database interaction.</w:t>
       </w:r>
     </w:p>
     <w:p>
@@ -869,202 +1173,6 @@
       <w:pPr>
         <w:rPr>
           <w:rFonts w:ascii="Franklin Gothic Book" w:hAnsi="Franklin Gothic Book"/>
-          <w:sz w:val="18"/>
-          <w:szCs w:val="18"/>
-        </w:rPr>
-      </w:pPr>
-      <w:r>
-        <w:rPr>
-          <w:rFonts w:ascii="Franklin Gothic Book" w:hAnsi="Franklin Gothic Book"/>
-          <w:b/>
-          <w:bCs/>
-          <w:sz w:val="24"/>
-          <w:szCs w:val="24"/>
-        </w:rPr>
-        <w:t>Gaming Commun</w:t>
-      </w:r>
-      <w:bookmarkStart w:id="0" w:name="_GoBack"/>
-      <w:bookmarkEnd w:id="0"/>
-      <w:r>
-        <w:rPr>
-          <w:rFonts w:ascii="Franklin Gothic Book" w:hAnsi="Franklin Gothic Book"/>
-          <w:b/>
-          <w:bCs/>
-          <w:sz w:val="24"/>
-          <w:szCs w:val="24"/>
-        </w:rPr>
-        <w:t>ity</w:t>
-      </w:r>
-      <w:r>
-        <w:rPr>
-          <w:rFonts w:ascii="Franklin Gothic Book" w:hAnsi="Franklin Gothic Book"/>
-          <w:sz w:val="28"/>
-          <w:szCs w:val="28"/>
-        </w:rPr>
-        <w:t xml:space="preserve"> </w:t>
-      </w:r>
-      <w:r>
-        <w:rPr>
-          <w:sz w:val="18"/>
-          <w:szCs w:val="18"/>
-        </w:rPr>
-        <w:t>github.com/</w:t>
-      </w:r>
-      <w:proofErr w:type="spellStart"/>
-      <w:r>
-        <w:rPr>
-          <w:sz w:val="18"/>
-          <w:szCs w:val="18"/>
-        </w:rPr>
-        <w:t>agtravis</w:t>
-      </w:r>
-      <w:proofErr w:type="spellEnd"/>
-      <w:r>
-        <w:rPr>
-          <w:sz w:val="18"/>
-          <w:szCs w:val="18"/>
-        </w:rPr>
-        <w:t>/RINQYDINK| rinqydinky.herokuapp.com/</w:t>
-      </w:r>
-    </w:p>
-    <w:p>
-      <w:pPr>
-        <w:pStyle w:val="ListParagraph"/>
-        <w:numPr>
-          <w:ilvl w:val="0"/>
-          <w:numId w:val="1"/>
-        </w:numPr>
-        <w:rPr>
-          <w:rFonts w:ascii="Franklin Gothic Book" w:hAnsi="Franklin Gothic Book"/>
-          <w:sz w:val="18"/>
-          <w:szCs w:val="18"/>
-        </w:rPr>
-      </w:pPr>
-      <w:r>
-        <w:rPr>
-          <w:rFonts w:ascii="Franklin Gothic Book" w:hAnsi="Franklin Gothic Book"/>
-          <w:sz w:val="18"/>
-          <w:szCs w:val="18"/>
-        </w:rPr>
-        <w:t>Open source gaming community providing a platform for custom games written in JavaScript, chat feature, and user-profiles with encrypted password protection</w:t>
-      </w:r>
-    </w:p>
-    <w:p>
-      <w:pPr>
-        <w:pStyle w:val="ListParagraph"/>
-        <w:numPr>
-          <w:ilvl w:val="0"/>
-          <w:numId w:val="1"/>
-        </w:numPr>
-        <w:rPr>
-          <w:rFonts w:ascii="Franklin Gothic Book" w:hAnsi="Franklin Gothic Book"/>
-          <w:sz w:val="18"/>
-          <w:szCs w:val="18"/>
-        </w:rPr>
-      </w:pPr>
-      <w:r>
-        <w:rPr>
-          <w:rFonts w:ascii="Franklin Gothic Book" w:hAnsi="Franklin Gothic Book"/>
-          <w:sz w:val="18"/>
-          <w:szCs w:val="18"/>
-        </w:rPr>
-        <w:t>This was a</w:t>
-      </w:r>
-      <w:r>
-        <w:rPr>
-          <w:rFonts w:ascii="Franklin Gothic Book" w:hAnsi="Franklin Gothic Book"/>
-          <w:sz w:val="18"/>
-          <w:szCs w:val="18"/>
-        </w:rPr>
-        <w:t>lso a</w:t>
-      </w:r>
-      <w:r>
-        <w:rPr>
-          <w:rFonts w:ascii="Franklin Gothic Book" w:hAnsi="Franklin Gothic Book"/>
-          <w:sz w:val="18"/>
-          <w:szCs w:val="18"/>
-        </w:rPr>
-        <w:t xml:space="preserve"> group project, I wrote </w:t>
-      </w:r>
-      <w:r>
-        <w:rPr>
-          <w:rFonts w:ascii="Franklin Gothic Book" w:hAnsi="Franklin Gothic Book"/>
-          <w:sz w:val="18"/>
-          <w:szCs w:val="18"/>
-        </w:rPr>
-        <w:t xml:space="preserve">most of the back-end server code, the routing, and </w:t>
-      </w:r>
-      <w:proofErr w:type="spellStart"/>
-      <w:r>
-        <w:rPr>
-          <w:rFonts w:ascii="Franklin Gothic Book" w:hAnsi="Franklin Gothic Book"/>
-          <w:sz w:val="18"/>
-          <w:szCs w:val="18"/>
-        </w:rPr>
-        <w:t>sequelize</w:t>
-      </w:r>
-      <w:proofErr w:type="spellEnd"/>
-      <w:r>
-        <w:rPr>
-          <w:rFonts w:ascii="Franklin Gothic Book" w:hAnsi="Franklin Gothic Book"/>
-          <w:sz w:val="18"/>
-          <w:szCs w:val="18"/>
-        </w:rPr>
-        <w:t xml:space="preserve"> database interactions. I also wrote the original game itself (using the Phaser 3 library, and free sprites and sounds)</w:t>
-      </w:r>
-    </w:p>
-    <w:p>
-      <w:pPr>
-        <w:pStyle w:val="ListParagraph"/>
-        <w:numPr>
-          <w:ilvl w:val="0"/>
-          <w:numId w:val="1"/>
-        </w:numPr>
-        <w:rPr>
-          <w:rFonts w:ascii="Franklin Gothic Book" w:hAnsi="Franklin Gothic Book"/>
-          <w:sz w:val="18"/>
-          <w:szCs w:val="18"/>
-        </w:rPr>
-      </w:pPr>
-      <w:r>
-        <w:rPr>
-          <w:rFonts w:ascii="Franklin Gothic Book" w:hAnsi="Franklin Gothic Book"/>
-          <w:sz w:val="18"/>
-          <w:szCs w:val="18"/>
-        </w:rPr>
-        <w:t xml:space="preserve">Uses JavaScript </w:t>
-      </w:r>
-      <w:r>
-        <w:rPr>
-          <w:rFonts w:ascii="Franklin Gothic Book" w:hAnsi="Franklin Gothic Book"/>
-          <w:sz w:val="18"/>
-          <w:szCs w:val="18"/>
-        </w:rPr>
-        <w:t xml:space="preserve">via Node.JS and </w:t>
-      </w:r>
-      <w:proofErr w:type="spellStart"/>
-      <w:r>
-        <w:rPr>
-          <w:rFonts w:ascii="Franklin Gothic Book" w:hAnsi="Franklin Gothic Book"/>
-          <w:sz w:val="18"/>
-          <w:szCs w:val="18"/>
-        </w:rPr>
-        <w:t>Sequelize</w:t>
-      </w:r>
-      <w:proofErr w:type="spellEnd"/>
-      <w:r>
-        <w:rPr>
-          <w:rFonts w:ascii="Franklin Gothic Book" w:hAnsi="Franklin Gothic Book"/>
-          <w:sz w:val="18"/>
-          <w:szCs w:val="18"/>
-        </w:rPr>
-        <w:t xml:space="preserve"> along with many other interlaced technologies to provide a fun and good-looking interactive social experience for users</w:t>
-      </w:r>
-    </w:p>
-    <w:p>
-      <w:pPr>
-        <w:rPr>
-          <w:rFonts w:ascii="Franklin Gothic Book" w:hAnsi="Franklin Gothic Book"/>
           <w:b/>
           <w:bCs/>
           <w:sz w:val="28"/>
@@ -1113,15 +1221,15 @@
           <w:sz w:val="18"/>
           <w:szCs w:val="18"/>
         </w:rPr>
-        <w:t>Responsible for maintaining consistent drink and labor costs to target, ordering supplies, creating and pricing menus, handling guest complaints, maintaining guest expectations, opening &amp; closing the restaurant, weekly inventory</w:t>
-      </w:r>
-      <w:r>
-        <w:rPr>
-          <w:rFonts w:ascii="Franklin Gothic Book" w:hAnsi="Franklin Gothic Book"/>
-          <w:sz w:val="18"/>
-          <w:szCs w:val="18"/>
-        </w:rPr>
-        <w:t>. Skills include:</w:t>
+        <w:t>Relevant skills</w:t>
+      </w:r>
+      <w:r>
+        <w:rPr>
+          <w:rFonts w:ascii="Franklin Gothic Book" w:hAnsi="Franklin Gothic Book"/>
+          <w:sz w:val="18"/>
+          <w:szCs w:val="18"/>
+        </w:rPr>
+        <w:t xml:space="preserve"> include:</w:t>
       </w:r>
       <w:r>
         <w:rPr>
@@ -1138,6 +1246,139 @@
           <w:szCs w:val="18"/>
         </w:rPr>
         <w:t>Project Management, Team Leadership, Inter-Personal Relationship Management, Customer Service, Human Resources, some Legal, Accounting &amp; Payroll, Recruitment &amp; Terminations</w:t>
+      </w:r>
+      <w:r>
+        <w:rPr>
+          <w:rFonts w:ascii="Franklin Gothic Book" w:hAnsi="Franklin Gothic Book"/>
+          <w:sz w:val="18"/>
+          <w:szCs w:val="18"/>
+        </w:rPr>
+        <w:t>.</w:t>
+      </w:r>
+    </w:p>
+    <w:p>
+      <w:pPr>
+        <w:rPr>
+          <w:rFonts w:ascii="Franklin Gothic Book" w:hAnsi="Franklin Gothic Book"/>
+          <w:sz w:val="18"/>
+          <w:szCs w:val="18"/>
+        </w:rPr>
+      </w:pPr>
+      <w:r>
+        <w:rPr>
+          <w:rFonts w:ascii="Franklin Gothic Book" w:hAnsi="Franklin Gothic Book"/>
+          <w:sz w:val="18"/>
+          <w:szCs w:val="18"/>
+        </w:rPr>
+        <w:t>Key achievements:</w:t>
+      </w:r>
+    </w:p>
+    <w:p>
+      <w:pPr>
+        <w:pStyle w:val="ListParagraph"/>
+        <w:numPr>
+          <w:ilvl w:val="0"/>
+          <w:numId w:val="2"/>
+        </w:numPr>
+        <w:rPr>
+          <w:rFonts w:ascii="Franklin Gothic Book" w:hAnsi="Franklin Gothic Book"/>
+          <w:sz w:val="18"/>
+          <w:szCs w:val="18"/>
+        </w:rPr>
+      </w:pPr>
+      <w:r>
+        <w:rPr>
+          <w:rFonts w:ascii="Franklin Gothic Book" w:hAnsi="Franklin Gothic Book"/>
+          <w:sz w:val="18"/>
+          <w:szCs w:val="18"/>
+        </w:rPr>
+        <w:t>R</w:t>
+      </w:r>
+      <w:r>
+        <w:rPr>
+          <w:rFonts w:ascii="Franklin Gothic Book" w:hAnsi="Franklin Gothic Book"/>
+          <w:sz w:val="18"/>
+          <w:szCs w:val="18"/>
+        </w:rPr>
+        <w:t>e</w:t>
+      </w:r>
+      <w:r>
+        <w:rPr>
+          <w:rFonts w:ascii="Franklin Gothic Book" w:hAnsi="Franklin Gothic Book"/>
+          <w:sz w:val="18"/>
+          <w:szCs w:val="18"/>
+        </w:rPr>
+        <w:t>built</w:t>
+      </w:r>
+      <w:r>
+        <w:rPr>
+          <w:rFonts w:ascii="Franklin Gothic Book" w:hAnsi="Franklin Gothic Book"/>
+          <w:sz w:val="18"/>
+          <w:szCs w:val="18"/>
+        </w:rPr>
+        <w:t xml:space="preserve"> </w:t>
+      </w:r>
+      <w:r>
+        <w:rPr>
+          <w:rFonts w:ascii="Franklin Gothic Book" w:hAnsi="Franklin Gothic Book"/>
+          <w:sz w:val="18"/>
+          <w:szCs w:val="18"/>
+        </w:rPr>
+        <w:t xml:space="preserve">entire </w:t>
+      </w:r>
+      <w:r>
+        <w:rPr>
+          <w:rFonts w:ascii="Franklin Gothic Book" w:hAnsi="Franklin Gothic Book"/>
+          <w:sz w:val="18"/>
+          <w:szCs w:val="18"/>
+        </w:rPr>
+        <w:t>Point-Of-Sale system, used existing software to build new database from scratch</w:t>
+      </w:r>
+      <w:r>
+        <w:rPr>
+          <w:rFonts w:ascii="Franklin Gothic Book" w:hAnsi="Franklin Gothic Book"/>
+          <w:sz w:val="18"/>
+          <w:szCs w:val="18"/>
+        </w:rPr>
+        <w:t>, successfully implemented in 2017 and still in use</w:t>
+      </w:r>
+    </w:p>
+    <w:p>
+      <w:pPr>
+        <w:pStyle w:val="ListParagraph"/>
+        <w:numPr>
+          <w:ilvl w:val="0"/>
+          <w:numId w:val="2"/>
+        </w:numPr>
+        <w:rPr>
+          <w:rFonts w:ascii="Franklin Gothic Book" w:hAnsi="Franklin Gothic Book"/>
+          <w:sz w:val="18"/>
+          <w:szCs w:val="18"/>
+        </w:rPr>
+      </w:pPr>
+      <w:r>
+        <w:rPr>
+          <w:rFonts w:ascii="Franklin Gothic Book" w:hAnsi="Franklin Gothic Book"/>
+          <w:sz w:val="18"/>
+          <w:szCs w:val="18"/>
+        </w:rPr>
+        <w:t xml:space="preserve">Reduced and kept labor and pour costs to </w:t>
+      </w:r>
+      <w:r>
+        <w:rPr>
+          <w:rFonts w:ascii="Franklin Gothic Book" w:hAnsi="Franklin Gothic Book"/>
+          <w:sz w:val="18"/>
+          <w:szCs w:val="18"/>
+        </w:rPr>
+        <w:t>significantly</w:t>
+      </w:r>
+      <w:r>
+        <w:rPr>
+          <w:rFonts w:ascii="Franklin Gothic Book" w:hAnsi="Franklin Gothic Book"/>
+          <w:sz w:val="18"/>
+          <w:szCs w:val="18"/>
+        </w:rPr>
+        <w:t xml:space="preserve"> below national average</w:t>
       </w:r>
     </w:p>
     <w:p>
@@ -1175,7 +1416,47 @@
           <w:sz w:val="18"/>
           <w:szCs w:val="18"/>
         </w:rPr>
-        <w:t>University of Washington, Full Stack Web Development Coding Bootcamp - 2020</w:t>
+        <w:t xml:space="preserve">University of Washington, </w:t>
+      </w:r>
+      <w:r>
+        <w:rPr>
+          <w:rFonts w:ascii="Franklin Gothic Book" w:hAnsi="Franklin Gothic Book"/>
+          <w:sz w:val="18"/>
+          <w:szCs w:val="18"/>
+        </w:rPr>
+        <w:t xml:space="preserve">Certificate in </w:t>
+      </w:r>
+      <w:r>
+        <w:rPr>
+          <w:rFonts w:ascii="Franklin Gothic Book" w:hAnsi="Franklin Gothic Book"/>
+          <w:sz w:val="18"/>
+          <w:szCs w:val="18"/>
+        </w:rPr>
+        <w:t xml:space="preserve">Full Stack Web Development </w:t>
+      </w:r>
+      <w:r>
+        <w:rPr>
+          <w:rFonts w:ascii="Franklin Gothic Book" w:hAnsi="Franklin Gothic Book"/>
+          <w:sz w:val="18"/>
+          <w:szCs w:val="18"/>
+        </w:rPr>
+        <w:t>–</w:t>
+      </w:r>
+      <w:r>
+        <w:rPr>
+          <w:rFonts w:ascii="Franklin Gothic Book" w:hAnsi="Franklin Gothic Book"/>
+          <w:sz w:val="18"/>
+          <w:szCs w:val="18"/>
+        </w:rPr>
+        <w:t xml:space="preserve"> 2020</w:t>
+      </w:r>
+      <w:r>
+        <w:rPr>
+          <w:rFonts w:ascii="Franklin Gothic Book" w:hAnsi="Franklin Gothic Book"/>
+          <w:sz w:val="18"/>
+          <w:szCs w:val="18"/>
+        </w:rPr>
+        <w:t>: Instructor recommended me for TA on future course</w:t>
       </w:r>
     </w:p>
     <w:p>
@@ -1213,7 +1494,7 @@
 </file>
 
 <file path=word/numbering.xml><?xml version="1.0" encoding="utf-8"?>
-<w:numbering xmlns:wpc="http://schemas.microsoft.com/office/word/2010/wordprocessingCanvas" xmlns:cx="http://schemas.microsoft.com/office/drawing/2014/chartex" xmlns:cx1="http://schemas.microsoft.com/office/drawing/2015/9/8/chartex" xmlns:cx2="http://schemas.microsoft.com/office/drawing/2015/10/21/chartex" xmlns:cx3="http://schemas.microsoft.com/office/drawing/2016/5/9/chartex" xmlns:cx4="http://schemas.microsoft.com/office/drawing/2016/5/10/chartex" xmlns:cx5="http://schemas.microsoft.com/office/drawing/2016/5/11/chartex" xmlns:cx6="http://schemas.microsoft.com/office/drawing/2016/5/12/chartex" xmlns:cx7="http://schemas.microsoft.com/office/drawing/2016/5/13/chartex" xmlns:cx8="http://schemas.microsoft.com/office/drawing/2016/5/14/chartex" xmlns:mc="http://schemas.openxmlformats.org/markup-compatibility/2006" xmlns:aink="http://schemas.microsoft.com/office/drawing/2016/ink" xmlns:am3d="http://schemas.microsoft.com/office/drawing/2017/model3d" xmlns:o="urn:schemas-microsoft-com:office:office" xmlns:r="http://schemas.openxmlformats.org/officeDocument/2006/relationships" xmlns:m="http://schemas.openxmlformats.org/officeDocument/2006/math" xmlns:v="urn:schemas-microsoft-com:vml" xmlns:wp14="http://schemas.microsoft.com/office/word/2010/wordprocessingDrawing" xmlns:wp="http://schemas.openxmlformats.org/drawingml/2006/wordprocessingDrawing" xmlns:w10="urn:schemas-microsoft-com:office:word" xmlns:w="http://schemas.openxmlformats.org/wordprocessingml/2006/main" xmlns:w14="http://schemas.microsoft.com/office/word/2010/wordml" xmlns:w15="http://schemas.microsoft.com/office/word/2012/wordml" xmlns:w16cid="http://schemas.microsoft.com/office/word/2016/wordml/cid" xmlns:w16se="http://schemas.microsoft.com/office/word/2015/wordml/symex" xmlns:wpg="http://schemas.microsoft.com/office/word/2010/wordprocessingGroup" xmlns:wpi="http://schemas.microsoft.com/office/word/2010/wordprocessingInk" xmlns:wne="http://schemas.microsoft.com/office/word/2006/wordml" xmlns:wps="http://schemas.microsoft.com/office/word/2010/wordprocessingShape" mc:Ignorable="w14 w15 w16se w16cid wp14">
+<w:numbering xmlns:wpc="http://schemas.microsoft.com/office/word/2010/wordprocessingCanvas" xmlns:cx="http://schemas.microsoft.com/office/drawing/2014/chartex" xmlns:cx1="http://schemas.microsoft.com/office/drawing/2015/9/8/chartex" xmlns:cx2="http://schemas.microsoft.com/office/drawing/2015/10/21/chartex" xmlns:cx3="http://schemas.microsoft.com/office/drawing/2016/5/9/chartex" xmlns:cx4="http://schemas.microsoft.com/office/drawing/2016/5/10/chartex" xmlns:cx5="http://schemas.microsoft.com/office/drawing/2016/5/11/chartex" xmlns:cx6="http://schemas.microsoft.com/office/drawing/2016/5/12/chartex" xmlns:cx7="http://schemas.microsoft.com/office/drawing/2016/5/13/chartex" xmlns:cx8="http://schemas.microsoft.com/office/drawing/2016/5/14/chartex" xmlns:mc="http://schemas.openxmlformats.org/markup-compatibility/2006" xmlns:aink="http://schemas.microsoft.com/office/drawing/2016/ink" xmlns:am3d="http://schemas.microsoft.com/office/drawing/2017/model3d" xmlns:o="urn:schemas-microsoft-com:office:office" xmlns:r="http://schemas.openxmlformats.org/officeDocument/2006/relationships" xmlns:m="http://schemas.openxmlformats.org/officeDocument/2006/math" xmlns:v="urn:schemas-microsoft-com:vml" xmlns:wp14="http://schemas.microsoft.com/office/word/2010/wordprocessingDrawing" xmlns:wp="http://schemas.openxmlformats.org/drawingml/2006/wordprocessingDrawing" xmlns:w10="urn:schemas-microsoft-com:office:word" xmlns:w="http://schemas.openxmlformats.org/wordprocessingml/2006/main" xmlns:w14="http://schemas.microsoft.com/office/word/2010/wordml" xmlns:w15="http://schemas.microsoft.com/office/word/2012/wordml" xmlns:w16cex="http://schemas.microsoft.com/office/word/2018/wordml/cex" xmlns:w16cid="http://schemas.microsoft.com/office/word/2016/wordml/cid" xmlns:w16="http://schemas.microsoft.com/office/word/2018/wordml" xmlns:w16se="http://schemas.microsoft.com/office/word/2015/wordml/symex" xmlns:wpg="http://schemas.microsoft.com/office/word/2010/wordprocessingGroup" xmlns:wpi="http://schemas.microsoft.com/office/word/2010/wordprocessingInk" xmlns:wne="http://schemas.microsoft.com/office/word/2006/wordml" xmlns:wps="http://schemas.microsoft.com/office/word/2010/wordprocessingShape" mc:Ignorable="w14 w15 w16se w16cid w16 w16cex wp14">
   <w:abstractNum w:abstractNumId="0" w15:restartNumberingAfterBreak="0">
     <w:nsid w:val="42CC4BA5"/>
     <w:multiLevelType w:val="hybridMultilevel"/>
@@ -1327,14 +1608,130 @@
       </w:rPr>
     </w:lvl>
   </w:abstractNum>
+  <w:abstractNum w:abstractNumId="1" w15:restartNumberingAfterBreak="0">
+    <w:nsid w:val="4F595E4A"/>
+    <w:multiLevelType w:val="hybridMultilevel"/>
+    <w:tmpl w:val="F790FFCC"/>
+    <w:lvl w:ilvl="0" w:tplc="04090001">
+      <w:start w:val="1"/>
+      <w:numFmt w:val="bullet"/>
+      <w:lvlText w:val=""/>
+      <w:lvlJc w:val="left"/>
+      <w:pPr>
+        <w:ind w:left="720" w:hanging="360"/>
+      </w:pPr>
+      <w:rPr>
+        <w:rFonts w:ascii="Symbol" w:hAnsi="Symbol" w:hint="default"/>
+      </w:rPr>
+    </w:lvl>
+    <w:lvl w:ilvl="1" w:tplc="04090003" w:tentative="1">
+      <w:start w:val="1"/>
+      <w:numFmt w:val="bullet"/>
+      <w:lvlText w:val="o"/>
+      <w:lvlJc w:val="left"/>
+      <w:pPr>
+        <w:ind w:left="1440" w:hanging="360"/>
+      </w:pPr>
+      <w:rPr>
+        <w:rFonts w:ascii="Courier New" w:hAnsi="Courier New" w:cs="Courier New" w:hint="default"/>
+      </w:rPr>
+    </w:lvl>
+    <w:lvl w:ilvl="2" w:tplc="04090005" w:tentative="1">
+      <w:start w:val="1"/>
+      <w:numFmt w:val="bullet"/>
+      <w:lvlText w:val=""/>
+      <w:lvlJc w:val="left"/>
+      <w:pPr>
+        <w:ind w:left="2160" w:hanging="360"/>
+      </w:pPr>
+      <w:rPr>
+        <w:rFonts w:ascii="Wingdings" w:hAnsi="Wingdings" w:hint="default"/>
+      </w:rPr>
+    </w:lvl>
+    <w:lvl w:ilvl="3" w:tplc="04090001" w:tentative="1">
+      <w:start w:val="1"/>
+      <w:numFmt w:val="bullet"/>
+      <w:lvlText w:val=""/>
+      <w:lvlJc w:val="left"/>
+      <w:pPr>
+        <w:ind w:left="2880" w:hanging="360"/>
+      </w:pPr>
+      <w:rPr>
+        <w:rFonts w:ascii="Symbol" w:hAnsi="Symbol" w:hint="default"/>
+      </w:rPr>
+    </w:lvl>
+    <w:lvl w:ilvl="4" w:tplc="04090003" w:tentative="1">
+      <w:start w:val="1"/>
+      <w:numFmt w:val="bullet"/>
+      <w:lvlText w:val="o"/>
+      <w:lvlJc w:val="left"/>
+      <w:pPr>
+        <w:ind w:left="3600" w:hanging="360"/>
+      </w:pPr>
+      <w:rPr>
+        <w:rFonts w:ascii="Courier New" w:hAnsi="Courier New" w:cs="Courier New" w:hint="default"/>
+      </w:rPr>
+    </w:lvl>
+    <w:lvl w:ilvl="5" w:tplc="04090005" w:tentative="1">
+      <w:start w:val="1"/>
+      <w:numFmt w:val="bullet"/>
+      <w:lvlText w:val=""/>
+      <w:lvlJc w:val="left"/>
+      <w:pPr>
+        <w:ind w:left="4320" w:hanging="360"/>
+      </w:pPr>
+      <w:rPr>
+        <w:rFonts w:ascii="Wingdings" w:hAnsi="Wingdings" w:hint="default"/>
+      </w:rPr>
+    </w:lvl>
+    <w:lvl w:ilvl="6" w:tplc="04090001" w:tentative="1">
+      <w:start w:val="1"/>
+      <w:numFmt w:val="bullet"/>
+      <w:lvlText w:val=""/>
+      <w:lvlJc w:val="left"/>
+      <w:pPr>
+        <w:ind w:left="5040" w:hanging="360"/>
+      </w:pPr>
+      <w:rPr>
+        <w:rFonts w:ascii="Symbol" w:hAnsi="Symbol" w:hint="default"/>
+      </w:rPr>
+    </w:lvl>
+    <w:lvl w:ilvl="7" w:tplc="04090003" w:tentative="1">
+      <w:start w:val="1"/>
+      <w:numFmt w:val="bullet"/>
+      <w:lvlText w:val="o"/>
+      <w:lvlJc w:val="left"/>
+      <w:pPr>
+        <w:ind w:left="5760" w:hanging="360"/>
+      </w:pPr>
+      <w:rPr>
+        <w:rFonts w:ascii="Courier New" w:hAnsi="Courier New" w:cs="Courier New" w:hint="default"/>
+      </w:rPr>
+    </w:lvl>
+    <w:lvl w:ilvl="8" w:tplc="04090005" w:tentative="1">
+      <w:start w:val="1"/>
+      <w:numFmt w:val="bullet"/>
+      <w:lvlText w:val=""/>
+      <w:lvlJc w:val="left"/>
+      <w:pPr>
+        <w:ind w:left="6480" w:hanging="360"/>
+      </w:pPr>
+      <w:rPr>
+        <w:rFonts w:ascii="Wingdings" w:hAnsi="Wingdings" w:hint="default"/>
+      </w:rPr>
+    </w:lvl>
+  </w:abstractNum>
   <w:num w:numId="1">
     <w:abstractNumId w:val="0"/>
+  </w:num>
+  <w:num w:numId="2">
+    <w:abstractNumId w:val="1"/>
   </w:num>
 </w:numbering>
 </file>
 
 <file path=word/styles.xml><?xml version="1.0" encoding="utf-8"?>
-<w:styles xmlns:mc="http://schemas.openxmlformats.org/markup-compatibility/2006" xmlns:r="http://schemas.openxmlformats.org/officeDocument/2006/relationships" xmlns:w="http://schemas.openxmlformats.org/wordprocessingml/2006/main" xmlns:w14="http://schemas.microsoft.com/office/word/2010/wordml" xmlns:w15="http://schemas.microsoft.com/office/word/2012/wordml" xmlns:w16cid="http://schemas.microsoft.com/office/word/2016/wordml/cid" xmlns:w16se="http://schemas.microsoft.com/office/word/2015/wordml/symex" mc:Ignorable="w14 w15 w16se w16cid">
+<w:styles xmlns:mc="http://schemas.openxmlformats.org/markup-compatibility/2006" xmlns:r="http://schemas.openxmlformats.org/officeDocument/2006/relationships" xmlns:w="http://schemas.openxmlformats.org/wordprocessingml/2006/main" xmlns:w14="http://schemas.microsoft.com/office/word/2010/wordml" xmlns:w15="http://schemas.microsoft.com/office/word/2012/wordml" xmlns:w16cex="http://schemas.microsoft.com/office/word/2018/wordml/cex" xmlns:w16cid="http://schemas.microsoft.com/office/word/2016/wordml/cid" xmlns:w16="http://schemas.microsoft.com/office/word/2018/wordml" xmlns:w16se="http://schemas.microsoft.com/office/word/2015/wordml/symex" mc:Ignorable="w14 w15 w16se w16cid w16 w16cex">
   <w:docDefaults>
     <w:rPrDefault>
       <w:rPr>

</xml_diff>

<commit_message>
added react native to skills
</commit_message>
<xml_diff>
--- a/alexander-george-travis-resume.docx
+++ b/alexander-george-travis-resume.docx
@@ -92,21 +92,8 @@
             <w:color w:val="auto"/>
             <w:u w:val="none"/>
           </w:rPr>
-          <w:t>github.com/</w:t>
+          <w:t>github.com/agtravis</w:t>
         </w:r>
-        <w:proofErr w:type="spellStart"/>
-        <w:r>
-          <w:rPr>
-            <w:rStyle w:val="Hyperlink"/>
-            <w:rFonts w:ascii="Franklin Gothic Book" w:hAnsi="Franklin Gothic Book"/>
-            <w:b/>
-            <w:bCs/>
-            <w:color w:val="auto"/>
-            <w:u w:val="none"/>
-          </w:rPr>
-          <w:t>agtravis</w:t>
-        </w:r>
-        <w:proofErr w:type="spellEnd"/>
       </w:hyperlink>
       <w:r>
         <w:rPr>
@@ -297,6 +284,14 @@
           <w:sz w:val="18"/>
           <w:szCs w:val="18"/>
         </w:rPr>
+        <w:t xml:space="preserve"> React Native,</w:t>
+      </w:r>
+      <w:r>
+        <w:rPr>
+          <w:rFonts w:ascii="Franklin Gothic Book" w:hAnsi="Franklin Gothic Book"/>
+          <w:sz w:val="18"/>
+          <w:szCs w:val="18"/>
+        </w:rPr>
         <w:t xml:space="preserve"> SQL </w:t>
       </w:r>
       <w:r>
@@ -337,18 +332,8 @@
           <w:sz w:val="18"/>
           <w:szCs w:val="18"/>
         </w:rPr>
-        <w:t xml:space="preserve"> &amp; </w:t>
-      </w:r>
-      <w:proofErr w:type="spellStart"/>
-      <w:r>
-        <w:rPr>
-          <w:rFonts w:ascii="Franklin Gothic Book" w:hAnsi="Franklin Gothic Book"/>
-          <w:sz w:val="18"/>
-          <w:szCs w:val="18"/>
-        </w:rPr>
-        <w:t>Sequelize</w:t>
-      </w:r>
-      <w:proofErr w:type="spellEnd"/>
+        <w:t xml:space="preserve"> &amp; Sequelize</w:t>
+      </w:r>
       <w:r>
         <w:rPr>
           <w:rFonts w:ascii="Franklin Gothic Book" w:hAnsi="Franklin Gothic Book"/>
@@ -379,18 +364,8 @@
           <w:sz w:val="18"/>
           <w:szCs w:val="18"/>
         </w:rPr>
-        <w:t xml:space="preserve">, Heroku, PWAs, </w:t>
-      </w:r>
-      <w:proofErr w:type="spellStart"/>
-      <w:r>
-        <w:rPr>
-          <w:rFonts w:ascii="Franklin Gothic Book" w:hAnsi="Franklin Gothic Book"/>
-          <w:sz w:val="18"/>
-          <w:szCs w:val="18"/>
-        </w:rPr>
-        <w:t>IndexedDB</w:t>
-      </w:r>
-      <w:proofErr w:type="spellEnd"/>
+        <w:t>, Heroku, PWAs, IndexedDB</w:t>
+      </w:r>
     </w:p>
     <w:p>
       <w:pPr>
@@ -448,29 +423,7 @@
             <w:szCs w:val="18"/>
             <w:u w:val="none"/>
           </w:rPr>
-          <w:t>github.com/</w:t>
-        </w:r>
-        <w:proofErr w:type="spellStart"/>
-        <w:r>
-          <w:rPr>
-            <w:rStyle w:val="Hyperlink"/>
-            <w:color w:val="auto"/>
-            <w:sz w:val="18"/>
-            <w:szCs w:val="18"/>
-            <w:u w:val="none"/>
-          </w:rPr>
-          <w:t>agtravis</w:t>
-        </w:r>
-        <w:proofErr w:type="spellEnd"/>
-        <w:r>
-          <w:rPr>
-            <w:rStyle w:val="Hyperlink"/>
-            <w:color w:val="auto"/>
-            <w:sz w:val="18"/>
-            <w:szCs w:val="18"/>
-            <w:u w:val="none"/>
-          </w:rPr>
-          <w:t>/</w:t>
+          <w:t>github.com/agtravis/</w:t>
         </w:r>
         <w:r>
           <w:rPr>
@@ -698,23 +651,7 @@
           <w:sz w:val="18"/>
           <w:szCs w:val="18"/>
         </w:rPr>
-        <w:t>github.com/</w:t>
-      </w:r>
-      <w:proofErr w:type="spellStart"/>
-      <w:r>
-        <w:rPr>
-          <w:sz w:val="18"/>
-          <w:szCs w:val="18"/>
-        </w:rPr>
-        <w:t>agtravis</w:t>
-      </w:r>
-      <w:proofErr w:type="spellEnd"/>
-      <w:r>
-        <w:rPr>
-          <w:sz w:val="18"/>
-          <w:szCs w:val="18"/>
-        </w:rPr>
-        <w:t>/RINQYDINK| rinqydinky.herokuapp.com/</w:t>
+        <w:t>github.com/agtravis/RINQYDINK| rinqydinky.herokuapp.com/</w:t>
       </w:r>
     </w:p>
     <w:p>
@@ -776,7 +713,6 @@
         </w:rPr>
         <w:t xml:space="preserve">most of the back-end server code, the routing, and </w:t>
       </w:r>
-      <w:proofErr w:type="spellStart"/>
       <w:r>
         <w:rPr>
           <w:rFonts w:ascii="Franklin Gothic Book" w:hAnsi="Franklin Gothic Book"/>
@@ -791,16 +727,7 @@
           <w:sz w:val="18"/>
           <w:szCs w:val="18"/>
         </w:rPr>
-        <w:t>equelize</w:t>
-      </w:r>
-      <w:proofErr w:type="spellEnd"/>
-      <w:r>
-        <w:rPr>
-          <w:rFonts w:ascii="Franklin Gothic Book" w:hAnsi="Franklin Gothic Book"/>
-          <w:sz w:val="18"/>
-          <w:szCs w:val="18"/>
-        </w:rPr>
-        <w:t xml:space="preserve"> database interactions. </w:t>
+        <w:t xml:space="preserve">equelize database interactions. </w:t>
       </w:r>
       <w:r>
         <w:rPr>
@@ -846,25 +773,7 @@
           <w:sz w:val="18"/>
           <w:szCs w:val="18"/>
         </w:rPr>
-        <w:t xml:space="preserve">via Node.JS and </w:t>
-      </w:r>
-      <w:proofErr w:type="spellStart"/>
-      <w:r>
-        <w:rPr>
-          <w:rFonts w:ascii="Franklin Gothic Book" w:hAnsi="Franklin Gothic Book"/>
-          <w:sz w:val="18"/>
-          <w:szCs w:val="18"/>
-        </w:rPr>
-        <w:t>Sequelize</w:t>
-      </w:r>
-      <w:proofErr w:type="spellEnd"/>
-      <w:r>
-        <w:rPr>
-          <w:rFonts w:ascii="Franklin Gothic Book" w:hAnsi="Franklin Gothic Book"/>
-          <w:sz w:val="18"/>
-          <w:szCs w:val="18"/>
-        </w:rPr>
-        <w:t xml:space="preserve"> along with many other interlaced technologies to provide a fun and good-looking interactive social experience for users.</w:t>
+        <w:t>via Node.JS and Sequelize along with many other interlaced technologies to provide a fun and good-looking interactive social experience for users.</w:t>
       </w:r>
     </w:p>
     <w:p>
@@ -902,29 +811,7 @@
             <w:szCs w:val="18"/>
             <w:u w:val="none"/>
           </w:rPr>
-          <w:t>github.com/</w:t>
-        </w:r>
-        <w:proofErr w:type="spellStart"/>
-        <w:r>
-          <w:rPr>
-            <w:rStyle w:val="Hyperlink"/>
-            <w:color w:val="auto"/>
-            <w:sz w:val="18"/>
-            <w:szCs w:val="18"/>
-            <w:u w:val="none"/>
-          </w:rPr>
-          <w:t>agtravis</w:t>
-        </w:r>
-        <w:proofErr w:type="spellEnd"/>
-        <w:r>
-          <w:rPr>
-            <w:rStyle w:val="Hyperlink"/>
-            <w:color w:val="auto"/>
-            <w:sz w:val="18"/>
-            <w:szCs w:val="18"/>
-            <w:u w:val="none"/>
-          </w:rPr>
-          <w:t>/</w:t>
+          <w:t>github.com/agtravis/</w:t>
         </w:r>
       </w:hyperlink>
       <w:r>

</xml_diff>

<commit_message>
added superhero-battle to resume
</commit_message>
<xml_diff>
--- a/alexander-george-travis-resume.docx
+++ b/alexander-george-travis-resume.docx
@@ -92,8 +92,21 @@
             <w:color w:val="auto"/>
             <w:u w:val="none"/>
           </w:rPr>
-          <w:t>github.com/agtravis</w:t>
+          <w:t>github.com/</w:t>
         </w:r>
+        <w:proofErr w:type="spellStart"/>
+        <w:r>
+          <w:rPr>
+            <w:rStyle w:val="Hyperlink"/>
+            <w:rFonts w:ascii="Franklin Gothic Book" w:hAnsi="Franklin Gothic Book"/>
+            <w:b/>
+            <w:bCs/>
+            <w:color w:val="auto"/>
+            <w:u w:val="none"/>
+          </w:rPr>
+          <w:t>agtravis</w:t>
+        </w:r>
+        <w:proofErr w:type="spellEnd"/>
       </w:hyperlink>
       <w:r>
         <w:rPr>
@@ -332,8 +345,18 @@
           <w:sz w:val="18"/>
           <w:szCs w:val="18"/>
         </w:rPr>
-        <w:t xml:space="preserve"> &amp; Sequelize</w:t>
-      </w:r>
+        <w:t xml:space="preserve"> &amp; </w:t>
+      </w:r>
+      <w:proofErr w:type="spellStart"/>
+      <w:r>
+        <w:rPr>
+          <w:rFonts w:ascii="Franklin Gothic Book" w:hAnsi="Franklin Gothic Book"/>
+          <w:sz w:val="18"/>
+          <w:szCs w:val="18"/>
+        </w:rPr>
+        <w:t>Sequelize</w:t>
+      </w:r>
+      <w:proofErr w:type="spellEnd"/>
       <w:r>
         <w:rPr>
           <w:rFonts w:ascii="Franklin Gothic Book" w:hAnsi="Franklin Gothic Book"/>
@@ -364,8 +387,18 @@
           <w:sz w:val="18"/>
           <w:szCs w:val="18"/>
         </w:rPr>
-        <w:t>, Heroku, PWAs, IndexedDB</w:t>
-      </w:r>
+        <w:t xml:space="preserve">, Heroku, PWAs, </w:t>
+      </w:r>
+      <w:proofErr w:type="spellStart"/>
+      <w:r>
+        <w:rPr>
+          <w:rFonts w:ascii="Franklin Gothic Book" w:hAnsi="Franklin Gothic Book"/>
+          <w:sz w:val="18"/>
+          <w:szCs w:val="18"/>
+        </w:rPr>
+        <w:t>IndexedDB</w:t>
+      </w:r>
+      <w:proofErr w:type="spellEnd"/>
     </w:p>
     <w:p>
       <w:pPr>
@@ -404,7 +437,7 @@
           <w:sz w:val="24"/>
           <w:szCs w:val="24"/>
         </w:rPr>
-        <w:t>Book-It-Yourself</w:t>
+        <w:t>Superhero Battle</w:t>
       </w:r>
       <w:r>
         <w:rPr>
@@ -423,7 +456,253 @@
             <w:szCs w:val="18"/>
             <w:u w:val="none"/>
           </w:rPr>
-          <w:t>github.com/agtravis/</w:t>
+          <w:t>github.com/</w:t>
+        </w:r>
+        <w:proofErr w:type="spellStart"/>
+        <w:r>
+          <w:rPr>
+            <w:rStyle w:val="Hyperlink"/>
+            <w:color w:val="auto"/>
+            <w:sz w:val="18"/>
+            <w:szCs w:val="18"/>
+            <w:u w:val="none"/>
+          </w:rPr>
+          <w:t>agtravis</w:t>
+        </w:r>
+        <w:proofErr w:type="spellEnd"/>
+        <w:r>
+          <w:rPr>
+            <w:rStyle w:val="Hyperlink"/>
+            <w:color w:val="auto"/>
+            <w:sz w:val="18"/>
+            <w:szCs w:val="18"/>
+            <w:u w:val="none"/>
+          </w:rPr>
+          <w:t>/</w:t>
+        </w:r>
+      </w:hyperlink>
+      <w:r>
+        <w:rPr>
+          <w:rStyle w:val="Hyperlink"/>
+          <w:color w:val="auto"/>
+          <w:sz w:val="18"/>
+          <w:szCs w:val="18"/>
+          <w:u w:val="none"/>
+        </w:rPr>
+        <w:t>superhero-battle</w:t>
+      </w:r>
+      <w:r>
+        <w:rPr>
+          <w:sz w:val="18"/>
+          <w:szCs w:val="18"/>
+        </w:rPr>
+        <w:t xml:space="preserve"> | </w:t>
+      </w:r>
+      <w:hyperlink r:id="rId10" w:history="1">
+        <w:r>
+          <w:rPr>
+            <w:rStyle w:val="Hyperlink"/>
+            <w:color w:val="auto"/>
+            <w:sz w:val="18"/>
+            <w:szCs w:val="18"/>
+            <w:u w:val="none"/>
+          </w:rPr>
+          <w:t>agtravis-superhero-battle.</w:t>
+        </w:r>
+        <w:r>
+          <w:rPr>
+            <w:rStyle w:val="Hyperlink"/>
+            <w:color w:val="auto"/>
+            <w:sz w:val="18"/>
+            <w:szCs w:val="18"/>
+            <w:u w:val="none"/>
+          </w:rPr>
+          <w:t>herokuapp.com/</w:t>
+        </w:r>
+      </w:hyperlink>
+    </w:p>
+    <w:p>
+      <w:pPr>
+        <w:pStyle w:val="ListParagraph"/>
+        <w:numPr>
+          <w:ilvl w:val="0"/>
+          <w:numId w:val="1"/>
+        </w:numPr>
+        <w:rPr>
+          <w:rFonts w:ascii="Franklin Gothic Book" w:hAnsi="Franklin Gothic Book"/>
+          <w:sz w:val="18"/>
+          <w:szCs w:val="18"/>
+        </w:rPr>
+      </w:pPr>
+      <w:r>
+        <w:rPr>
+          <w:rFonts w:ascii="Franklin Gothic Book" w:hAnsi="Franklin Gothic Book"/>
+          <w:sz w:val="18"/>
+          <w:szCs w:val="18"/>
+        </w:rPr>
+        <w:t>Collectable Card Game - Responsive MERN stack app with offline functionality &amp; user account password encryption</w:t>
+      </w:r>
+    </w:p>
+    <w:p>
+      <w:pPr>
+        <w:pStyle w:val="ListParagraph"/>
+        <w:numPr>
+          <w:ilvl w:val="0"/>
+          <w:numId w:val="1"/>
+        </w:numPr>
+        <w:rPr>
+          <w:rFonts w:ascii="Franklin Gothic Book" w:hAnsi="Franklin Gothic Book"/>
+          <w:sz w:val="18"/>
+          <w:szCs w:val="18"/>
+        </w:rPr>
+      </w:pPr>
+      <w:r>
+        <w:rPr>
+          <w:rFonts w:ascii="Franklin Gothic Book" w:hAnsi="Franklin Gothic Book"/>
+          <w:sz w:val="18"/>
+          <w:szCs w:val="18"/>
+        </w:rPr>
+        <w:t>PWA (Progressive Web App) with offline functionality</w:t>
+      </w:r>
+    </w:p>
+    <w:p>
+      <w:pPr>
+        <w:pStyle w:val="ListParagraph"/>
+        <w:numPr>
+          <w:ilvl w:val="0"/>
+          <w:numId w:val="1"/>
+        </w:numPr>
+        <w:rPr>
+          <w:rFonts w:ascii="Franklin Gothic Book" w:hAnsi="Franklin Gothic Book"/>
+          <w:sz w:val="18"/>
+          <w:szCs w:val="18"/>
+        </w:rPr>
+      </w:pPr>
+      <w:proofErr w:type="gramStart"/>
+      <w:r>
+        <w:rPr>
+          <w:rFonts w:ascii="Franklin Gothic Book" w:hAnsi="Franklin Gothic Book"/>
+          <w:sz w:val="18"/>
+          <w:szCs w:val="18"/>
+        </w:rPr>
+        <w:t>Solo</w:t>
+      </w:r>
+      <w:r>
+        <w:rPr>
+          <w:rFonts w:ascii="Franklin Gothic Book" w:hAnsi="Franklin Gothic Book"/>
+          <w:sz w:val="18"/>
+          <w:szCs w:val="18"/>
+        </w:rPr>
+        <w:t xml:space="preserve"> project,</w:t>
+      </w:r>
+      <w:proofErr w:type="gramEnd"/>
+      <w:r>
+        <w:rPr>
+          <w:rFonts w:ascii="Franklin Gothic Book" w:hAnsi="Franklin Gothic Book"/>
+          <w:sz w:val="18"/>
+          <w:szCs w:val="18"/>
+        </w:rPr>
+        <w:t xml:space="preserve"> used the architecture of previous group projects to understand concepts I had not worked on and improve readability and efficiency while transcribing.</w:t>
+      </w:r>
+    </w:p>
+    <w:p>
+      <w:pPr>
+        <w:pStyle w:val="ListParagraph"/>
+        <w:numPr>
+          <w:ilvl w:val="0"/>
+          <w:numId w:val="1"/>
+        </w:numPr>
+        <w:rPr>
+          <w:rFonts w:ascii="Franklin Gothic Book" w:hAnsi="Franklin Gothic Book"/>
+          <w:sz w:val="18"/>
+          <w:szCs w:val="18"/>
+        </w:rPr>
+      </w:pPr>
+      <w:r>
+        <w:rPr>
+          <w:rFonts w:ascii="Franklin Gothic Book" w:hAnsi="Franklin Gothic Book"/>
+          <w:sz w:val="18"/>
+          <w:szCs w:val="18"/>
+        </w:rPr>
+        <w:t xml:space="preserve">Features </w:t>
+      </w:r>
+      <w:r>
+        <w:rPr>
+          <w:rFonts w:ascii="Franklin Gothic Book" w:hAnsi="Franklin Gothic Book"/>
+          <w:sz w:val="18"/>
+          <w:szCs w:val="18"/>
+        </w:rPr>
+        <w:t xml:space="preserve">CSS Animations (transitions) for pop up forms, and “in-game progress” </w:t>
+      </w:r>
+      <w:proofErr w:type="gramStart"/>
+      <w:r>
+        <w:rPr>
+          <w:rFonts w:ascii="Franklin Gothic Book" w:hAnsi="Franklin Gothic Book"/>
+          <w:sz w:val="18"/>
+          <w:szCs w:val="18"/>
+        </w:rPr>
+        <w:t>indicators</w:t>
+      </w:r>
+      <w:proofErr w:type="gramEnd"/>
+    </w:p>
+    <w:p>
+      <w:pPr>
+        <w:rPr>
+          <w:rFonts w:ascii="Franklin Gothic Book" w:hAnsi="Franklin Gothic Book"/>
+          <w:sz w:val="18"/>
+          <w:szCs w:val="18"/>
+        </w:rPr>
+      </w:pPr>
+      <w:r>
+        <w:rPr>
+          <w:rFonts w:ascii="Franklin Gothic Book" w:hAnsi="Franklin Gothic Book"/>
+          <w:b/>
+          <w:bCs/>
+          <w:sz w:val="24"/>
+          <w:szCs w:val="24"/>
+        </w:rPr>
+        <w:t>Book-It-Yourself</w:t>
+      </w:r>
+      <w:r>
+        <w:rPr>
+          <w:rFonts w:ascii="Franklin Gothic Book" w:hAnsi="Franklin Gothic Book"/>
+          <w:sz w:val="28"/>
+          <w:szCs w:val="28"/>
+        </w:rPr>
+        <w:t xml:space="preserve"> </w:t>
+      </w:r>
+      <w:hyperlink r:id="rId11" w:history="1">
+        <w:r>
+          <w:rPr>
+            <w:rStyle w:val="Hyperlink"/>
+            <w:color w:val="auto"/>
+            <w:sz w:val="18"/>
+            <w:szCs w:val="18"/>
+            <w:u w:val="none"/>
+          </w:rPr>
+          <w:t>github.com/</w:t>
+        </w:r>
+        <w:proofErr w:type="spellStart"/>
+        <w:r>
+          <w:rPr>
+            <w:rStyle w:val="Hyperlink"/>
+            <w:color w:val="auto"/>
+            <w:sz w:val="18"/>
+            <w:szCs w:val="18"/>
+            <w:u w:val="none"/>
+          </w:rPr>
+          <w:t>agtravis</w:t>
+        </w:r>
+        <w:proofErr w:type="spellEnd"/>
+        <w:r>
+          <w:rPr>
+            <w:rStyle w:val="Hyperlink"/>
+            <w:color w:val="auto"/>
+            <w:sz w:val="18"/>
+            <w:szCs w:val="18"/>
+            <w:u w:val="none"/>
+          </w:rPr>
+          <w:t>/</w:t>
         </w:r>
         <w:r>
           <w:rPr>
@@ -443,7 +722,7 @@
         </w:rPr>
         <w:t xml:space="preserve"> | </w:t>
       </w:r>
-      <w:hyperlink r:id="rId10" w:history="1">
+      <w:hyperlink r:id="rId12" w:history="1">
         <w:r>
           <w:rPr>
             <w:rStyle w:val="Hyperlink"/>
@@ -525,7 +804,25 @@
           <w:sz w:val="18"/>
           <w:szCs w:val="18"/>
         </w:rPr>
-        <w:t xml:space="preserve"> – Users sign in with encrypted password, and connect with fellow professionals across the globe. PWA</w:t>
+        <w:t xml:space="preserve"> – Users sign in with encrypted </w:t>
+      </w:r>
+      <w:proofErr w:type="gramStart"/>
+      <w:r>
+        <w:rPr>
+          <w:rFonts w:ascii="Franklin Gothic Book" w:hAnsi="Franklin Gothic Book"/>
+          <w:sz w:val="18"/>
+          <w:szCs w:val="18"/>
+        </w:rPr>
+        <w:t>password, and</w:t>
+      </w:r>
+      <w:proofErr w:type="gramEnd"/>
+      <w:r>
+        <w:rPr>
+          <w:rFonts w:ascii="Franklin Gothic Book" w:hAnsi="Franklin Gothic Book"/>
+          <w:sz w:val="18"/>
+          <w:szCs w:val="18"/>
+        </w:rPr>
+        <w:t xml:space="preserve"> connect with fellow professionals across the globe. PWA</w:t>
       </w:r>
       <w:r>
         <w:rPr>
@@ -565,6 +862,7 @@
           <w:szCs w:val="18"/>
         </w:rPr>
       </w:pPr>
+      <w:proofErr w:type="gramStart"/>
       <w:r>
         <w:rPr>
           <w:rFonts w:ascii="Franklin Gothic Book" w:hAnsi="Franklin Gothic Book"/>
@@ -579,7 +877,16 @@
           <w:sz w:val="18"/>
           <w:szCs w:val="18"/>
         </w:rPr>
-        <w:t xml:space="preserve"> project, </w:t>
+        <w:t xml:space="preserve"> project,</w:t>
+      </w:r>
+      <w:proofErr w:type="gramEnd"/>
+      <w:r>
+        <w:rPr>
+          <w:rFonts w:ascii="Franklin Gothic Book" w:hAnsi="Franklin Gothic Book"/>
+          <w:sz w:val="18"/>
+          <w:szCs w:val="18"/>
+        </w:rPr>
+        <w:t xml:space="preserve"> </w:t>
       </w:r>
       <w:r>
         <w:rPr>
@@ -651,7 +958,23 @@
           <w:sz w:val="18"/>
           <w:szCs w:val="18"/>
         </w:rPr>
-        <w:t>github.com/agtravis/RINQYDINK| rinqydinky.herokuapp.com/</w:t>
+        <w:t>github.com/</w:t>
+      </w:r>
+      <w:proofErr w:type="spellStart"/>
+      <w:r>
+        <w:rPr>
+          <w:sz w:val="18"/>
+          <w:szCs w:val="18"/>
+        </w:rPr>
+        <w:t>agtravis</w:t>
+      </w:r>
+      <w:proofErr w:type="spellEnd"/>
+      <w:r>
+        <w:rPr>
+          <w:sz w:val="18"/>
+          <w:szCs w:val="18"/>
+        </w:rPr>
+        <w:t>/RINQYDINK| rinqydinky.herokuapp.com/</w:t>
       </w:r>
     </w:p>
     <w:p>
@@ -667,13 +990,23 @@
           <w:szCs w:val="18"/>
         </w:rPr>
       </w:pPr>
-      <w:r>
-        <w:rPr>
-          <w:rFonts w:ascii="Franklin Gothic Book" w:hAnsi="Franklin Gothic Book"/>
-          <w:sz w:val="18"/>
-          <w:szCs w:val="18"/>
-        </w:rPr>
-        <w:t>Open source gaming community providing a platform for custom games written in JavaScript, chat feature, and user-profiles with encrypted password protection</w:t>
+      <w:proofErr w:type="gramStart"/>
+      <w:r>
+        <w:rPr>
+          <w:rFonts w:ascii="Franklin Gothic Book" w:hAnsi="Franklin Gothic Book"/>
+          <w:sz w:val="18"/>
+          <w:szCs w:val="18"/>
+        </w:rPr>
+        <w:t>Open source</w:t>
+      </w:r>
+      <w:proofErr w:type="gramEnd"/>
+      <w:r>
+        <w:rPr>
+          <w:rFonts w:ascii="Franklin Gothic Book" w:hAnsi="Franklin Gothic Book"/>
+          <w:sz w:val="18"/>
+          <w:szCs w:val="18"/>
+        </w:rPr>
+        <w:t xml:space="preserve"> gaming community providing a platform for custom games written in JavaScript, chat feature, and user-profiles with encrypted password protection</w:t>
       </w:r>
     </w:p>
     <w:p>
@@ -713,6 +1046,7 @@
         </w:rPr>
         <w:t xml:space="preserve">most of the back-end server code, the routing, and </w:t>
       </w:r>
+      <w:proofErr w:type="spellStart"/>
       <w:r>
         <w:rPr>
           <w:rFonts w:ascii="Franklin Gothic Book" w:hAnsi="Franklin Gothic Book"/>
@@ -727,7 +1061,16 @@
           <w:sz w:val="18"/>
           <w:szCs w:val="18"/>
         </w:rPr>
-        <w:t xml:space="preserve">equelize database interactions. </w:t>
+        <w:t>equelize</w:t>
+      </w:r>
+      <w:proofErr w:type="spellEnd"/>
+      <w:r>
+        <w:rPr>
+          <w:rFonts w:ascii="Franklin Gothic Book" w:hAnsi="Franklin Gothic Book"/>
+          <w:sz w:val="18"/>
+          <w:szCs w:val="18"/>
+        </w:rPr>
+        <w:t xml:space="preserve"> database interactions. </w:t>
       </w:r>
       <w:r>
         <w:rPr>
@@ -773,234 +1116,25 @@
           <w:sz w:val="18"/>
           <w:szCs w:val="18"/>
         </w:rPr>
-        <w:t>via Node.JS and Sequelize along with many other interlaced technologies to provide a fun and good-looking interactive social experience for users.</w:t>
-      </w:r>
-    </w:p>
-    <w:p>
-      <w:pPr>
-        <w:rPr>
-          <w:rFonts w:ascii="Franklin Gothic Book" w:hAnsi="Franklin Gothic Book"/>
-          <w:sz w:val="18"/>
-          <w:szCs w:val="18"/>
-        </w:rPr>
-      </w:pPr>
-      <w:r>
-        <w:rPr>
-          <w:rFonts w:ascii="Franklin Gothic Book" w:hAnsi="Franklin Gothic Book"/>
-          <w:b/>
-          <w:bCs/>
-          <w:sz w:val="24"/>
-          <w:szCs w:val="24"/>
-        </w:rPr>
-        <w:t>Pocket Bartender</w:t>
-      </w:r>
-      <w:r>
-        <w:rPr>
-          <w:rFonts w:ascii="Franklin Gothic Book" w:hAnsi="Franklin Gothic Book"/>
-          <w:sz w:val="28"/>
-          <w:szCs w:val="28"/>
-        </w:rPr>
-        <w:t xml:space="preserve"> </w:t>
-      </w:r>
-      <w:hyperlink r:id="rId11" w:history="1">
-        <w:r>
-          <w:rPr>
-            <w:rStyle w:val="Hyperlink"/>
-            <w:color w:val="auto"/>
-            <w:sz w:val="18"/>
-            <w:szCs w:val="18"/>
-            <w:u w:val="none"/>
-          </w:rPr>
-          <w:t>github.com/agtravis/</w:t>
-        </w:r>
-      </w:hyperlink>
-      <w:r>
-        <w:rPr>
-          <w:sz w:val="18"/>
-          <w:szCs w:val="18"/>
-        </w:rPr>
-        <w:t>pocket-bartender</w:t>
-      </w:r>
-      <w:r>
-        <w:rPr>
-          <w:sz w:val="18"/>
-          <w:szCs w:val="18"/>
-        </w:rPr>
-        <w:t xml:space="preserve"> | </w:t>
-      </w:r>
-      <w:hyperlink r:id="rId12" w:history="1">
-        <w:r>
-          <w:rPr>
-            <w:rStyle w:val="Hyperlink"/>
-            <w:color w:val="auto"/>
-            <w:sz w:val="18"/>
-            <w:szCs w:val="18"/>
-            <w:u w:val="none"/>
-          </w:rPr>
-          <w:t>agtravis.github.io/pocket-bartender/index.html</w:t>
-        </w:r>
-      </w:hyperlink>
-    </w:p>
-    <w:p>
-      <w:pPr>
-        <w:pStyle w:val="ListParagraph"/>
-        <w:numPr>
-          <w:ilvl w:val="0"/>
-          <w:numId w:val="1"/>
-        </w:numPr>
-        <w:rPr>
-          <w:rFonts w:ascii="Franklin Gothic Book" w:hAnsi="Franklin Gothic Book"/>
-          <w:sz w:val="18"/>
-          <w:szCs w:val="18"/>
-        </w:rPr>
-      </w:pPr>
-      <w:r>
-        <w:rPr>
-          <w:rFonts w:ascii="Franklin Gothic Book" w:hAnsi="Franklin Gothic Book"/>
-          <w:sz w:val="18"/>
-          <w:szCs w:val="18"/>
-        </w:rPr>
-        <w:t>M</w:t>
-      </w:r>
-      <w:r>
-        <w:rPr>
-          <w:rFonts w:ascii="Franklin Gothic Book" w:hAnsi="Franklin Gothic Book"/>
-          <w:sz w:val="18"/>
-          <w:szCs w:val="18"/>
-        </w:rPr>
-        <w:t>obile first</w:t>
-      </w:r>
-      <w:r>
-        <w:rPr>
-          <w:rFonts w:ascii="Franklin Gothic Book" w:hAnsi="Franklin Gothic Book"/>
-          <w:sz w:val="18"/>
-          <w:szCs w:val="18"/>
-        </w:rPr>
-        <w:t xml:space="preserve"> app that runs in the browser, users enter a </w:t>
-      </w:r>
-      <w:r>
-        <w:rPr>
-          <w:rFonts w:ascii="Franklin Gothic Book" w:hAnsi="Franklin Gothic Book"/>
-          <w:sz w:val="18"/>
-          <w:szCs w:val="18"/>
-        </w:rPr>
-        <w:t>beverage or ingredient from a cocktail, and the app calls an API to produce images and recipes, and stock a virtual cabinet.</w:t>
-      </w:r>
-    </w:p>
-    <w:p>
-      <w:pPr>
-        <w:pStyle w:val="ListParagraph"/>
-        <w:numPr>
-          <w:ilvl w:val="0"/>
-          <w:numId w:val="1"/>
-        </w:numPr>
-        <w:rPr>
-          <w:rFonts w:ascii="Franklin Gothic Book" w:hAnsi="Franklin Gothic Book"/>
-          <w:sz w:val="18"/>
-          <w:szCs w:val="18"/>
-        </w:rPr>
-      </w:pPr>
-      <w:r>
-        <w:rPr>
-          <w:rFonts w:ascii="Franklin Gothic Book" w:hAnsi="Franklin Gothic Book"/>
-          <w:sz w:val="18"/>
-          <w:szCs w:val="18"/>
-        </w:rPr>
-        <w:t>G</w:t>
-      </w:r>
-      <w:r>
-        <w:rPr>
-          <w:rFonts w:ascii="Franklin Gothic Book" w:hAnsi="Franklin Gothic Book"/>
-          <w:sz w:val="18"/>
-          <w:szCs w:val="18"/>
-        </w:rPr>
-        <w:t>roup</w:t>
-      </w:r>
-      <w:r>
-        <w:rPr>
-          <w:rFonts w:ascii="Franklin Gothic Book" w:hAnsi="Franklin Gothic Book"/>
-          <w:sz w:val="18"/>
-          <w:szCs w:val="18"/>
-        </w:rPr>
-        <w:t xml:space="preserve"> project, </w:t>
-      </w:r>
-      <w:r>
-        <w:rPr>
-          <w:rFonts w:ascii="Franklin Gothic Book" w:hAnsi="Franklin Gothic Book"/>
-          <w:sz w:val="18"/>
-          <w:szCs w:val="18"/>
-        </w:rPr>
-        <w:t>w</w:t>
-      </w:r>
-      <w:r>
-        <w:rPr>
-          <w:rFonts w:ascii="Franklin Gothic Book" w:hAnsi="Franklin Gothic Book"/>
-          <w:sz w:val="18"/>
-          <w:szCs w:val="18"/>
-        </w:rPr>
-        <w:t xml:space="preserve">rote everything </w:t>
-      </w:r>
-      <w:r>
-        <w:rPr>
-          <w:rFonts w:ascii="Franklin Gothic Book" w:hAnsi="Franklin Gothic Book"/>
-          <w:sz w:val="18"/>
-          <w:szCs w:val="18"/>
-        </w:rPr>
-        <w:t xml:space="preserve">for the static front end and also the </w:t>
-      </w:r>
-      <w:r>
-        <w:rPr>
-          <w:rFonts w:ascii="Franklin Gothic Book" w:hAnsi="Franklin Gothic Book"/>
-          <w:sz w:val="18"/>
-          <w:szCs w:val="18"/>
-        </w:rPr>
-        <w:t xml:space="preserve">primary </w:t>
-      </w:r>
-      <w:r>
-        <w:rPr>
-          <w:rFonts w:ascii="Franklin Gothic Book" w:hAnsi="Franklin Gothic Book"/>
-          <w:sz w:val="18"/>
-          <w:szCs w:val="18"/>
-        </w:rPr>
-        <w:t>API for the cocktail database interaction.</w:t>
-      </w:r>
-    </w:p>
-    <w:p>
-      <w:pPr>
-        <w:pStyle w:val="ListParagraph"/>
-        <w:numPr>
-          <w:ilvl w:val="0"/>
-          <w:numId w:val="1"/>
-        </w:numPr>
-        <w:rPr>
-          <w:rFonts w:ascii="Franklin Gothic Book" w:hAnsi="Franklin Gothic Book"/>
-          <w:sz w:val="18"/>
-          <w:szCs w:val="18"/>
-        </w:rPr>
-      </w:pPr>
-      <w:r>
-        <w:rPr>
-          <w:rFonts w:ascii="Franklin Gothic Book" w:hAnsi="Franklin Gothic Book"/>
-          <w:sz w:val="18"/>
-          <w:szCs w:val="18"/>
-        </w:rPr>
-        <w:t xml:space="preserve">Uses </w:t>
-      </w:r>
-      <w:r>
-        <w:rPr>
-          <w:rFonts w:ascii="Franklin Gothic Book" w:hAnsi="Franklin Gothic Book"/>
-          <w:sz w:val="18"/>
-          <w:szCs w:val="18"/>
-        </w:rPr>
-        <w:t>JavaScript to dynamically interact with the API, and HTML and CSS for the front end.</w:t>
-      </w:r>
-      <w:r>
-        <w:rPr>
-          <w:rFonts w:ascii="Franklin Gothic Book" w:hAnsi="Franklin Gothic Book"/>
-          <w:sz w:val="18"/>
-          <w:szCs w:val="18"/>
-        </w:rPr>
-        <w:t xml:space="preserve"> </w:t>
+        <w:t xml:space="preserve">via Node.JS and </w:t>
+      </w:r>
+      <w:proofErr w:type="spellStart"/>
+      <w:r>
+        <w:rPr>
+          <w:rFonts w:ascii="Franklin Gothic Book" w:hAnsi="Franklin Gothic Book"/>
+          <w:sz w:val="18"/>
+          <w:szCs w:val="18"/>
+        </w:rPr>
+        <w:t>Sequelize</w:t>
+      </w:r>
+      <w:proofErr w:type="spellEnd"/>
+      <w:r>
+        <w:rPr>
+          <w:rFonts w:ascii="Franklin Gothic Book" w:hAnsi="Franklin Gothic Book"/>
+          <w:sz w:val="18"/>
+          <w:szCs w:val="18"/>
+        </w:rPr>
+        <w:t xml:space="preserve"> along with many other interlaced technologies to provide a fun and good-looking interactive social experience for users.</w:t>
       </w:r>
     </w:p>
     <w:p>
@@ -1038,7 +1172,23 @@
           <w:sz w:val="18"/>
           <w:szCs w:val="18"/>
         </w:rPr>
-        <w:t>Lowell’s Restaurant – General Manager (2013-current, 7 years):</w:t>
+        <w:t xml:space="preserve">Lowell’s Restaurant – General Manager (2013-current, </w:t>
+      </w:r>
+      <w:r>
+        <w:rPr>
+          <w:rFonts w:ascii="Franklin Gothic Book" w:hAnsi="Franklin Gothic Book"/>
+          <w:sz w:val="18"/>
+          <w:szCs w:val="18"/>
+        </w:rPr>
+        <w:t>8</w:t>
+      </w:r>
+      <w:r>
+        <w:rPr>
+          <w:rFonts w:ascii="Franklin Gothic Book" w:hAnsi="Franklin Gothic Book"/>
+          <w:sz w:val="18"/>
+          <w:szCs w:val="18"/>
+        </w:rPr>
+        <w:t xml:space="preserve"> years):</w:t>
       </w:r>
     </w:p>
     <w:p>
@@ -1176,6 +1326,24 @@
         </w:rPr>
         <w:t>, successfully implemented in 2017 and still in use</w:t>
       </w:r>
+      <w:r>
+        <w:rPr>
+          <w:rFonts w:ascii="Franklin Gothic Book" w:hAnsi="Franklin Gothic Book"/>
+          <w:sz w:val="18"/>
+          <w:szCs w:val="18"/>
+        </w:rPr>
+        <w:t xml:space="preserve">, updated accounting system in </w:t>
+      </w:r>
+      <w:proofErr w:type="gramStart"/>
+      <w:r>
+        <w:rPr>
+          <w:rFonts w:ascii="Franklin Gothic Book" w:hAnsi="Franklin Gothic Book"/>
+          <w:sz w:val="18"/>
+          <w:szCs w:val="18"/>
+        </w:rPr>
+        <w:t>2021</w:t>
+      </w:r>
+      <w:proofErr w:type="gramEnd"/>
     </w:p>
     <w:p>
       <w:pPr>
@@ -1212,8 +1380,18 @@
           <w:sz w:val="18"/>
           <w:szCs w:val="18"/>
         </w:rPr>
-        <w:t xml:space="preserve"> below national average</w:t>
-      </w:r>
+        <w:t xml:space="preserve"> below national </w:t>
+      </w:r>
+      <w:proofErr w:type="gramStart"/>
+      <w:r>
+        <w:rPr>
+          <w:rFonts w:ascii="Franklin Gothic Book" w:hAnsi="Franklin Gothic Book"/>
+          <w:sz w:val="18"/>
+          <w:szCs w:val="18"/>
+        </w:rPr>
+        <w:t>average</w:t>
+      </w:r>
+      <w:proofErr w:type="gramEnd"/>
     </w:p>
     <w:p>
       <w:pPr>
@@ -1290,8 +1468,18 @@
           <w:sz w:val="18"/>
           <w:szCs w:val="18"/>
         </w:rPr>
-        <w:t>: Instructor recommended me for TA on future course</w:t>
-      </w:r>
+        <w:t xml:space="preserve">: Instructor recommended me for TA on future </w:t>
+      </w:r>
+      <w:proofErr w:type="gramStart"/>
+      <w:r>
+        <w:rPr>
+          <w:rFonts w:ascii="Franklin Gothic Book" w:hAnsi="Franklin Gothic Book"/>
+          <w:sz w:val="18"/>
+          <w:szCs w:val="18"/>
+        </w:rPr>
+        <w:t>course</w:t>
+      </w:r>
+      <w:proofErr w:type="gramEnd"/>
     </w:p>
     <w:p>
       <w:pPr>
@@ -1309,13 +1497,6 @@
         </w:rPr>
         <w:t>Brighton University, Music Production Higher National Diploma - 2006</w:t>
       </w:r>
-    </w:p>
-    <w:p>
-      <w:pPr>
-        <w:rPr>
-          <w:rFonts w:ascii="Franklin Gothic Book" w:hAnsi="Franklin Gothic Book"/>
-        </w:rPr>
-      </w:pPr>
     </w:p>
     <w:sectPr>
       <w:pgSz w:w="12240" w:h="15840"/>
@@ -1966,7 +2147,6 @@
   <w:style w:type="character" w:default="1" w:styleId="DefaultParagraphFont">
     <w:name w:val="Default Paragraph Font"/>
     <w:uiPriority w:val="1"/>
-    <w:semiHidden/>
     <w:unhideWhenUsed/>
   </w:style>
   <w:style w:type="table" w:default="1" w:styleId="TableNormal">

</xml_diff>